<commit_message>
Text changed after review
</commit_message>
<xml_diff>
--- a/Курсовая 2025.docx
+++ b/Курсовая 2025.docx
@@ -266,15 +266,7 @@
           <w:sz w:val="28"/>
           <w:szCs w:val="28"/>
         </w:rPr>
-        <w:t>Шаймухамедов Александр Александрович</w:t>
-      </w:r>
-      <w:r>
-        <w:rPr>
-          <w:rFonts w:ascii="Times New Roman" w:eastAsia="Times New Roman" w:hAnsi="Times New Roman" w:cs="Times New Roman"/>
-          <w:sz w:val="28"/>
-          <w:szCs w:val="28"/>
-        </w:rPr>
-        <w:t xml:space="preserve">                                        </w:t>
+        <w:t xml:space="preserve">Шаймухамедов Александр Александрович                                        </w:t>
       </w:r>
     </w:p>
     <w:p>
@@ -482,7 +474,7 @@
           <w:sz w:val="28"/>
           <w:szCs w:val="28"/>
         </w:rPr>
-        <w:instrText xml:space="preserve"> PAGEREF _Toc199977443 \h </w:instrText>
+        <w:instrText xml:space="preserve"> PAGEREF _Toc200309944 \h </w:instrText>
       </w:r>
       <w:r>
         <w:rPr>
@@ -508,7 +500,7 @@
           <w:sz w:val="28"/>
           <w:szCs w:val="28"/>
         </w:rPr>
-        <w:t>3</w:t>
+        <w:t>2</w:t>
       </w:r>
       <w:r>
         <w:rPr>
@@ -568,7 +560,7 @@
           <w:sz w:val="28"/>
           <w:szCs w:val="28"/>
         </w:rPr>
-        <w:instrText xml:space="preserve"> PAGEREF _Toc199977444 \h </w:instrText>
+        <w:instrText xml:space="preserve"> PAGEREF _Toc200309945 \h </w:instrText>
       </w:r>
       <w:r>
         <w:rPr>
@@ -654,7 +646,7 @@
           <w:sz w:val="28"/>
           <w:szCs w:val="28"/>
         </w:rPr>
-        <w:instrText xml:space="preserve"> PAGEREF _Toc199977445 \h </w:instrText>
+        <w:instrText xml:space="preserve"> PAGEREF _Toc200309946 \h </w:instrText>
       </w:r>
       <w:r>
         <w:rPr>
@@ -740,7 +732,7 @@
           <w:sz w:val="28"/>
           <w:szCs w:val="28"/>
         </w:rPr>
-        <w:instrText xml:space="preserve"> PAGEREF _Toc199977446 \h </w:instrText>
+        <w:instrText xml:space="preserve"> PAGEREF _Toc200309947 \h </w:instrText>
       </w:r>
       <w:r>
         <w:rPr>
@@ -826,7 +818,7 @@
           <w:sz w:val="28"/>
           <w:szCs w:val="28"/>
         </w:rPr>
-        <w:instrText xml:space="preserve"> PAGEREF _Toc199977447 \h </w:instrText>
+        <w:instrText xml:space="preserve"> PAGEREF _Toc200309948 \h </w:instrText>
       </w:r>
       <w:r>
         <w:rPr>
@@ -912,7 +904,7 @@
           <w:sz w:val="28"/>
           <w:szCs w:val="28"/>
         </w:rPr>
-        <w:instrText xml:space="preserve"> PAGEREF _Toc199977448 \h </w:instrText>
+        <w:instrText xml:space="preserve"> PAGEREF _Toc200309949 \h </w:instrText>
       </w:r>
       <w:r>
         <w:rPr>
@@ -998,7 +990,7 @@
           <w:sz w:val="28"/>
           <w:szCs w:val="28"/>
         </w:rPr>
-        <w:instrText xml:space="preserve"> PAGEREF _Toc199977449 \h </w:instrText>
+        <w:instrText xml:space="preserve"> PAGEREF _Toc200309950 \h </w:instrText>
       </w:r>
       <w:r>
         <w:rPr>
@@ -1084,7 +1076,7 @@
           <w:sz w:val="28"/>
           <w:szCs w:val="28"/>
         </w:rPr>
-        <w:instrText xml:space="preserve"> PAGEREF _Toc199977450 \h </w:instrText>
+        <w:instrText xml:space="preserve"> PAGEREF _Toc200309951 \h </w:instrText>
       </w:r>
       <w:r>
         <w:rPr>
@@ -1170,7 +1162,7 @@
           <w:sz w:val="28"/>
           <w:szCs w:val="28"/>
         </w:rPr>
-        <w:instrText xml:space="preserve"> PAGEREF _Toc199977451 \h </w:instrText>
+        <w:instrText xml:space="preserve"> PAGEREF _Toc200309952 \h </w:instrText>
       </w:r>
       <w:r>
         <w:rPr>
@@ -1256,7 +1248,7 @@
           <w:sz w:val="28"/>
           <w:szCs w:val="28"/>
         </w:rPr>
-        <w:instrText xml:space="preserve"> PAGEREF _Toc199977452 \h </w:instrText>
+        <w:instrText xml:space="preserve"> PAGEREF _Toc200309953 \h </w:instrText>
       </w:r>
       <w:r>
         <w:rPr>
@@ -1342,7 +1334,7 @@
           <w:sz w:val="28"/>
           <w:szCs w:val="28"/>
         </w:rPr>
-        <w:instrText xml:space="preserve"> PAGEREF _Toc199977453 \h </w:instrText>
+        <w:instrText xml:space="preserve"> PAGEREF _Toc200309954 \h </w:instrText>
       </w:r>
       <w:r>
         <w:rPr>
@@ -1428,7 +1420,7 @@
           <w:sz w:val="28"/>
           <w:szCs w:val="28"/>
         </w:rPr>
-        <w:instrText xml:space="preserve"> PAGEREF _Toc199977454 \h </w:instrText>
+        <w:instrText xml:space="preserve"> PAGEREF _Toc200309955 \h </w:instrText>
       </w:r>
       <w:r>
         <w:rPr>
@@ -1454,7 +1446,7 @@
           <w:sz w:val="28"/>
           <w:szCs w:val="28"/>
         </w:rPr>
-        <w:t>28</w:t>
+        <w:t>29</w:t>
       </w:r>
       <w:r>
         <w:rPr>
@@ -1514,7 +1506,7 @@
           <w:sz w:val="28"/>
           <w:szCs w:val="28"/>
         </w:rPr>
-        <w:instrText xml:space="preserve"> PAGEREF _Toc199977455 \h </w:instrText>
+        <w:instrText xml:space="preserve"> PAGEREF _Toc200309956 \h </w:instrText>
       </w:r>
       <w:r>
         <w:rPr>
@@ -1540,7 +1532,7 @@
           <w:sz w:val="28"/>
           <w:szCs w:val="28"/>
         </w:rPr>
-        <w:t>29</w:t>
+        <w:t>30</w:t>
       </w:r>
       <w:r>
         <w:rPr>
@@ -1629,7 +1621,7 @@
           <w:sz w:val="28"/>
           <w:szCs w:val="28"/>
         </w:rPr>
-        <w:instrText xml:space="preserve"> PAGEREF _Toc199977456 \h </w:instrText>
+        <w:instrText xml:space="preserve"> PAGEREF _Toc200309957 \h </w:instrText>
       </w:r>
       <w:r>
         <w:rPr>
@@ -1655,7 +1647,7 @@
           <w:sz w:val="28"/>
           <w:szCs w:val="28"/>
         </w:rPr>
-        <w:t>29</w:t>
+        <w:t>30</w:t>
       </w:r>
       <w:r>
         <w:rPr>
@@ -1744,7 +1736,7 @@
           <w:sz w:val="28"/>
           <w:szCs w:val="28"/>
         </w:rPr>
-        <w:instrText xml:space="preserve"> PAGEREF _Toc199977457 \h </w:instrText>
+        <w:instrText xml:space="preserve"> PAGEREF _Toc200309958 \h </w:instrText>
       </w:r>
       <w:r>
         <w:rPr>
@@ -1770,7 +1762,7 @@
           <w:sz w:val="28"/>
           <w:szCs w:val="28"/>
         </w:rPr>
-        <w:t>30</w:t>
+        <w:t>31</w:t>
       </w:r>
       <w:r>
         <w:rPr>
@@ -1859,7 +1851,7 @@
           <w:sz w:val="28"/>
           <w:szCs w:val="28"/>
         </w:rPr>
-        <w:instrText xml:space="preserve"> PAGEREF _Toc199977458 \h </w:instrText>
+        <w:instrText xml:space="preserve"> PAGEREF _Toc200309959 \h </w:instrText>
       </w:r>
       <w:r>
         <w:rPr>
@@ -1885,7 +1877,7 @@
           <w:sz w:val="28"/>
           <w:szCs w:val="28"/>
         </w:rPr>
-        <w:t>30</w:t>
+        <w:t>32</w:t>
       </w:r>
       <w:r>
         <w:rPr>
@@ -1955,8 +1947,6 @@
           <w:szCs w:val="28"/>
         </w:rPr>
       </w:pPr>
-      <w:bookmarkStart w:id="1" w:name="_GoBack"/>
-      <w:bookmarkEnd w:id="1"/>
     </w:p>
     <w:p>
       <w:pPr>
@@ -2026,25 +2016,17 @@
     </w:p>
     <w:p>
       <w:pPr>
-        <w:spacing w:after="200"/>
-        <w:rPr>
-          <w:rFonts w:ascii="Times New Roman" w:eastAsia="Times New Roman" w:hAnsi="Times New Roman" w:cs="Times New Roman"/>
-          <w:b/>
-          <w:sz w:val="28"/>
-          <w:szCs w:val="28"/>
-        </w:rPr>
-      </w:pPr>
-    </w:p>
-    <w:p>
-      <w:pPr>
         <w:pStyle w:val="7"/>
         <w:spacing w:line="360" w:lineRule="auto"/>
       </w:pPr>
-      <w:bookmarkStart w:id="2" w:name="_Toc199977443"/>
-      <w:r>
+      <w:bookmarkStart w:id="1" w:name="_Toc200309944"/>
+      <w:bookmarkStart w:id="2" w:name="_GoBack"/>
+      <w:bookmarkEnd w:id="2"/>
+      <w:r>
+        <w:lastRenderedPageBreak/>
         <w:t>Введение</w:t>
       </w:r>
-      <w:bookmarkEnd w:id="2"/>
+      <w:bookmarkEnd w:id="1"/>
     </w:p>
     <w:p>
       <w:pPr>
@@ -2058,40 +2040,16 @@
           <w:rFonts w:ascii="Times New Roman" w:eastAsia="Times New Roman" w:hAnsi="Times New Roman" w:cs="Times New Roman"/>
           <w:sz w:val="28"/>
           <w:szCs w:val="28"/>
-          <w:lang w:val="en-US"/>
-        </w:rPr>
-      </w:pPr>
-      <w:r>
-        <w:rPr>
-          <w:rFonts w:ascii="Times New Roman" w:eastAsia="Times New Roman" w:hAnsi="Times New Roman" w:cs="Times New Roman"/>
-          <w:sz w:val="28"/>
-          <w:szCs w:val="28"/>
-        </w:rPr>
-        <w:t>К</w:t>
-      </w:r>
-      <w:r>
-        <w:rPr>
-          <w:rFonts w:ascii="Times New Roman" w:eastAsia="Times New Roman" w:hAnsi="Times New Roman" w:cs="Times New Roman"/>
-          <w:sz w:val="28"/>
-          <w:szCs w:val="28"/>
-        </w:rPr>
-        <w:t>лассификация текста – это процесс определения и присвоения одной из предопределенных категорий тексту с опорой на его содержимое. Задача классификации текста (Text Classification) является одной из самых интересных, сложных и актуальных задач такого напра</w:t>
-      </w:r>
-      <w:r>
-        <w:rPr>
-          <w:rFonts w:ascii="Times New Roman" w:eastAsia="Times New Roman" w:hAnsi="Times New Roman" w:cs="Times New Roman"/>
-          <w:sz w:val="28"/>
-          <w:szCs w:val="28"/>
-        </w:rPr>
-        <w:t>вления в области компьютерной лингвистики и машинного обучения, как обработка естественного языка (Natural Language Processing, NLP). Для решения этой задачи существует множество подходящих методов, каждый из которых отличается от других не только по требо</w:t>
-      </w:r>
-      <w:r>
-        <w:rPr>
-          <w:rFonts w:ascii="Times New Roman" w:eastAsia="Times New Roman" w:hAnsi="Times New Roman" w:cs="Times New Roman"/>
-          <w:sz w:val="28"/>
-          <w:szCs w:val="28"/>
-        </w:rPr>
-        <w:t>вательности к ресурсам, скорости и производительности, но и по конкретному типу задачи, к которому наиболее хорошо применим.</w:t>
+          <w:lang w:val="ru-RU"/>
+        </w:rPr>
+      </w:pPr>
+      <w:r>
+        <w:rPr>
+          <w:rFonts w:ascii="Times New Roman" w:eastAsia="Times New Roman" w:hAnsi="Times New Roman" w:cs="Times New Roman"/>
+          <w:sz w:val="28"/>
+          <w:szCs w:val="28"/>
+        </w:rPr>
+        <w:t>Классификация текста – это процесс определения и присвоения одной из предопределенных категорий тексту с опорой на его содержимое. Задача классификации текста (Text Classification) является одной из самых интересных, сложных и актуальных задач такого направления в области компьютерной лингвистики и машинного обучения, как обработка естественного языка (Natural Language Processing, NLP). Для решения этой задачи существует множество подходящих методов, каждый из которых отличается от других не только по требовательности к ресурсам, скорости и производительности, но и по конкретному типу задачи, к которому наиболее хорошо применим.</w:t>
       </w:r>
       <w:r>
         <w:rPr>
@@ -2107,7 +2065,7 @@
           <w:rFonts w:ascii="Times New Roman" w:eastAsia="Times New Roman" w:hAnsi="Times New Roman" w:cs="Times New Roman"/>
           <w:sz w:val="28"/>
           <w:szCs w:val="28"/>
-          <w:lang w:val="en-US"/>
+          <w:lang w:val="ru-RU"/>
         </w:rPr>
         <w:t>1]</w:t>
       </w:r>
@@ -2132,15 +2090,7 @@
           <w:sz w:val="28"/>
           <w:szCs w:val="28"/>
         </w:rPr>
-        <w:t>Целью данной курсовой работы является создание программы, которая способна определять, какой рейтинг вероятнее всего пользователь п</w:t>
-      </w:r>
-      <w:r>
-        <w:rPr>
-          <w:rFonts w:ascii="Times New Roman" w:eastAsia="Times New Roman" w:hAnsi="Times New Roman" w:cs="Times New Roman"/>
-          <w:sz w:val="28"/>
-          <w:szCs w:val="28"/>
-        </w:rPr>
-        <w:t>рисвоил бы текстовому отзыву на фильм или сериал на английском языке.</w:t>
+        <w:t>Целью данной курсовой работы является создание программы, которая способна определять, какой рейтинг вероятнее всего пользователь присвоил бы текстовому отзыву на фильм или сериал на английском языке.</w:t>
       </w:r>
     </w:p>
     <w:p>
@@ -2189,15 +2139,7 @@
           <w:sz w:val="28"/>
           <w:szCs w:val="28"/>
         </w:rPr>
-        <w:t>Изучить теоретические материалы, связанные с различными методами машинного обучения, используемыми в задаче классификации тек</w:t>
-      </w:r>
-      <w:r>
-        <w:rPr>
-          <w:rFonts w:ascii="Times New Roman" w:eastAsia="Times New Roman" w:hAnsi="Times New Roman" w:cs="Times New Roman"/>
-          <w:sz w:val="28"/>
-          <w:szCs w:val="28"/>
-        </w:rPr>
-        <w:t>ста;</w:t>
+        <w:t>Изучить теоретические материалы, связанные с различными методами машинного обучения, используемыми в задаче классификации текста;</w:t>
       </w:r>
     </w:p>
     <w:p>
@@ -2275,15 +2217,7 @@
           <w:sz w:val="28"/>
           <w:szCs w:val="28"/>
         </w:rPr>
-        <w:t>Выбрать наибо</w:t>
-      </w:r>
-      <w:r>
-        <w:rPr>
-          <w:rFonts w:ascii="Times New Roman" w:eastAsia="Times New Roman" w:hAnsi="Times New Roman" w:cs="Times New Roman"/>
-          <w:sz w:val="28"/>
-          <w:szCs w:val="28"/>
-        </w:rPr>
-        <w:t>лее подходящую для поставленной задачи модель и сохранить ее;</w:t>
+        <w:t>Выбрать наиболее подходящую для поставленной задачи модель и сохранить ее;</w:t>
       </w:r>
     </w:p>
     <w:p>
@@ -2335,7 +2269,6 @@
           <w:sz w:val="28"/>
           <w:szCs w:val="28"/>
         </w:rPr>
-        <w:lastRenderedPageBreak/>
         <w:t>Закончить программу, обеспечив ее корректную работу;</w:t>
       </w:r>
     </w:p>
@@ -2362,6 +2295,7 @@
           <w:sz w:val="28"/>
           <w:szCs w:val="28"/>
         </w:rPr>
+        <w:lastRenderedPageBreak/>
         <w:t>Провести тестирование программы;</w:t>
       </w:r>
     </w:p>
@@ -2411,31 +2345,7 @@
           <w:sz w:val="28"/>
           <w:szCs w:val="28"/>
         </w:rPr>
-        <w:t>Настоящая курс</w:t>
-      </w:r>
-      <w:r>
-        <w:rPr>
-          <w:rFonts w:ascii="Times New Roman" w:eastAsia="Times New Roman" w:hAnsi="Times New Roman" w:cs="Times New Roman"/>
-          <w:sz w:val="28"/>
-          <w:szCs w:val="28"/>
-        </w:rPr>
-        <w:t>овая работа состоит из введения; двух глав в основной части, первая из которых состоит из двух параграфов, вторая же – из пяти; заключения и библиографического списка, а также приложения со ссылкой на репозиторий проекта на GitHub и иллюстративные материал</w:t>
-      </w:r>
-      <w:r>
-        <w:rPr>
-          <w:rFonts w:ascii="Times New Roman" w:eastAsia="Times New Roman" w:hAnsi="Times New Roman" w:cs="Times New Roman"/>
-          <w:sz w:val="28"/>
-          <w:szCs w:val="28"/>
-        </w:rPr>
-        <w:t>ы. Во введении сформулирована актуальность работы, поставлена цель и описаны задачи, необходимые для ее достижения, а также представлена структура работы. В Главе I «Теоретическая часть» дается общий обзор классических методов и методов, использующих нейро</w:t>
-      </w:r>
-      <w:r>
-        <w:rPr>
-          <w:rFonts w:ascii="Times New Roman" w:eastAsia="Times New Roman" w:hAnsi="Times New Roman" w:cs="Times New Roman"/>
-          <w:sz w:val="28"/>
-          <w:szCs w:val="28"/>
-        </w:rPr>
-        <w:t>нные сети, в задаче классификации текстов. В Главе II «Практическая часть» описаны выбранные инструменты, структура проекта, а также даются пояснения к работе всех файлов проекта. В заключении подводятся итоги проведенной работы.</w:t>
+        <w:t>Настоящая курсовая работа состоит из введения; двух глав в основной части, первая из которых состоит из двух параграфов, вторая же – из пяти; заключения и библиографического списка, а также приложения со ссылкой на репозиторий проекта на GitHub и иллюстративные материалы. Во введении сформулирована актуальность работы, поставлена цель и описаны задачи, необходимые для ее достижения, а также представлена структура работы. В Главе I «Теоретическая часть» дается общий обзор классических методов и методов, использующих нейронные сети, в задаче классификации текстов. В Главе II «Практическая часть» описаны выбранные инструменты, структура проекта, а также даются пояснения к работе всех файлов проекта. В заключении подводятся итоги проведенной работы.</w:t>
       </w:r>
     </w:p>
     <w:p>
@@ -2594,8 +2504,9 @@
           <w:color w:val="2F5496"/>
         </w:rPr>
       </w:pPr>
-      <w:bookmarkStart w:id="3" w:name="_Toc199977444"/>
-      <w:r>
+      <w:bookmarkStart w:id="3" w:name="_Toc200309945"/>
+      <w:r>
+        <w:lastRenderedPageBreak/>
         <w:t>Глава I. Теоретическая часть</w:t>
       </w:r>
       <w:bookmarkEnd w:id="3"/>
@@ -2605,7 +2516,7 @@
         <w:pStyle w:val="8"/>
         <w:spacing w:line="360" w:lineRule="auto"/>
       </w:pPr>
-      <w:bookmarkStart w:id="4" w:name="_Toc199977445"/>
+      <w:bookmarkStart w:id="4" w:name="_Toc200309946"/>
       <w:r>
         <w:t>1.1 Классические методы классификации текстов</w:t>
       </w:r>
@@ -2631,31 +2542,7 @@
           <w:sz w:val="28"/>
           <w:szCs w:val="28"/>
         </w:rPr>
-        <w:t>К</w:t>
-      </w:r>
-      <w:r>
-        <w:rPr>
-          <w:rFonts w:ascii="Times New Roman" w:eastAsia="Times New Roman" w:hAnsi="Times New Roman" w:cs="Times New Roman"/>
-          <w:sz w:val="28"/>
-          <w:szCs w:val="28"/>
-        </w:rPr>
-        <w:t>лассификация текстов в общем случае происходит на основе корпуса текстов, каждый из которых уже имеет свой класс, который далее будем также называть лейблом, следующим образом: в к</w:t>
-      </w:r>
-      <w:r>
-        <w:rPr>
-          <w:rFonts w:ascii="Times New Roman" w:eastAsia="Times New Roman" w:hAnsi="Times New Roman" w:cs="Times New Roman"/>
-          <w:sz w:val="28"/>
-          <w:szCs w:val="28"/>
-        </w:rPr>
-        <w:t>ачестве ввода программе-классификатору подается текст, а в качестве вывода программа присваивает этому тексту наиболее вероятный из возможных лейбл. В текущей работе мы рассматриваем лишь те методы, которые позволяют получить единственный «правильный» лейб</w:t>
-      </w:r>
-      <w:r>
-        <w:rPr>
-          <w:rFonts w:ascii="Times New Roman" w:eastAsia="Times New Roman" w:hAnsi="Times New Roman" w:cs="Times New Roman"/>
-          <w:sz w:val="28"/>
-          <w:szCs w:val="28"/>
-        </w:rPr>
-        <w:t>л.</w:t>
+        <w:t>Классификация текстов в общем случае происходит на основе корпуса текстов, каждый из которых уже имеет свой класс, который далее будем также называть лейблом, следующим образом: в качестве ввода программе-классификатору подается текст, а в качестве вывода программа присваивает этому тексту наиболее вероятный из возможных лейбл. В текущей работе мы рассматриваем лишь те методы, которые позволяют получить единственный «правильный» лейбл.</w:t>
       </w:r>
     </w:p>
     <w:p>
@@ -2678,15 +2565,7 @@
           <w:sz w:val="28"/>
           <w:szCs w:val="28"/>
         </w:rPr>
-        <w:t>Работа программы-классификатора состоит из двух блоков: выделения признаков (feature extraction) и собственно классификации. Выделение признаков может быть определено вручную (эти методы будут рассмотрены далее) или выучено (с помощью нейронных сетей, о</w:t>
-      </w:r>
-      <w:r>
-        <w:rPr>
-          <w:rFonts w:ascii="Times New Roman" w:eastAsia="Times New Roman" w:hAnsi="Times New Roman" w:cs="Times New Roman"/>
-          <w:sz w:val="28"/>
-          <w:szCs w:val="28"/>
-        </w:rPr>
-        <w:t xml:space="preserve"> таких методах в следующей части). Классификатор должен присвоить вероятности для каждого класса, основываясь на полученном в результате выделения признаков представлении текста, и выбрать самый вероятный класс.</w:t>
+        <w:t>Работа программы-классификатора состоит из двух блоков: выделения признаков (feature extraction) и собственно классификации. Выделение признаков может быть определено вручную (эти методы будут рассмотрены далее) или выучено (с помощью нейронных сетей, о таких методах в следующей части). Классификатор должен присвоить вероятности для каждого класса, основываясь на полученном в результате выделения признаков представлении текста, и выбрать самый вероятный класс.</w:t>
       </w:r>
     </w:p>
     <w:p>
@@ -2709,15 +2588,7 @@
           <w:sz w:val="28"/>
           <w:szCs w:val="28"/>
         </w:rPr>
-        <w:t>Классические методы классификации текстов бы</w:t>
-      </w:r>
-      <w:r>
-        <w:rPr>
-          <w:rFonts w:ascii="Times New Roman" w:eastAsia="Times New Roman" w:hAnsi="Times New Roman" w:cs="Times New Roman"/>
-          <w:sz w:val="28"/>
-          <w:szCs w:val="28"/>
-        </w:rPr>
-        <w:t>ли развиты задолго до того, как нейронные сети стали популярными, и до сих пор имеют высокую эффективность при сравнительно небольших размерах датасетов.</w:t>
+        <w:t>Классические методы классификации текстов были развиты задолго до того, как нейронные сети стали популярными, и до сих пор имеют высокую эффективность при сравнительно небольших размерах датасетов.</w:t>
       </w:r>
     </w:p>
     <w:p>
@@ -2740,32 +2611,7 @@
           <w:sz w:val="28"/>
           <w:szCs w:val="28"/>
         </w:rPr>
-        <w:t>В первую очередь рассмотрим наивный байесовский классификатор. Он основан на применении теоремы Байеса</w:t>
-      </w:r>
-      <w:r>
-        <w:rPr>
-          <w:rFonts w:ascii="Times New Roman" w:eastAsia="Times New Roman" w:hAnsi="Times New Roman" w:cs="Times New Roman"/>
-          <w:sz w:val="28"/>
-          <w:szCs w:val="28"/>
-        </w:rPr>
-        <w:t xml:space="preserve"> со строгими (наивными) предположениями об условной независимости: предполагается, что слова в текстах никак не влияют друг на друга, то есть не важен ни контекст, ни порядок слов. Достоинствами этого метода можно назвать небольшое </w:t>
-      </w:r>
-      <w:r>
-        <w:rPr>
-          <w:rFonts w:ascii="Times New Roman" w:eastAsia="Times New Roman" w:hAnsi="Times New Roman" w:cs="Times New Roman"/>
-          <w:sz w:val="28"/>
-          <w:szCs w:val="28"/>
-        </w:rPr>
-        <w:lastRenderedPageBreak/>
-        <w:t>количество данных, котор</w:t>
-      </w:r>
-      <w:r>
-        <w:rPr>
-          <w:rFonts w:ascii="Times New Roman" w:eastAsia="Times New Roman" w:hAnsi="Times New Roman" w:cs="Times New Roman"/>
-          <w:sz w:val="28"/>
-          <w:szCs w:val="28"/>
-        </w:rPr>
-        <w:t>ые нужны для обучения, оценки параметров и классификации.</w:t>
+        <w:t>В первую очередь рассмотрим наивный байесовский классификатор. Он основан на применении теоремы Байеса со строгими (наивными) предположениями об условной независимости: предполагается, что слова в текстах никак не влияют друг на друга, то есть не важен ни контекст, ни порядок слов. Достоинствами этого метода можно назвать небольшое количество данных, которые нужны для обучения, оценки параметров и классификации.</w:t>
       </w:r>
     </w:p>
     <w:p>
@@ -2788,6 +2634,7 @@
           <w:sz w:val="28"/>
           <w:szCs w:val="28"/>
         </w:rPr>
+        <w:lastRenderedPageBreak/>
         <w:t>Наивный байесовский классификатор совершает предсказание о лейбле следующим образом:</w:t>
       </w:r>
       <w:r>
@@ -2860,15 +2707,7 @@
           <w:sz w:val="28"/>
           <w:szCs w:val="28"/>
         </w:rPr>
-        <w:t>«P(y = k)», то есть вероятность того, что лейбл равен «k», считается с помощью метода максимального правдоподоби</w:t>
-      </w:r>
-      <w:r>
-        <w:rPr>
-          <w:rFonts w:ascii="Times New Roman" w:eastAsia="Times New Roman" w:hAnsi="Times New Roman" w:cs="Times New Roman"/>
-          <w:sz w:val="28"/>
-          <w:szCs w:val="28"/>
-        </w:rPr>
-        <w:t>я делением количества текстов класса «k» на суммарное количество текстов всех возможных классов в датасете.</w:t>
+        <w:t>«P(y = k)», то есть вероятность того, что лейбл равен «k», считается с помощью метода максимального правдоподобия делением количества текстов класса «k» на суммарное количество текстов всех возможных классов в датасете.</w:t>
       </w:r>
     </w:p>
     <w:p>
@@ -2959,50 +2798,17 @@
       </w:pPr>
       <w:r>
         <w:rPr>
-          <w:rFonts w:ascii="Times New Roman" w:eastAsia="Times New Roman" w:hAnsi="Times New Roman" w:cs="Times New Roman"/>
-          <w:sz w:val="28"/>
-          <w:szCs w:val="28"/>
-        </w:rPr>
-        <w:t>В формуле выше условная вероятность для каждого токена «x</w:t>
-      </w:r>
-      <w:r>
-        <w:rPr>
-          <w:rFonts w:ascii="Times New Roman" w:eastAsia="Times New Roman" w:hAnsi="Times New Roman" w:cs="Times New Roman"/>
-          <w:sz w:val="28"/>
-          <w:szCs w:val="28"/>
-          <w:vertAlign w:val="subscript"/>
-        </w:rPr>
-        <w:t>i</w:t>
-      </w:r>
-      <w:r>
-        <w:rPr>
-          <w:rFonts w:ascii="Times New Roman" w:eastAsia="Times New Roman" w:hAnsi="Times New Roman" w:cs="Times New Roman"/>
-          <w:sz w:val="28"/>
-          <w:szCs w:val="28"/>
-        </w:rPr>
-        <w:t>» текста «x» считаетс</w:t>
-      </w:r>
-      <w:r>
-        <w:rPr>
-          <w:rFonts w:ascii="Times New Roman" w:eastAsia="Times New Roman" w:hAnsi="Times New Roman" w:cs="Times New Roman"/>
-          <w:sz w:val="28"/>
-          <w:szCs w:val="28"/>
-        </w:rPr>
-        <w:t>я следующим образом:</w:t>
-      </w:r>
-      <w:r>
-        <w:rPr>
           <w:noProof/>
           <w:lang w:val="ru-RU"/>
         </w:rPr>
         <w:drawing>
-          <wp:anchor distT="114300" distB="114300" distL="114300" distR="114300" simplePos="0" relativeHeight="251660288" behindDoc="0" locked="0" layoutInCell="1" hidden="0" allowOverlap="1" wp14:anchorId="25FDA592" wp14:editId="0EC593E8">
+          <wp:anchor distT="114300" distB="114300" distL="114300" distR="114300" simplePos="0" relativeHeight="251660288" behindDoc="0" locked="0" layoutInCell="1" hidden="0" allowOverlap="1" wp14:anchorId="0FD56828" wp14:editId="09097537">
             <wp:simplePos x="0" y="0"/>
             <wp:positionH relativeFrom="column">
-              <wp:posOffset>1</wp:posOffset>
+              <wp:posOffset>0</wp:posOffset>
             </wp:positionH>
             <wp:positionV relativeFrom="paragraph">
-              <wp:posOffset>1609725</wp:posOffset>
+              <wp:posOffset>1911176</wp:posOffset>
             </wp:positionV>
             <wp:extent cx="5731200" cy="965200"/>
             <wp:effectExtent l="0" t="0" r="0" b="0"/>
@@ -3039,6 +2845,48 @@
           </wp:anchor>
         </w:drawing>
       </w:r>
+      <w:r>
+        <w:rPr>
+          <w:rFonts w:ascii="Times New Roman" w:eastAsia="Times New Roman" w:hAnsi="Times New Roman" w:cs="Times New Roman"/>
+          <w:sz w:val="28"/>
+          <w:szCs w:val="28"/>
+        </w:rPr>
+        <w:t>В формуле выше условная вероятность для каждого токена «x</w:t>
+      </w:r>
+      <w:r>
+        <w:rPr>
+          <w:rFonts w:ascii="Times New Roman" w:eastAsia="Times New Roman" w:hAnsi="Times New Roman" w:cs="Times New Roman"/>
+          <w:sz w:val="28"/>
+          <w:szCs w:val="28"/>
+          <w:vertAlign w:val="subscript"/>
+        </w:rPr>
+        <w:t>i</w:t>
+      </w:r>
+      <w:r>
+        <w:rPr>
+          <w:rFonts w:ascii="Times New Roman" w:eastAsia="Times New Roman" w:hAnsi="Times New Roman" w:cs="Times New Roman"/>
+          <w:sz w:val="28"/>
+          <w:szCs w:val="28"/>
+        </w:rPr>
+        <w:t>» текста «x»</w:t>
+      </w:r>
+      <w:r>
+        <w:rPr>
+          <w:rFonts w:ascii="Times New Roman" w:eastAsia="Times New Roman" w:hAnsi="Times New Roman" w:cs="Times New Roman"/>
+          <w:sz w:val="28"/>
+          <w:szCs w:val="28"/>
+          <w:lang w:val="ru-RU"/>
+        </w:rPr>
+        <w:t>, где токен – наименьшая единица текста, которую обрабатывает модель (слово или пунктуационный знак),</w:t>
+      </w:r>
+      <w:r>
+        <w:rPr>
+          <w:rFonts w:ascii="Times New Roman" w:eastAsia="Times New Roman" w:hAnsi="Times New Roman" w:cs="Times New Roman"/>
+          <w:sz w:val="28"/>
+          <w:szCs w:val="28"/>
+        </w:rPr>
+        <w:t xml:space="preserve"> считается следующим образом:</w:t>
+      </w:r>
     </w:p>
     <w:p>
       <w:pPr>
@@ -3058,8 +2906,34 @@
           <w:rFonts w:ascii="Times New Roman" w:eastAsia="Times New Roman" w:hAnsi="Times New Roman" w:cs="Times New Roman"/>
           <w:sz w:val="28"/>
           <w:szCs w:val="28"/>
-        </w:rPr>
-        <w:t>где сигма определяется вручную (зачастую ее значения близки к единице) и необходима для того, чтобы избежать деление на ноль в случае отсутствия слова во всех текстах, на которых обучена модель.</w:t>
+          <w:lang w:val="ru-RU"/>
+        </w:rPr>
+        <w:t>г</w:t>
+      </w:r>
+      <w:r>
+        <w:rPr>
+          <w:rFonts w:ascii="Times New Roman" w:eastAsia="Times New Roman" w:hAnsi="Times New Roman" w:cs="Times New Roman"/>
+          <w:sz w:val="28"/>
+          <w:szCs w:val="28"/>
+        </w:rPr>
+        <w:t>де</w:t>
+      </w:r>
+      <w:r>
+        <w:rPr>
+          <w:rFonts w:ascii="Times New Roman" w:eastAsia="Times New Roman" w:hAnsi="Times New Roman" w:cs="Times New Roman"/>
+          <w:sz w:val="28"/>
+          <w:szCs w:val="28"/>
+          <w:lang w:val="ru-RU"/>
+        </w:rPr>
+        <w:t xml:space="preserve"> дельта</w:t>
+      </w:r>
+      <w:r>
+        <w:rPr>
+          <w:rFonts w:ascii="Times New Roman" w:eastAsia="Times New Roman" w:hAnsi="Times New Roman" w:cs="Times New Roman"/>
+          <w:sz w:val="28"/>
+          <w:szCs w:val="28"/>
+        </w:rPr>
+        <w:t xml:space="preserve"> определяется вручную (зачастую ее значения близки к единице) и необходима для того, чтобы избежать деление на ноль в случае отсутствия слова во всех текстах, на которых обучена модель.</w:t>
       </w:r>
     </w:p>
     <w:p>
@@ -3165,15 +3039,7 @@
           <w:szCs w:val="28"/>
         </w:rPr>
         <w:lastRenderedPageBreak/>
-        <w:t>Следующей моделью, которую мы рассмотрим, является классификатор максимальной энтропии (логистическая регрессия). Этот метод требует также вручну</w:t>
-      </w:r>
-      <w:r>
-        <w:rPr>
-          <w:rFonts w:ascii="Times New Roman" w:eastAsia="Times New Roman" w:hAnsi="Times New Roman" w:cs="Times New Roman"/>
-          <w:sz w:val="28"/>
-          <w:szCs w:val="28"/>
-        </w:rPr>
-        <w:t>ю выделенные признаки, но классифицирует иначе.</w:t>
+        <w:t>Следующей моделью, которую мы рассмотрим, является классификатор максимальной энтропии (логистическая регрессия). Этот метод требует также вручную выделенные признаки, но классифицирует иначе.</w:t>
       </w:r>
     </w:p>
     <w:p>
@@ -3219,15 +3085,7 @@
           <w:sz w:val="28"/>
           <w:szCs w:val="28"/>
         </w:rPr>
-        <w:t xml:space="preserve">«Tf-Idf» (Text frequency / Inverse document frequency) </w:t>
-      </w:r>
-      <w:r>
-        <w:rPr>
-          <w:rFonts w:ascii="Times New Roman" w:eastAsia="Times New Roman" w:hAnsi="Times New Roman" w:cs="Times New Roman"/>
-          <w:sz w:val="28"/>
-          <w:szCs w:val="28"/>
-        </w:rPr>
-        <w:t>вычисляется следующим образом для каждого признака:</w:t>
+        <w:t>«Tf-Idf» (Text frequency / Inverse document frequency) вычисляется следующим образом для каждого признака:</w:t>
       </w:r>
     </w:p>
     <w:p>
@@ -3317,15 +3175,7 @@
           <w:sz w:val="28"/>
           <w:szCs w:val="28"/>
         </w:rPr>
-        <w:t>∈ D) + α)), где  x – один текст, D – датасет (коллекция текстов, или документов), N – общее число документов в датасете, α – гиперпараметр сглаживания (о</w:t>
-      </w:r>
-      <w:r>
-        <w:rPr>
-          <w:rFonts w:ascii="Gungsuh" w:eastAsia="Gungsuh" w:hAnsi="Gungsuh" w:cs="Gungsuh"/>
-          <w:sz w:val="28"/>
-          <w:szCs w:val="28"/>
-        </w:rPr>
-        <w:t>бычно равен 1), Count(word</w:t>
+        <w:t>∈ D) + α)), где  x – один текст, D – датасет (коллекция текстов, или документов), N – общее число документов в датасете, α – гиперпараметр сглаживания (обычно равен 1), Count(word</w:t>
       </w:r>
       <w:r>
         <w:rPr>
@@ -3382,15 +3232,7 @@
           <w:sz w:val="28"/>
           <w:szCs w:val="28"/>
         </w:rPr>
-        <w:t>«Word Vectors» – еще один подход к выделению признаков, который вместо частотности каждого отдельного токена рассматривает предобученные векторы, что позволяет сокращать количес</w:t>
-      </w:r>
-      <w:r>
-        <w:rPr>
-          <w:rFonts w:ascii="Times New Roman" w:eastAsia="Times New Roman" w:hAnsi="Times New Roman" w:cs="Times New Roman"/>
-          <w:sz w:val="28"/>
-          <w:szCs w:val="28"/>
-        </w:rPr>
-        <w:t>тво признаков.</w:t>
+        <w:t>«Word Vectors» – еще один подход к выделению признаков, который вместо частотности каждого отдельного токена рассматривает предобученные векторы, что позволяет сокращать количество признаков.</w:t>
       </w:r>
     </w:p>
     <w:p>
@@ -3905,15 +3747,7 @@
           <w:sz w:val="28"/>
           <w:szCs w:val="28"/>
         </w:rPr>
-        <w:t>Чтобы найти параметры, максимиз</w:t>
-      </w:r>
-      <w:r>
-        <w:rPr>
-          <w:rFonts w:ascii="Times New Roman" w:eastAsia="Times New Roman" w:hAnsi="Times New Roman" w:cs="Times New Roman"/>
-          <w:sz w:val="28"/>
-          <w:szCs w:val="28"/>
-        </w:rPr>
-        <w:t>ирующие логарифмическое правдоподобие данных, используется градиентный подъем: веса постепенно улучшаются в ходе нескольких итераций по данным, поскольку при каждой итерации максимизируется вероятность, которую модель назначает правильному классу.</w:t>
+        <w:t>Чтобы найти параметры, максимизирующие логарифмическое правдоподобие данных, используется градиентный подъем: веса постепенно улучшаются в ходе нескольких итераций по данным, поскольку при каждой итерации максимизируется вероятность, которую модель назначает правильному классу.</w:t>
       </w:r>
     </w:p>
     <w:p>
@@ -3928,32 +3762,16 @@
           <w:rFonts w:ascii="Times New Roman" w:eastAsia="Times New Roman" w:hAnsi="Times New Roman" w:cs="Times New Roman"/>
           <w:sz w:val="28"/>
           <w:szCs w:val="28"/>
-          <w:lang w:val="en-US"/>
-        </w:rPr>
-      </w:pPr>
-      <w:r>
-        <w:rPr>
-          <w:rFonts w:ascii="Times New Roman" w:eastAsia="Times New Roman" w:hAnsi="Times New Roman" w:cs="Times New Roman"/>
-          <w:sz w:val="28"/>
-          <w:szCs w:val="28"/>
-        </w:rPr>
-        <w:t>В заключ</w:t>
-      </w:r>
-      <w:r>
-        <w:rPr>
-          <w:rFonts w:ascii="Times New Roman" w:eastAsia="Times New Roman" w:hAnsi="Times New Roman" w:cs="Times New Roman"/>
-          <w:sz w:val="28"/>
-          <w:szCs w:val="28"/>
-        </w:rPr>
-        <w:t>ение этой части стоит теоретически сопоставить рассмотренные модели классификаторов. Оба метода довольно просты и интерпретируемы, а также используют ручное выделение признаков. Тем не менее, логистическая регрессия обучается медленнее за счет многократног</w:t>
-      </w:r>
-      <w:r>
-        <w:rPr>
-          <w:rFonts w:ascii="Times New Roman" w:eastAsia="Times New Roman" w:hAnsi="Times New Roman" w:cs="Times New Roman"/>
-          <w:sz w:val="28"/>
-          <w:szCs w:val="28"/>
-        </w:rPr>
-        <w:t>о прохождения через данные, а наивный байес предполагает, что признаки условно независимы для данного класса, чего не делает логистическая регрессия. Таким образом, оба рассмотренных метода по-своему хороши в решении прикладных задач.</w:t>
+          <w:lang w:val="ru-RU"/>
+        </w:rPr>
+      </w:pPr>
+      <w:r>
+        <w:rPr>
+          <w:rFonts w:ascii="Times New Roman" w:eastAsia="Times New Roman" w:hAnsi="Times New Roman" w:cs="Times New Roman"/>
+          <w:sz w:val="28"/>
+          <w:szCs w:val="28"/>
+        </w:rPr>
+        <w:t>В заключение этой части стоит теоретически сопоставить рассмотренные модели классификаторов. Оба метода довольно просты и интерпретируемы, а также используют ручное выделение признаков. Тем не менее, логистическая регрессия обучается медленнее за счет многократного прохождения через данные, а наивный байес предполагает, что признаки условно независимы для данного класса, чего не делает логистическая регрессия. Таким образом, оба рассмотренных метода по-своему хороши в решении прикладных задач.</w:t>
       </w:r>
       <w:r>
         <w:rPr>
@@ -3969,7 +3787,7 @@
           <w:rFonts w:ascii="Times New Roman" w:eastAsia="Times New Roman" w:hAnsi="Times New Roman" w:cs="Times New Roman"/>
           <w:sz w:val="28"/>
           <w:szCs w:val="28"/>
-          <w:lang w:val="en-US"/>
+          <w:lang w:val="ru-RU"/>
         </w:rPr>
         <w:t>2]</w:t>
       </w:r>
@@ -3994,13 +3812,10 @@
         <w:pStyle w:val="8"/>
         <w:spacing w:line="360" w:lineRule="auto"/>
       </w:pPr>
-      <w:bookmarkStart w:id="5" w:name="_Toc199977446"/>
+      <w:bookmarkStart w:id="5" w:name="_Toc200309947"/>
       <w:r>
         <w:lastRenderedPageBreak/>
-        <w:t>1.2 Методы классифик</w:t>
-      </w:r>
-      <w:r>
-        <w:t>ации текстов с использованием нейронных сетей</w:t>
+        <w:t>1.2 Методы классификации текстов с использованием нейронных сетей</w:t>
       </w:r>
       <w:bookmarkEnd w:id="5"/>
     </w:p>
@@ -4016,7 +3831,7 @@
           <w:rFonts w:ascii="Times New Roman" w:eastAsia="Times New Roman" w:hAnsi="Times New Roman" w:cs="Times New Roman"/>
           <w:sz w:val="28"/>
           <w:szCs w:val="28"/>
-          <w:lang w:val="en-US"/>
+          <w:lang w:val="ru-RU"/>
         </w:rPr>
       </w:pPr>
       <w:r>
@@ -4051,7 +3866,7 @@
           <w:rFonts w:ascii="Times New Roman" w:eastAsia="Times New Roman" w:hAnsi="Times New Roman" w:cs="Times New Roman"/>
           <w:sz w:val="28"/>
           <w:szCs w:val="28"/>
-          <w:lang w:val="en-US"/>
+          <w:lang w:val="ru-RU"/>
         </w:rPr>
         <w:t>1]</w:t>
       </w:r>
@@ -4068,32 +3883,16 @@
           <w:rFonts w:ascii="Times New Roman" w:eastAsia="Times New Roman" w:hAnsi="Times New Roman" w:cs="Times New Roman"/>
           <w:sz w:val="28"/>
           <w:szCs w:val="28"/>
-          <w:lang w:val="en-US"/>
-        </w:rPr>
-      </w:pPr>
-      <w:r>
-        <w:rPr>
-          <w:rFonts w:ascii="Times New Roman" w:eastAsia="Times New Roman" w:hAnsi="Times New Roman" w:cs="Times New Roman"/>
-          <w:sz w:val="28"/>
-          <w:szCs w:val="28"/>
-        </w:rPr>
-        <w:t>Для начала рассмотрим рекуррентные нейронные сети (RNNs, Recurrent Neural Networks). Они, подобно людям, поочередно «читают» последовательность токенов и обрабатывают информацию: связи между элементами образуют</w:t>
-      </w:r>
-      <w:r>
-        <w:rPr>
-          <w:rFonts w:ascii="Times New Roman" w:eastAsia="Times New Roman" w:hAnsi="Times New Roman" w:cs="Times New Roman"/>
-          <w:sz w:val="28"/>
-          <w:szCs w:val="28"/>
-        </w:rPr>
-        <w:t xml:space="preserve"> направленную последовательность. На каждом шагу рекуррентная модель принимает новый входной вектор (например, эмбеддинг токена) и предыдущее скрытое состояние модели. Используя входной вектор, RNN-клетка, одинаковая для каждого шага, получает новое скрыто</w:t>
-      </w:r>
-      <w:r>
-        <w:rPr>
-          <w:rFonts w:ascii="Times New Roman" w:eastAsia="Times New Roman" w:hAnsi="Times New Roman" w:cs="Times New Roman"/>
-          <w:sz w:val="28"/>
-          <w:szCs w:val="28"/>
-        </w:rPr>
-        <w:t>е состояние, которое содержит информацию о текущем векторе и предыдущих шагах.</w:t>
+          <w:lang w:val="ru-RU"/>
+        </w:rPr>
+      </w:pPr>
+      <w:r>
+        <w:rPr>
+          <w:rFonts w:ascii="Times New Roman" w:eastAsia="Times New Roman" w:hAnsi="Times New Roman" w:cs="Times New Roman"/>
+          <w:sz w:val="28"/>
+          <w:szCs w:val="28"/>
+        </w:rPr>
+        <w:t>Для начала рассмотрим рекуррентные нейронные сети (RNNs, Recurrent Neural Networks). Они, подобно людям, поочередно «читают» последовательность токенов и обрабатывают информацию: связи между элементами образуют направленную последовательность. На каждом шагу рекуррентная модель принимает новый входной вектор (например, эмбеддинг токена) и предыдущее скрытое состояние модели. Используя входной вектор, RNN-клетка, одинаковая для каждого шага, получает новое скрытое состояние, которое содержит информацию о текущем векторе и предыдущих шагах.</w:t>
       </w:r>
       <w:r>
         <w:rPr>
@@ -4109,7 +3908,7 @@
           <w:rFonts w:ascii="Times New Roman" w:eastAsia="Times New Roman" w:hAnsi="Times New Roman" w:cs="Times New Roman"/>
           <w:sz w:val="28"/>
           <w:szCs w:val="28"/>
-          <w:lang w:val="en-US"/>
+          <w:lang w:val="ru-RU"/>
         </w:rPr>
         <w:t>2]</w:t>
       </w:r>
@@ -4126,40 +3925,68 @@
           <w:rFonts w:ascii="Times New Roman" w:eastAsia="Times New Roman" w:hAnsi="Times New Roman" w:cs="Times New Roman"/>
           <w:sz w:val="28"/>
           <w:szCs w:val="28"/>
-        </w:rPr>
-      </w:pPr>
-      <w:r>
-        <w:rPr>
-          <w:rFonts w:ascii="Times New Roman" w:eastAsia="Times New Roman" w:hAnsi="Times New Roman" w:cs="Times New Roman"/>
-          <w:sz w:val="28"/>
-          <w:szCs w:val="28"/>
-        </w:rPr>
-        <w:t xml:space="preserve">Самые простые рекуррентные модели имеют лишь один слой. При выборе такой архитектуры следует использовать последнее скрытое </w:t>
-      </w:r>
-      <w:r>
-        <w:rPr>
-          <w:rFonts w:ascii="Times New Roman" w:eastAsia="Times New Roman" w:hAnsi="Times New Roman" w:cs="Times New Roman"/>
-          <w:sz w:val="28"/>
-          <w:szCs w:val="28"/>
+          <w:lang w:val="ru-RU"/>
+        </w:rPr>
+      </w:pPr>
+      <w:r>
+        <w:rPr>
+          <w:noProof/>
+          <w:color w:val="000000"/>
+          <w:sz w:val="28"/>
+          <w:szCs w:val="28"/>
+          <w:bdr w:val="none" w:sz="0" w:space="0" w:color="auto" w:frame="1"/>
+          <w:lang w:val="ru-RU"/>
         </w:rPr>
         <w:lastRenderedPageBreak/>
-        <w:t>состояние RNN-клетки, поскольку именно в нем она «вид</w:t>
-      </w:r>
-      <w:r>
-        <w:rPr>
-          <w:rFonts w:ascii="Times New Roman" w:eastAsia="Times New Roman" w:hAnsi="Times New Roman" w:cs="Times New Roman"/>
-          <w:sz w:val="28"/>
-          <w:szCs w:val="28"/>
-        </w:rPr>
-        <w:t>ела» весь текст. Зачастую для лучшего представления текста используют несколько слоев. При таком подходе входными данными для клетки более высоких слоев на каждом шаге выступают не непосредственные эмбеддинги токенов, а состояния клетки предыдущего слоя на</w:t>
-      </w:r>
-      <w:r>
-        <w:rPr>
-          <w:rFonts w:ascii="Times New Roman" w:eastAsia="Times New Roman" w:hAnsi="Times New Roman" w:cs="Times New Roman"/>
-          <w:sz w:val="28"/>
-          <w:szCs w:val="28"/>
-        </w:rPr>
-        <w:t xml:space="preserve"> том же шаге. Предполагается, что в такой модели более низкие слои будут «понимать» местные феномены (например, фразы), а более высокие – более сложные вещи, например, тему текста.</w:t>
+        <w:drawing>
+          <wp:inline distT="0" distB="0" distL="0" distR="0">
+            <wp:extent cx="4772660" cy="2682875"/>
+            <wp:effectExtent l="0" t="0" r="8890" b="3175"/>
+            <wp:docPr id="14" name="Рисунок 14" descr="https://lh7-rt.googleusercontent.com/docsz/AD_4nXeBtvi3uBIBUoJKDRwCUkHanKVEX62JCRQiTfknhlc5I4ov3VHhFrnPCfHu4JsOkwm_yRvNGY_u4DGDf7ZHgnXqmrUiu942Klwx1GkZbWqAxYthVwp5NvAkc0iDRT0ysSIQmLNBdA?key=GrnRSpLaOBo48lDMd9RpLw"/>
+            <wp:cNvGraphicFramePr>
+              <a:graphicFrameLocks xmlns:a="http://schemas.openxmlformats.org/drawingml/2006/main" noChangeAspect="1"/>
+            </wp:cNvGraphicFramePr>
+            <a:graphic xmlns:a="http://schemas.openxmlformats.org/drawingml/2006/main">
+              <a:graphicData uri="http://schemas.openxmlformats.org/drawingml/2006/picture">
+                <pic:pic xmlns:pic="http://schemas.openxmlformats.org/drawingml/2006/picture">
+                  <pic:nvPicPr>
+                    <pic:cNvPr id="0" name="Picture 1" descr="https://lh7-rt.googleusercontent.com/docsz/AD_4nXeBtvi3uBIBUoJKDRwCUkHanKVEX62JCRQiTfknhlc5I4ov3VHhFrnPCfHu4JsOkwm_yRvNGY_u4DGDf7ZHgnXqmrUiu942Klwx1GkZbWqAxYthVwp5NvAkc0iDRT0ysSIQmLNBdA?key=GrnRSpLaOBo48lDMd9RpLw"/>
+                    <pic:cNvPicPr>
+                      <a:picLocks noChangeAspect="1" noChangeArrowheads="1"/>
+                    </pic:cNvPicPr>
+                  </pic:nvPicPr>
+                  <pic:blipFill>
+                    <a:blip r:embed="rId15">
+                      <a:grayscl/>
+                      <a:extLst>
+                        <a:ext uri="{28A0092B-C50C-407E-A947-70E740481C1C}">
+                          <a14:useLocalDpi xmlns:a14="http://schemas.microsoft.com/office/drawing/2010/main" val="0"/>
+                        </a:ext>
+                      </a:extLst>
+                    </a:blip>
+                    <a:srcRect/>
+                    <a:stretch>
+                      <a:fillRect/>
+                    </a:stretch>
+                  </pic:blipFill>
+                  <pic:spPr bwMode="auto">
+                    <a:xfrm>
+                      <a:off x="0" y="0"/>
+                      <a:ext cx="4772660" cy="2682875"/>
+                    </a:xfrm>
+                    <a:prstGeom prst="rect">
+                      <a:avLst/>
+                    </a:prstGeom>
+                    <a:noFill/>
+                    <a:ln>
+                      <a:noFill/>
+                    </a:ln>
+                  </pic:spPr>
+                </pic:pic>
+              </a:graphicData>
+            </a:graphic>
+          </wp:inline>
+        </w:drawing>
       </w:r>
     </w:p>
     <w:p>
@@ -4174,40 +4001,15 @@
           <w:rFonts w:ascii="Times New Roman" w:eastAsia="Times New Roman" w:hAnsi="Times New Roman" w:cs="Times New Roman"/>
           <w:sz w:val="28"/>
           <w:szCs w:val="28"/>
-          <w:lang w:val="ru-RU"/>
-        </w:rPr>
-      </w:pPr>
-      <w:r>
-        <w:rPr>
-          <w:rFonts w:ascii="Times New Roman" w:eastAsia="Times New Roman" w:hAnsi="Times New Roman" w:cs="Times New Roman"/>
-          <w:sz w:val="28"/>
-          <w:szCs w:val="28"/>
-        </w:rPr>
-        <w:t>Такие простые сети называются ванильными RNN и подходят для изучения кратко</w:t>
-      </w:r>
-      <w:r>
-        <w:rPr>
-          <w:rFonts w:ascii="Times New Roman" w:eastAsia="Times New Roman" w:hAnsi="Times New Roman" w:cs="Times New Roman"/>
-          <w:sz w:val="28"/>
-          <w:szCs w:val="28"/>
-        </w:rPr>
-        <w:t>срочных зависимостей, но ограничены проблемой исчезающих градиентов. Для преодоления этой проблемы, Long Short-Term Memory Networks (LSTMs, сети с долговременной и кратковременной памятью, подтип RNN) используют механизм памяти. Каждая клетка LSTM имеет тр</w:t>
-      </w:r>
-      <w:r>
-        <w:rPr>
-          <w:rFonts w:ascii="Times New Roman" w:eastAsia="Times New Roman" w:hAnsi="Times New Roman" w:cs="Times New Roman"/>
-          <w:sz w:val="28"/>
-          <w:szCs w:val="28"/>
-        </w:rPr>
-        <w:t>и вентиля (gates). Входной вентиль контролирует, сколько новой информации следует добавить к текущему состоянию клетки. Вентиль забывания определяет, от какой предыдущей информации можно избавиться. Выходной вентиль регулирует, какая информация должна возв</w:t>
-      </w:r>
-      <w:r>
-        <w:rPr>
-          <w:rFonts w:ascii="Times New Roman" w:eastAsia="Times New Roman" w:hAnsi="Times New Roman" w:cs="Times New Roman"/>
-          <w:sz w:val="28"/>
-          <w:szCs w:val="28"/>
-        </w:rPr>
-        <w:t>ращаться на текущем шаге. Такая выборочная память позволяет LSTM поддерживать долгосрочные зависимости, делая их идеальным решением для задач, в которых критичен ранний контекст.</w:t>
+        </w:rPr>
+      </w:pPr>
+      <w:r>
+        <w:rPr>
+          <w:rFonts w:ascii="Times New Roman" w:eastAsia="Times New Roman" w:hAnsi="Times New Roman" w:cs="Times New Roman"/>
+          <w:sz w:val="28"/>
+          <w:szCs w:val="28"/>
+        </w:rPr>
+        <w:t>Самые простые рекуррентные модели имеют лишь один слой. При выборе такой архитектуры следует использовать последнее скрытое состояние RNN-клетки, поскольку именно в нем она «видела» весь текст. Зачастую для лучшего представления текста используют несколько слоев. При таком подходе входными данными для клетки более высоких слоев на каждом шаге выступают не непосредственные эмбеддинги токенов, а состояния клетки предыдущего слоя на том же шаге. Предполагается, что в такой модели более низкие слои будут «понимать» местные феномены (например, фразы), а более высокие – более сложные вещи, например, тему текста.</w:t>
       </w:r>
     </w:p>
     <w:p>
@@ -4222,42 +4024,51 @@
           <w:rFonts w:ascii="Times New Roman" w:eastAsia="Times New Roman" w:hAnsi="Times New Roman" w:cs="Times New Roman"/>
           <w:sz w:val="28"/>
           <w:szCs w:val="28"/>
-          <w:lang w:val="en-US"/>
-        </w:rPr>
-      </w:pPr>
-      <w:r>
-        <w:rPr>
-          <w:rFonts w:ascii="Times New Roman" w:eastAsia="Times New Roman" w:hAnsi="Times New Roman" w:cs="Times New Roman"/>
-          <w:sz w:val="28"/>
-          <w:szCs w:val="28"/>
-        </w:rPr>
-        <w:t>Gated Recurrent Unit (GRU, управляемый рекуррентный блок) упрощает работу LST</w:t>
-      </w:r>
-      <w:r>
-        <w:rPr>
-          <w:rFonts w:ascii="Times New Roman" w:eastAsia="Times New Roman" w:hAnsi="Times New Roman" w:cs="Times New Roman"/>
-          <w:sz w:val="28"/>
-          <w:szCs w:val="28"/>
-        </w:rPr>
-        <w:t>M, объединяя вентили входа и забывания в единый вентиль обновления и рационализируя механизм выхода. Эта архитектура вычислимо-эффективна и близка по производительности к LSTM, что полезно в задачах, где простота и скорость обучения являются преимуществом.</w:t>
-      </w:r>
-      <w:r>
-        <w:rPr>
-          <w:rFonts w:ascii="Times New Roman" w:eastAsia="Times New Roman" w:hAnsi="Times New Roman" w:cs="Times New Roman"/>
-          <w:sz w:val="28"/>
-          <w:szCs w:val="28"/>
-          <w:lang w:val="ru-RU"/>
-        </w:rPr>
-        <w:t xml:space="preserve"> [</w:t>
-      </w:r>
-      <w:r>
-        <w:rPr>
-          <w:rFonts w:ascii="Times New Roman" w:eastAsia="Times New Roman" w:hAnsi="Times New Roman" w:cs="Times New Roman"/>
-          <w:sz w:val="28"/>
-          <w:szCs w:val="28"/>
-          <w:lang w:val="en-US"/>
-        </w:rPr>
-        <w:t>3]</w:t>
+          <w:lang w:val="ru-RU"/>
+        </w:rPr>
+      </w:pPr>
+      <w:r>
+        <w:rPr>
+          <w:rFonts w:ascii="Times New Roman" w:eastAsia="Times New Roman" w:hAnsi="Times New Roman" w:cs="Times New Roman"/>
+          <w:sz w:val="28"/>
+          <w:szCs w:val="28"/>
+        </w:rPr>
+        <w:t>Такие простые сети называются ванильными RNN и подходят для изучения краткосрочных зависимостей, но ограничены проблемой исчезающих градиентов.</w:t>
+      </w:r>
+      <w:r>
+        <w:rPr>
+          <w:rFonts w:ascii="Times New Roman" w:eastAsia="Times New Roman" w:hAnsi="Times New Roman" w:cs="Times New Roman"/>
+          <w:sz w:val="28"/>
+          <w:szCs w:val="28"/>
+          <w:lang w:val="ru-RU"/>
+        </w:rPr>
+        <w:t xml:space="preserve"> </w:t>
+      </w:r>
+      <w:r>
+        <w:rPr>
+          <w:rFonts w:ascii="Times New Roman" w:eastAsia="Times New Roman" w:hAnsi="Times New Roman" w:cs="Times New Roman"/>
+          <w:sz w:val="28"/>
+          <w:szCs w:val="28"/>
+          <w:lang w:val="ru-RU"/>
+        </w:rPr>
+        <w:t>[3]</w:t>
+      </w:r>
+      <w:r>
+        <w:rPr>
+          <w:rFonts w:ascii="Times New Roman" w:eastAsia="Times New Roman" w:hAnsi="Times New Roman" w:cs="Times New Roman"/>
+          <w:sz w:val="28"/>
+          <w:szCs w:val="28"/>
+        </w:rPr>
+        <w:t xml:space="preserve"> Для преодоления этой проблемы, Long Short-Term Memory Networks (LSTMs, сети с долговременной и кратковременной памятью, подтип RNN) используют механизм памяти. Каждая клетка LSTM имеет три вентиля (gates). Входной вентиль контролирует, сколько новой информации следует добавить к текущему состоянию клетки. Вентиль забывания определяет, от какой предыдущей информации можно избавиться. Выходной вентиль регулирует, какая информация должна </w:t>
+      </w:r>
+      <w:r>
+        <w:rPr>
+          <w:rFonts w:ascii="Times New Roman" w:eastAsia="Times New Roman" w:hAnsi="Times New Roman" w:cs="Times New Roman"/>
+          <w:sz w:val="28"/>
+          <w:szCs w:val="28"/>
+        </w:rPr>
+        <w:lastRenderedPageBreak/>
+        <w:t>возвращаться на текущем шаге. Такая выборочная память позволяет LSTM поддерживать долгосрочные зависимости, делая их идеальным решением для задач, в которых критичен ранний контекст.</w:t>
       </w:r>
     </w:p>
     <w:p>
@@ -4272,24 +4083,43 @@
           <w:rFonts w:ascii="Times New Roman" w:eastAsia="Times New Roman" w:hAnsi="Times New Roman" w:cs="Times New Roman"/>
           <w:sz w:val="28"/>
           <w:szCs w:val="28"/>
-        </w:rPr>
-      </w:pPr>
-      <w:r>
-        <w:rPr>
-          <w:rFonts w:ascii="Times New Roman" w:eastAsia="Times New Roman" w:hAnsi="Times New Roman" w:cs="Times New Roman"/>
-          <w:sz w:val="28"/>
-          <w:szCs w:val="28"/>
-        </w:rPr>
-        <w:lastRenderedPageBreak/>
-        <w:t>В конце концов, рассмотрим сверточные нейронные сети (CNNs, Convolutional Neural Networks). Изначально они были разработаны для задач компьютерного зрения, то есть распознавания образов путем разбиения изображения на множество частей и поиска нужного патт</w:t>
-      </w:r>
-      <w:r>
-        <w:rPr>
-          <w:rFonts w:ascii="Times New Roman" w:eastAsia="Times New Roman" w:hAnsi="Times New Roman" w:cs="Times New Roman"/>
-          <w:sz w:val="28"/>
-          <w:szCs w:val="28"/>
-        </w:rPr>
-        <w:t>ерна на каждой из них. Подобно такому подходу, эти модели могут быть применены и в задаче классификации текстов: нам нужно находить определенные паттерны (например, словосочетания), при этом совершенно неважно, в какой части текста они находятся.</w:t>
+          <w:lang w:val="ru-RU"/>
+        </w:rPr>
+      </w:pPr>
+      <w:r>
+        <w:rPr>
+          <w:rFonts w:ascii="Times New Roman" w:eastAsia="Times New Roman" w:hAnsi="Times New Roman" w:cs="Times New Roman"/>
+          <w:sz w:val="28"/>
+          <w:szCs w:val="28"/>
+        </w:rPr>
+        <w:t>Gated Recurrent Unit (GRU, управляемый рекуррентный блок) упрощает работу LSTM, объединяя вентили входа и забывания в единый вентиль обновления и рационализируя механизм выхода. Эта архитектура вычислимо-эффективна и близка по производительности к LSTM, что полезно в задачах, где простота и скорость обучения являются преимуществом.</w:t>
+      </w:r>
+      <w:r>
+        <w:rPr>
+          <w:rFonts w:ascii="Times New Roman" w:eastAsia="Times New Roman" w:hAnsi="Times New Roman" w:cs="Times New Roman"/>
+          <w:sz w:val="28"/>
+          <w:szCs w:val="28"/>
+          <w:lang w:val="ru-RU"/>
+        </w:rPr>
+        <w:t xml:space="preserve"> [</w:t>
+      </w:r>
+      <w:r>
+        <w:rPr>
+          <w:rFonts w:ascii="Times New Roman" w:eastAsia="Times New Roman" w:hAnsi="Times New Roman" w:cs="Times New Roman"/>
+          <w:sz w:val="28"/>
+          <w:szCs w:val="28"/>
+          <w:lang w:val="ru-RU"/>
+        </w:rPr>
+        <w:t>4</w:t>
+      </w:r>
+      <w:r>
+        <w:rPr>
+          <w:rFonts w:ascii="Times New Roman" w:eastAsia="Times New Roman" w:hAnsi="Times New Roman" w:cs="Times New Roman"/>
+          <w:sz w:val="28"/>
+          <w:szCs w:val="28"/>
+          <w:lang w:val="ru-RU"/>
+        </w:rPr>
+        <w:t>]</w:t>
       </w:r>
     </w:p>
     <w:p>
@@ -4304,58 +4134,15 @@
           <w:rFonts w:ascii="Times New Roman" w:eastAsia="Times New Roman" w:hAnsi="Times New Roman" w:cs="Times New Roman"/>
           <w:sz w:val="28"/>
           <w:szCs w:val="28"/>
-          <w:lang w:val="en-US"/>
-        </w:rPr>
-      </w:pPr>
-      <w:r>
-        <w:rPr>
-          <w:rFonts w:ascii="Times New Roman" w:eastAsia="Times New Roman" w:hAnsi="Times New Roman" w:cs="Times New Roman"/>
-          <w:sz w:val="28"/>
-          <w:szCs w:val="28"/>
-        </w:rPr>
-        <w:t>Для осуще</w:t>
-      </w:r>
-      <w:r>
-        <w:rPr>
-          <w:rFonts w:ascii="Times New Roman" w:eastAsia="Times New Roman" w:hAnsi="Times New Roman" w:cs="Times New Roman"/>
-          <w:sz w:val="28"/>
-          <w:szCs w:val="28"/>
-        </w:rPr>
-        <w:t>ствления такого подхода CNN имеет два особенных слоя: слой свертки, который находит совместимости с паттернами, пробегая по токенам «окном» определенного размера, и слой субдискретизации (или «пулинга»), который фильтрует нерелевантные признаки, оставляя л</w:t>
-      </w:r>
-      <w:r>
-        <w:rPr>
-          <w:rFonts w:ascii="Times New Roman" w:eastAsia="Times New Roman" w:hAnsi="Times New Roman" w:cs="Times New Roman"/>
-          <w:sz w:val="28"/>
-          <w:szCs w:val="28"/>
-        </w:rPr>
-        <w:t>ишь найденные соответствия. В задаче классификации текста обычно используется «макспулинг», который сжимает все полученные после применения слоя свертки и нелинейности (ReLU) векторы в один вектор-репрезентатив текста, который далее, как и в остальных нейр</w:t>
-      </w:r>
-      <w:r>
-        <w:rPr>
-          <w:rFonts w:ascii="Times New Roman" w:eastAsia="Times New Roman" w:hAnsi="Times New Roman" w:cs="Times New Roman"/>
-          <w:sz w:val="28"/>
-          <w:szCs w:val="28"/>
-        </w:rPr>
-        <w:t>онных сетях, проходит через линейный слой, и с помощью softmax определяется предсказание для класса.</w:t>
-      </w:r>
-      <w:r>
-        <w:rPr>
-          <w:rFonts w:ascii="Times New Roman" w:eastAsia="Times New Roman" w:hAnsi="Times New Roman" w:cs="Times New Roman"/>
-          <w:sz w:val="28"/>
-          <w:szCs w:val="28"/>
-          <w:lang w:val="ru-RU"/>
-        </w:rPr>
-        <w:t xml:space="preserve"> [</w:t>
-      </w:r>
-      <w:r>
-        <w:rPr>
-          <w:rFonts w:ascii="Times New Roman" w:eastAsia="Times New Roman" w:hAnsi="Times New Roman" w:cs="Times New Roman"/>
-          <w:sz w:val="28"/>
-          <w:szCs w:val="28"/>
-          <w:lang w:val="en-US"/>
-        </w:rPr>
-        <w:t>4]</w:t>
+        </w:rPr>
+      </w:pPr>
+      <w:r>
+        <w:rPr>
+          <w:rFonts w:ascii="Times New Roman" w:eastAsia="Times New Roman" w:hAnsi="Times New Roman" w:cs="Times New Roman"/>
+          <w:sz w:val="28"/>
+          <w:szCs w:val="28"/>
+        </w:rPr>
+        <w:t>В конце концов, рассмотрим сверточные нейронные сети (CNNs, Convolutional Neural Networks). Изначально они были разработаны для задач компьютерного зрения, то есть распознавания образов путем разбиения изображения на множество частей и поиска нужного паттерна на каждой из них. Подобно такому подходу, эти модели могут быть применены и в задаче классификации текстов: нам нужно находить определенные паттерны (например, словосочетания), при этом совершенно неважно, в какой части текста они находятся.</w:t>
       </w:r>
     </w:p>
     <w:p>
@@ -4370,98 +4157,44 @@
           <w:rFonts w:ascii="Times New Roman" w:eastAsia="Times New Roman" w:hAnsi="Times New Roman" w:cs="Times New Roman"/>
           <w:sz w:val="28"/>
           <w:szCs w:val="28"/>
-        </w:rPr>
-      </w:pPr>
-    </w:p>
-    <w:p>
-      <w:pPr>
-        <w:tabs>
-          <w:tab w:val="center" w:pos="4819"/>
-        </w:tabs>
-        <w:spacing w:after="200" w:line="360" w:lineRule="auto"/>
-        <w:ind w:firstLine="425"/>
-        <w:jc w:val="both"/>
-        <w:rPr>
-          <w:rFonts w:ascii="Times New Roman" w:eastAsia="Times New Roman" w:hAnsi="Times New Roman" w:cs="Times New Roman"/>
-          <w:sz w:val="28"/>
-          <w:szCs w:val="28"/>
-        </w:rPr>
-      </w:pPr>
-    </w:p>
-    <w:p>
-      <w:pPr>
-        <w:tabs>
-          <w:tab w:val="center" w:pos="4819"/>
-        </w:tabs>
-        <w:spacing w:after="200" w:line="360" w:lineRule="auto"/>
-        <w:ind w:firstLine="425"/>
-        <w:jc w:val="both"/>
-        <w:rPr>
-          <w:rFonts w:ascii="Times New Roman" w:eastAsia="Times New Roman" w:hAnsi="Times New Roman" w:cs="Times New Roman"/>
-          <w:sz w:val="28"/>
-          <w:szCs w:val="28"/>
-        </w:rPr>
-      </w:pPr>
-    </w:p>
-    <w:p>
-      <w:pPr>
-        <w:tabs>
-          <w:tab w:val="center" w:pos="4819"/>
-        </w:tabs>
-        <w:spacing w:after="200" w:line="360" w:lineRule="auto"/>
-        <w:ind w:firstLine="425"/>
-        <w:jc w:val="both"/>
-        <w:rPr>
-          <w:rFonts w:ascii="Times New Roman" w:eastAsia="Times New Roman" w:hAnsi="Times New Roman" w:cs="Times New Roman"/>
-          <w:sz w:val="28"/>
-          <w:szCs w:val="28"/>
-        </w:rPr>
-      </w:pPr>
-    </w:p>
-    <w:p>
-      <w:pPr>
-        <w:tabs>
-          <w:tab w:val="center" w:pos="4819"/>
-        </w:tabs>
-        <w:spacing w:after="200" w:line="360" w:lineRule="auto"/>
-        <w:ind w:firstLine="425"/>
-        <w:jc w:val="both"/>
-        <w:rPr>
-          <w:rFonts w:ascii="Times New Roman" w:eastAsia="Times New Roman" w:hAnsi="Times New Roman" w:cs="Times New Roman"/>
-          <w:sz w:val="28"/>
-          <w:szCs w:val="28"/>
-        </w:rPr>
-      </w:pPr>
-    </w:p>
-    <w:p>
-      <w:pPr>
-        <w:tabs>
-          <w:tab w:val="center" w:pos="4819"/>
-        </w:tabs>
-        <w:spacing w:after="200" w:line="360" w:lineRule="auto"/>
-        <w:ind w:firstLine="425"/>
-        <w:jc w:val="both"/>
-        <w:rPr>
-          <w:rFonts w:ascii="Times New Roman" w:eastAsia="Times New Roman" w:hAnsi="Times New Roman" w:cs="Times New Roman"/>
-          <w:sz w:val="28"/>
-          <w:szCs w:val="28"/>
-        </w:rPr>
-      </w:pPr>
-    </w:p>
-    <w:p>
-      <w:pPr>
-        <w:tabs>
-          <w:tab w:val="center" w:pos="4819"/>
-        </w:tabs>
-        <w:spacing w:after="200" w:line="360" w:lineRule="auto"/>
-        <w:ind w:firstLine="425"/>
-        <w:jc w:val="both"/>
-        <w:rPr>
-          <w:rFonts w:ascii="Times New Roman" w:eastAsia="Times New Roman" w:hAnsi="Times New Roman" w:cs="Times New Roman"/>
-          <w:sz w:val="28"/>
-          <w:szCs w:val="28"/>
-        </w:rPr>
-      </w:pPr>
+          <w:lang w:val="ru-RU"/>
+        </w:rPr>
+      </w:pPr>
+      <w:r>
+        <w:rPr>
+          <w:rFonts w:ascii="Times New Roman" w:eastAsia="Times New Roman" w:hAnsi="Times New Roman" w:cs="Times New Roman"/>
+          <w:sz w:val="28"/>
+          <w:szCs w:val="28"/>
+        </w:rPr>
+        <w:t>Для осуществления такого подхода CNN имеет два особенных слоя: слой свертки, который находит совместимости с паттернами, пробегая по токенам «окном» определенного размера, и слой субдискретизации (или «пулинга»), который фильтрует нерелевантные признаки, оставляя лишь найденные соответствия. В задаче классификации текста обычно используется «макспулинг», который сжимает все полученные после применения слоя свертки и нелинейности (ReLU) векторы в один вектор-репрезентатив текста, который далее, как и в остальных нейронных сетях, проходит через линейный слой, и с помощью softmax определяется предсказание для класса.</w:t>
+      </w:r>
+      <w:r>
+        <w:rPr>
+          <w:rFonts w:ascii="Times New Roman" w:eastAsia="Times New Roman" w:hAnsi="Times New Roman" w:cs="Times New Roman"/>
+          <w:sz w:val="28"/>
+          <w:szCs w:val="28"/>
+          <w:lang w:val="ru-RU"/>
+        </w:rPr>
+        <w:t xml:space="preserve"> [</w:t>
+      </w:r>
+      <w:r>
+        <w:rPr>
+          <w:rFonts w:ascii="Times New Roman" w:eastAsia="Times New Roman" w:hAnsi="Times New Roman" w:cs="Times New Roman"/>
+          <w:sz w:val="28"/>
+          <w:szCs w:val="28"/>
+          <w:lang w:val="ru-RU"/>
+        </w:rPr>
+        <w:t>5</w:t>
+      </w:r>
+      <w:r>
+        <w:rPr>
+          <w:rFonts w:ascii="Times New Roman" w:eastAsia="Times New Roman" w:hAnsi="Times New Roman" w:cs="Times New Roman"/>
+          <w:sz w:val="28"/>
+          <w:szCs w:val="28"/>
+          <w:lang w:val="ru-RU"/>
+        </w:rPr>
+        <w:t>]</w:t>
+      </w:r>
     </w:p>
     <w:p>
       <w:pPr>
@@ -4469,7 +4202,7 @@
         <w:spacing w:line="360" w:lineRule="auto"/>
         <w:ind w:firstLine="426"/>
       </w:pPr>
-      <w:bookmarkStart w:id="6" w:name="_Toc199977447"/>
+      <w:bookmarkStart w:id="6" w:name="_Toc200309948"/>
       <w:r>
         <w:lastRenderedPageBreak/>
         <w:t>Глава II. Практическая часть</w:t>
@@ -4482,7 +4215,7 @@
         <w:spacing w:line="360" w:lineRule="auto"/>
         <w:ind w:firstLine="426"/>
       </w:pPr>
-      <w:bookmarkStart w:id="7" w:name="_Toc199977448"/>
+      <w:bookmarkStart w:id="7" w:name="_Toc200309949"/>
       <w:r>
         <w:t>2.1 Выбор инструментов</w:t>
       </w:r>
@@ -4593,15 +4326,7 @@
           <w:sz w:val="28"/>
           <w:szCs w:val="28"/>
         </w:rPr>
-        <w:t>Среда разработки – PyCharm Communi</w:t>
-      </w:r>
-      <w:r>
-        <w:rPr>
-          <w:rFonts w:ascii="Times New Roman" w:eastAsia="Times New Roman" w:hAnsi="Times New Roman" w:cs="Times New Roman"/>
-          <w:sz w:val="28"/>
-          <w:szCs w:val="28"/>
-        </w:rPr>
-        <w:t>ty Edition 2024.1.3 – одна из наиболее удобны</w:t>
+        <w:t>Среда разработки – PyCharm Community Edition 2024.1.3 – одна из наиболее удобны</w:t>
       </w:r>
       <w:r>
         <w:rPr>
@@ -4998,15 +4723,7 @@
                 <w:sz w:val="28"/>
                 <w:szCs w:val="28"/>
               </w:rPr>
-              <w:t>П</w:t>
-            </w:r>
-            <w:r>
-              <w:rPr>
-                <w:rFonts w:ascii="Times New Roman" w:eastAsia="Times New Roman" w:hAnsi="Times New Roman" w:cs="Times New Roman"/>
-                <w:sz w:val="28"/>
-                <w:szCs w:val="28"/>
-              </w:rPr>
-              <w:t>редоставляет возможности для работы с Comma Separated Values – самым распространенным форматом таблиц и баз данных.</w:t>
+              <w:t>Предоставляет возможности для работы с Comma Separated Values – самым распространенным форматом таблиц и баз данных.</w:t>
             </w:r>
           </w:p>
         </w:tc>
@@ -5129,15 +4846,7 @@
                 <w:sz w:val="28"/>
                 <w:szCs w:val="28"/>
               </w:rPr>
-              <w:t>Предлагает функции, связанны</w:t>
-            </w:r>
-            <w:r>
-              <w:rPr>
-                <w:rFonts w:ascii="Times New Roman" w:eastAsia="Times New Roman" w:hAnsi="Times New Roman" w:cs="Times New Roman"/>
-                <w:sz w:val="28"/>
-                <w:szCs w:val="28"/>
-              </w:rPr>
-              <w:t>е со временем. В работе используется time.sleep() для пауз между запросами к веб-страницам при парсинге.</w:t>
+              <w:t>Предлагает функции, связанные со временем. В работе используется time.sleep() для пауз между запросами к веб-страницам при парсинге.</w:t>
             </w:r>
           </w:p>
         </w:tc>
@@ -5310,15 +5019,7 @@
                 <w:sz w:val="28"/>
                 <w:szCs w:val="28"/>
               </w:rPr>
-              <w:t>Б</w:t>
-            </w:r>
-            <w:r>
-              <w:rPr>
-                <w:rFonts w:ascii="Times New Roman" w:eastAsia="Times New Roman" w:hAnsi="Times New Roman" w:cs="Times New Roman"/>
-                <w:sz w:val="28"/>
-                <w:szCs w:val="28"/>
-              </w:rPr>
-              <w:t>иблиотека для использования методов обработки искусственного языка при обработке больших текстовых данных. В работе используется для загрузки предобработанных эмбеддингов (векторов) в классе WordVectorsModel.</w:t>
+              <w:t>Библиотека для использования методов обработки искусственного языка при обработке больших текстовых данных. В работе используется для загрузки предобработанных эмбеддингов (векторов) в классе WordVectorsModel.</w:t>
             </w:r>
           </w:p>
         </w:tc>
@@ -5376,23 +5077,7 @@
                 <w:sz w:val="28"/>
                 <w:szCs w:val="28"/>
               </w:rPr>
-              <w:t>Б</w:t>
-            </w:r>
-            <w:r>
-              <w:rPr>
-                <w:rFonts w:ascii="Times New Roman" w:eastAsia="Times New Roman" w:hAnsi="Times New Roman" w:cs="Times New Roman"/>
-                <w:sz w:val="28"/>
-                <w:szCs w:val="28"/>
-              </w:rPr>
-              <w:t>иблиотека, позволяющая визуализи</w:t>
-            </w:r>
-            <w:r>
-              <w:rPr>
-                <w:rFonts w:ascii="Times New Roman" w:eastAsia="Times New Roman" w:hAnsi="Times New Roman" w:cs="Times New Roman"/>
-                <w:sz w:val="28"/>
-                <w:szCs w:val="28"/>
-              </w:rPr>
-              <w:t>ровать данные.</w:t>
+              <w:t>Библиотека, позволяющая визуализировать данные.</w:t>
             </w:r>
           </w:p>
         </w:tc>
@@ -5450,15 +5135,7 @@
                 <w:sz w:val="28"/>
                 <w:szCs w:val="28"/>
               </w:rPr>
-              <w:t>N</w:t>
-            </w:r>
-            <w:r>
-              <w:rPr>
-                <w:rFonts w:ascii="Times New Roman" w:eastAsia="Times New Roman" w:hAnsi="Times New Roman" w:cs="Times New Roman"/>
-                <w:sz w:val="28"/>
-                <w:szCs w:val="28"/>
-              </w:rPr>
-              <w:t>atural Language Toolkit – пакет библиотек и программ для символьной и статистической обработки естественного языка. В работе используется метод WordPunctTokenizer из nltk.tokenize для качественной токенизации текстов.</w:t>
+              <w:t>Natural Language Toolkit – пакет библиотек и программ для символьной и статистической обработки естественного языка. В работе используется метод WordPunctTokenizer из nltk.tokenize для качественной токенизации текстов.</w:t>
             </w:r>
           </w:p>
         </w:tc>
@@ -5516,23 +5193,7 @@
                 <w:sz w:val="28"/>
                 <w:szCs w:val="28"/>
               </w:rPr>
-              <w:t>Б</w:t>
-            </w:r>
-            <w:r>
-              <w:rPr>
-                <w:rFonts w:ascii="Times New Roman" w:eastAsia="Times New Roman" w:hAnsi="Times New Roman" w:cs="Times New Roman"/>
-                <w:sz w:val="28"/>
-                <w:szCs w:val="28"/>
-              </w:rPr>
-              <w:t>иблиот</w:t>
-            </w:r>
-            <w:r>
-              <w:rPr>
-                <w:rFonts w:ascii="Times New Roman" w:eastAsia="Times New Roman" w:hAnsi="Times New Roman" w:cs="Times New Roman"/>
-                <w:sz w:val="28"/>
-                <w:szCs w:val="28"/>
-              </w:rPr>
-              <w:t xml:space="preserve">ека, позволяющая работать с многомерными векторными массивами и применять высокоуровневые </w:t>
+              <w:t xml:space="preserve">Библиотека, позволяющая работать с многомерными векторными массивами и применять высокоуровневые </w:t>
             </w:r>
             <w:r>
               <w:rPr>
@@ -5600,23 +5261,7 @@
                 <w:sz w:val="28"/>
                 <w:szCs w:val="28"/>
               </w:rPr>
-              <w:t>Б</w:t>
-            </w:r>
-            <w:r>
-              <w:rPr>
-                <w:rFonts w:ascii="Times New Roman" w:eastAsia="Times New Roman" w:hAnsi="Times New Roman" w:cs="Times New Roman"/>
-                <w:sz w:val="28"/>
-                <w:szCs w:val="28"/>
-              </w:rPr>
-              <w:t>иблиотека для обработки и анализа табличных данных. В рабо</w:t>
-            </w:r>
-            <w:r>
-              <w:rPr>
-                <w:rFonts w:ascii="Times New Roman" w:eastAsia="Times New Roman" w:hAnsi="Times New Roman" w:cs="Times New Roman"/>
-                <w:sz w:val="28"/>
-                <w:szCs w:val="28"/>
-              </w:rPr>
-              <w:t>те используется для чтения csv-файлов.</w:t>
+              <w:t>Библиотека для обработки и анализа табличных данных. В работе используется для чтения csv-файлов.</w:t>
             </w:r>
           </w:p>
         </w:tc>
@@ -5734,15 +5379,7 @@
                 <w:sz w:val="28"/>
                 <w:szCs w:val="28"/>
               </w:rPr>
-              <w:t>Scikit-learn – библиотека, предназначенная для машинного обучения. В работе используются: accuracy_score и ckassification_report для оценки моделей, LogisticRegression и MultinomialNB для создания моделей логистической регрессии и наивного байесовского кла</w:t>
-            </w:r>
-            <w:r>
-              <w:rPr>
-                <w:rFonts w:ascii="Times New Roman" w:eastAsia="Times New Roman" w:hAnsi="Times New Roman" w:cs="Times New Roman"/>
-                <w:sz w:val="28"/>
-                <w:szCs w:val="28"/>
-              </w:rPr>
-              <w:t>ссификатора по нескольким классам.</w:t>
+              <w:t>Scikit-learn – библиотека, предназначенная для машинного обучения. В работе используются: accuracy_score и ckassification_report для оценки моделей, LogisticRegression и MultinomialNB для создания моделей логистической регрессии и наивного байесовского классификатора по нескольким классам.</w:t>
             </w:r>
           </w:p>
         </w:tc>
@@ -5825,7 +5462,7 @@
         <w:spacing w:line="360" w:lineRule="auto"/>
         <w:ind w:firstLine="426"/>
       </w:pPr>
-      <w:bookmarkStart w:id="8" w:name="_Toc199977449"/>
+      <w:bookmarkStart w:id="8" w:name="_Toc200309950"/>
       <w:r>
         <w:t>2.2 Структура проекта</w:t>
       </w:r>
@@ -5848,15 +5485,7 @@
           <w:sz w:val="28"/>
           <w:szCs w:val="28"/>
         </w:rPr>
-        <w:t>Этапы работы программы можно у</w:t>
-      </w:r>
-      <w:r>
-        <w:rPr>
-          <w:rFonts w:ascii="Times New Roman" w:eastAsia="Times New Roman" w:hAnsi="Times New Roman" w:cs="Times New Roman"/>
-          <w:sz w:val="28"/>
-          <w:szCs w:val="28"/>
-        </w:rPr>
-        <w:t>словно разделить на 2 части: подготовительную и актуальную.</w:t>
+        <w:t>Этапы работы программы можно условно разделить на 2 части: подготовительную и актуальную.</w:t>
       </w:r>
     </w:p>
     <w:p>
@@ -5885,15 +5514,7 @@
           <w:szCs w:val="28"/>
         </w:rPr>
         <w:lastRenderedPageBreak/>
-        <w:t>формирования</w:t>
-      </w:r>
-      <w:r>
-        <w:rPr>
-          <w:rFonts w:ascii="Times New Roman" w:eastAsia="Times New Roman" w:hAnsi="Times New Roman" w:cs="Times New Roman"/>
-          <w:sz w:val="28"/>
-          <w:szCs w:val="28"/>
-        </w:rPr>
-        <w:t xml:space="preserve"> и непосредственное формирование датасета из отзывов на фильмы и сериалы с сайта</w:t>
+        <w:t>формирования и непосредственное формирование датасета из отзывов на фильмы и сериалы с сайта</w:t>
       </w:r>
       <w:r>
         <w:rPr>
@@ -5953,15 +5574,7 @@
           <w:sz w:val="28"/>
           <w:szCs w:val="28"/>
         </w:rPr>
-        <w:t>«create_dataset.py», в котором происходит работа с веб-страницами, создается и а</w:t>
-      </w:r>
-      <w:r>
-        <w:rPr>
-          <w:rFonts w:ascii="Times New Roman" w:eastAsia="Times New Roman" w:hAnsi="Times New Roman" w:cs="Times New Roman"/>
-          <w:sz w:val="28"/>
-          <w:szCs w:val="28"/>
-        </w:rPr>
-        <w:t>ктуализируется база данных в виде csv-файлов «train_reviews.csv» и «test_reviews.csv»;</w:t>
+        <w:t>«create_dataset.py», в котором происходит работа с веб-страницами, создается и актуализируется база данных в виде csv-файлов «train_reviews.csv» и «test_reviews.csv»;</w:t>
       </w:r>
     </w:p>
     <w:p>
@@ -6037,23 +5650,7 @@
           <w:sz w:val="28"/>
           <w:szCs w:val="28"/>
         </w:rPr>
-        <w:t>«classical_methods.py» – ф</w:t>
-      </w:r>
-      <w:r>
-        <w:rPr>
-          <w:rFonts w:ascii="Times New Roman" w:eastAsia="Times New Roman" w:hAnsi="Times New Roman" w:cs="Times New Roman"/>
-          <w:sz w:val="28"/>
-          <w:szCs w:val="28"/>
-        </w:rPr>
-        <w:t>айл с кодом для реализации и сравнения производительности рассмотренных в теоретической части классических методов для классификации текстов: наивного байесовского классификатора с использованием Bag Of Words и логистической регрессии с использованием Tf-I</w:t>
-      </w:r>
-      <w:r>
-        <w:rPr>
-          <w:rFonts w:ascii="Times New Roman" w:eastAsia="Times New Roman" w:hAnsi="Times New Roman" w:cs="Times New Roman"/>
-          <w:sz w:val="28"/>
-          <w:szCs w:val="28"/>
-        </w:rPr>
-        <w:t>df и Word Vectors;</w:t>
+        <w:t>«classical_methods.py» – файл с кодом для реализации и сравнения производительности рассмотренных в теоретической части классических методов для классификации текстов: наивного байесовского классификатора с использованием Bag Of Words и логистической регрессии с использованием Tf-Idf и Word Vectors;</w:t>
       </w:r>
     </w:p>
     <w:p>
@@ -6101,15 +5698,24 @@
           <w:sz w:val="28"/>
           <w:szCs w:val="28"/>
         </w:rPr>
-        <w:t>«application.py» – файл для испол</w:t>
-      </w:r>
-      <w:r>
-        <w:rPr>
-          <w:rFonts w:ascii="Times New Roman" w:eastAsia="Times New Roman" w:hAnsi="Times New Roman" w:cs="Times New Roman"/>
-          <w:sz w:val="28"/>
-          <w:szCs w:val="28"/>
-        </w:rPr>
-        <w:t>ьзования нейронной модели с лучшими показателями среди полученных в файле neural_networks.py.</w:t>
+        <w:t xml:space="preserve">«application.py» – файл для использования </w:t>
+      </w:r>
+      <w:r>
+        <w:rPr>
+          <w:rFonts w:ascii="Times New Roman" w:eastAsia="Times New Roman" w:hAnsi="Times New Roman" w:cs="Times New Roman"/>
+          <w:sz w:val="28"/>
+          <w:szCs w:val="28"/>
+          <w:lang w:val="ru-RU"/>
+        </w:rPr>
+        <w:t>моделей</w:t>
+      </w:r>
+      <w:r>
+        <w:rPr>
+          <w:rFonts w:ascii="Times New Roman" w:eastAsia="Times New Roman" w:hAnsi="Times New Roman" w:cs="Times New Roman"/>
+          <w:sz w:val="28"/>
+          <w:szCs w:val="28"/>
+        </w:rPr>
+        <w:t>.</w:t>
       </w:r>
     </w:p>
     <w:p>
@@ -6150,7 +5756,7 @@
         <w:spacing w:line="360" w:lineRule="auto"/>
         <w:ind w:firstLine="426"/>
       </w:pPr>
-      <w:bookmarkStart w:id="9" w:name="_Toc199977450"/>
+      <w:bookmarkStart w:id="9" w:name="_Toc200309951"/>
       <w:r>
         <w:t>2.3 Создание датасета</w:t>
       </w:r>
@@ -6207,7 +5813,7 @@
           <w:sz w:val="28"/>
           <w:szCs w:val="28"/>
         </w:rPr>
-        <w:t xml:space="preserve">. Это решение было обусловлено тем, что IMDb – Internet Movie </w:t>
+        <w:t xml:space="preserve">. Это решение было обусловлено тем, что IMDb – Internet Movie Database, интернет-база данных о фильмах – не только не ограничивает парсинг своих страниц в некоммерческих целях, но и имеет миллионы </w:t>
       </w:r>
       <w:r>
         <w:rPr>
@@ -6216,23 +5822,7 @@
           <w:szCs w:val="28"/>
         </w:rPr>
         <w:lastRenderedPageBreak/>
-        <w:t>Database, интернет-база данных о фильмах – не только не ограничивает парсинг своих страниц в некоммерческих целях, но и имеет миллионы отзывов на фильмы и сериалы. Более того, этот сайт предоста</w:t>
-      </w:r>
-      <w:r>
-        <w:rPr>
-          <w:rFonts w:ascii="Times New Roman" w:eastAsia="Times New Roman" w:hAnsi="Times New Roman" w:cs="Times New Roman"/>
-          <w:sz w:val="28"/>
-          <w:szCs w:val="28"/>
-        </w:rPr>
-        <w:t>вляет общедоступный датасет из пятидесяти тысяч предобработанных отзывов: по двадцать пять тысяч для обучения и оценки моделей. Тем не менее, этот датасет предлагает бинарную классификацию: в нем представлены условно-плохие и условно-хорошие отзывы, а ориг</w:t>
-      </w:r>
-      <w:r>
-        <w:rPr>
-          <w:rFonts w:ascii="Times New Roman" w:eastAsia="Times New Roman" w:hAnsi="Times New Roman" w:cs="Times New Roman"/>
-          <w:sz w:val="28"/>
-          <w:szCs w:val="28"/>
-        </w:rPr>
-        <w:t>инальные оценки пользователей не сохранены. В связи с этим, такое готовое решение, несмотря на простоту его использования, оказалось недостаточным для нашей цели осуществить мультиклассовую классификацию.</w:t>
+        <w:t>отзывов на фильмы и сериалы. Более того, этот сайт предоставляет общедоступный датасет из пятидесяти тысяч предобработанных отзывов: по двадцать пять тысяч для обучения и оценки моделей. Тем не менее, этот датасет предлагает бинарную классификацию: в нем представлены условно-плохие и условно-хорошие отзывы, а оригинальные оценки пользователей не сохранены. В связи с этим, такое готовое решение, несмотря на простоту его использования, оказалось недостаточным для нашей цели осуществить мультиклассовую классификацию.</w:t>
       </w:r>
     </w:p>
     <w:p>
@@ -6252,15 +5842,7 @@
           <w:sz w:val="28"/>
           <w:szCs w:val="28"/>
         </w:rPr>
-        <w:t>Создание файлов «train_reviews.csv» и «test_reviews</w:t>
-      </w:r>
-      <w:r>
-        <w:rPr>
-          <w:rFonts w:ascii="Times New Roman" w:eastAsia="Times New Roman" w:hAnsi="Times New Roman" w:cs="Times New Roman"/>
-          <w:sz w:val="28"/>
-          <w:szCs w:val="28"/>
-        </w:rPr>
-        <w:t>.csv» происходит в файле «create_dataset.py».</w:t>
+        <w:t>Создание файлов «train_reviews.csv» и «test_reviews.csv» происходит в файле «create_dataset.py».</w:t>
       </w:r>
     </w:p>
     <w:p>
@@ -6280,23 +5862,7 @@
           <w:sz w:val="28"/>
           <w:szCs w:val="28"/>
         </w:rPr>
-        <w:t>В строках 3–11 этого файла указаны импортируемые модули и библиотеки. В строках 14–22 описана функция setup_driver() для подключения к драйверу для парсинга веб-страниц. В строках 25–34 описывается функция get_</w:t>
-      </w:r>
-      <w:r>
-        <w:rPr>
-          <w:rFonts w:ascii="Times New Roman" w:eastAsia="Times New Roman" w:hAnsi="Times New Roman" w:cs="Times New Roman"/>
-          <w:sz w:val="28"/>
-          <w:szCs w:val="28"/>
-        </w:rPr>
-        <w:t>reviews_pages(driver, url), которая принимает драйвер и ссылку на тематическую коллекцию с сайта IMDb и возвращает список со ссылками на страницы с отзывами на каждое из произведений из коллекции. Решение использовать уже готовые тематические коллекции был</w:t>
-      </w:r>
-      <w:r>
-        <w:rPr>
-          <w:rFonts w:ascii="Times New Roman" w:eastAsia="Times New Roman" w:hAnsi="Times New Roman" w:cs="Times New Roman"/>
-          <w:sz w:val="28"/>
-          <w:szCs w:val="28"/>
-        </w:rPr>
-        <w:t>о принято в целях более простого отбора произведений. Были использованы такие коллекции, как «Худшие сериалы»</w:t>
+        <w:t>В строках 3–11 этого файла указаны импортируемые модули и библиотеки. В строках 14–22 описана функция setup_driver() для подключения к драйверу для парсинга веб-страниц. В строках 25–34 описывается функция get_reviews_pages(driver, url), которая принимает драйвер и ссылку на тематическую коллекцию с сайта IMDb и возвращает список со ссылками на страницы с отзывами на каждое из произведений из коллекции. Решение использовать уже готовые тематические коллекции было принято в целях более простого отбора произведений. Были использованы такие коллекции, как «Худшие сериалы»</w:t>
       </w:r>
       <w:r>
         <w:rPr>
@@ -6375,7 +5941,7 @@
           <w:sz w:val="28"/>
           <w:szCs w:val="28"/>
         </w:rPr>
-        <w:t xml:space="preserve">В функции expand_spoilers(driver) (строки 37–52) описан алгоритм раскрытия спойлеров на текущей итерации загрузки веб-страницы. Написание этой функции было обусловлено тем, что многие отзывы обычно </w:t>
+        <w:t xml:space="preserve">В функции expand_spoilers(driver) (строки 37–52) описан алгоритм раскрытия спойлеров на текущей итерации загрузки веб-страницы. Написание этой функции было обусловлено тем, что многие отзывы обычно маркируются пометкой «Spoiler», и их текст не только не отображается на сайте при ручном скроллинге веб-страницы, но и не содержится в коде этой </w:t>
       </w:r>
       <w:r>
         <w:rPr>
@@ -6384,23 +5950,7 @@
           <w:szCs w:val="28"/>
         </w:rPr>
         <w:lastRenderedPageBreak/>
-        <w:t xml:space="preserve">маркируются пометкой «Spoiler», и их текст не только </w:t>
-      </w:r>
-      <w:r>
-        <w:rPr>
-          <w:rFonts w:ascii="Times New Roman" w:eastAsia="Times New Roman" w:hAnsi="Times New Roman" w:cs="Times New Roman"/>
-          <w:sz w:val="28"/>
-          <w:szCs w:val="28"/>
-        </w:rPr>
-        <w:t>не отображается на сайте при ручном скроллинге веб-страницы, но и не содержится в коде этой страницы, а потому для получения текста отзыва необходимо нажимать на кнопку с пометкой. По этой причине, в частности, для парсинга страниц была использована библио</w:t>
-      </w:r>
-      <w:r>
-        <w:rPr>
-          <w:rFonts w:ascii="Times New Roman" w:eastAsia="Times New Roman" w:hAnsi="Times New Roman" w:cs="Times New Roman"/>
-          <w:sz w:val="28"/>
-          <w:szCs w:val="28"/>
-        </w:rPr>
-        <w:t>тека Selenium, которая позволяет парсить интерактивные веб-страницы.</w:t>
+        <w:t>страницы, а потому для получения текста отзыва необходимо нажимать на кнопку с пометкой. По этой причине, в частности, для парсинга страниц была использована библиотека Selenium, которая позволяет парсить интерактивные веб-страницы.</w:t>
       </w:r>
     </w:p>
     <w:p>
@@ -6440,15 +5990,7 @@
           <w:sz w:val="28"/>
           <w:szCs w:val="28"/>
         </w:rPr>
-        <w:t>Идентичные функции write_into_train(review_rating, review_text) и write_into_test(review_rat</w:t>
-      </w:r>
-      <w:r>
-        <w:rPr>
-          <w:rFonts w:ascii="Times New Roman" w:eastAsia="Times New Roman" w:hAnsi="Times New Roman" w:cs="Times New Roman"/>
-          <w:sz w:val="28"/>
-          <w:szCs w:val="28"/>
-        </w:rPr>
-        <w:t>ing, review_text) (строки 60–64 и 67–71 соответственно) позволяют записывать данные отзыва в нужный файл.</w:t>
+        <w:t>Идентичные функции write_into_train(review_rating, review_text) и write_into_test(review_rating, review_text) (строки 60–64 и 67–71 соответственно) позволяют записывать данные отзыва в нужный файл.</w:t>
       </w:r>
     </w:p>
     <w:p>
@@ -6468,15 +6010,7 @@
           <w:sz w:val="28"/>
           <w:szCs w:val="28"/>
         </w:rPr>
-        <w:t>Функция check_if_full(), работающая с глобальными переменными reviews_amount_train и reviews_amount_test, позволяет проверить, не заполнен ли еще дата</w:t>
-      </w:r>
-      <w:r>
-        <w:rPr>
-          <w:rFonts w:ascii="Times New Roman" w:eastAsia="Times New Roman" w:hAnsi="Times New Roman" w:cs="Times New Roman"/>
-          <w:sz w:val="28"/>
-          <w:szCs w:val="28"/>
-        </w:rPr>
-        <w:t>сет, и используется в основном коде файла.</w:t>
+        <w:t>Функция check_if_full(), работающая с глобальными переменными reviews_amount_train и reviews_amount_test, позволяет проверить, не заполнен ли еще датасет, и используется в основном коде файла.</w:t>
       </w:r>
     </w:p>
     <w:p>
@@ -6496,32 +6030,20 @@
           <w:sz w:val="28"/>
           <w:szCs w:val="28"/>
         </w:rPr>
-        <w:t>В строках 83–170 описана основная функция файла – функция для парсинга веб-страниц с отзывами parse_reviews(driver, url). Она принимает страницу с отзывами на конкретное произведение, циклично читает доступный код</w:t>
-      </w:r>
-      <w:r>
-        <w:rPr>
-          <w:rFonts w:ascii="Times New Roman" w:eastAsia="Times New Roman" w:hAnsi="Times New Roman" w:cs="Times New Roman"/>
-          <w:sz w:val="28"/>
-          <w:szCs w:val="28"/>
-        </w:rPr>
-        <w:t xml:space="preserve"> страницы, находит в нем все элементы-отзывы, при наличии спойлеров раскрывает их и для каждого отзыва получает его рейтинг и текст, которые попеременно (для равномерного заполнения) записывает в csv-файлы, параллельно инкрементируя значения рейтинга-ключа</w:t>
-      </w:r>
-      <w:r>
-        <w:rPr>
-          <w:rFonts w:ascii="Times New Roman" w:eastAsia="Times New Roman" w:hAnsi="Times New Roman" w:cs="Times New Roman"/>
-          <w:sz w:val="28"/>
-          <w:szCs w:val="28"/>
-        </w:rPr>
-        <w:t xml:space="preserve"> в одном из словарей (global reviews_amount_train, reviews_amount_test) для отслеживания заполненности файлов. В конце текущей итерации чтения страницы пытается найти кнопку «More», нажатие на которую позволяет загрузить следующие 25 отзывов, и прокручивае</w:t>
-      </w:r>
-      <w:r>
-        <w:rPr>
-          <w:rFonts w:ascii="Times New Roman" w:eastAsia="Times New Roman" w:hAnsi="Times New Roman" w:cs="Times New Roman"/>
-          <w:sz w:val="28"/>
-          <w:szCs w:val="28"/>
-        </w:rPr>
-        <w:t xml:space="preserve">т страницу к ним. Работа функции завершается, когда нет возможности найти кнопку «More», что означает, что драйвер дошел до конца текущей страницы. Функция </w:t>
-      </w:r>
+        <w:t>В строках 83–170 описана основная функция файла – функция для парсинга веб-страниц с отзывами parse_reviews(driver, url). Она принимает страницу с отзывами на конкретное произведение, циклично читает доступный код страницы, находит в нем все элементы-отзывы, при наличии спойлеров раскрывает их и для каждого отзыва получает его рейтинг и текст, которые попеременно (для равномерного заполнения) записывает в csv-файлы, параллельно инкрементируя значения рейтинга-ключа в одном из словарей (global reviews_amount_train, reviews_amount_test) для отслеживания заполненности файлов. В конце текущей итерации чтения страницы пытается найти кнопку «More», нажатие на которую позволяет загрузить следующие 25 отзывов, и прокручивает страницу к ним. Работа функции завершается, когда нет возможности найти кнопку «More», что означает, что драйвер дошел до конца текущей страницы. Функция проверяет заполненность датасета с помощью функции check_if_full() и возвращает False, если датасет заполнен, и True, если нужны еще отзывы.</w:t>
+      </w:r>
+    </w:p>
+    <w:p>
+      <w:pPr>
+        <w:spacing w:after="200" w:line="360" w:lineRule="auto"/>
+        <w:ind w:firstLine="425"/>
+        <w:jc w:val="both"/>
+        <w:rPr>
+          <w:rFonts w:ascii="Times New Roman" w:eastAsia="Times New Roman" w:hAnsi="Times New Roman" w:cs="Times New Roman"/>
+          <w:sz w:val="28"/>
+          <w:szCs w:val="28"/>
+        </w:rPr>
+      </w:pPr>
       <w:r>
         <w:rPr>
           <w:rFonts w:ascii="Times New Roman" w:eastAsia="Times New Roman" w:hAnsi="Times New Roman" w:cs="Times New Roman"/>
@@ -6529,15 +6051,7 @@
           <w:szCs w:val="28"/>
         </w:rPr>
         <w:lastRenderedPageBreak/>
-        <w:t xml:space="preserve">проверяет заполненность датасета с помощью функции check_if_full() и возвращает False, если датасет </w:t>
-      </w:r>
-      <w:r>
-        <w:rPr>
-          <w:rFonts w:ascii="Times New Roman" w:eastAsia="Times New Roman" w:hAnsi="Times New Roman" w:cs="Times New Roman"/>
-          <w:sz w:val="28"/>
-          <w:szCs w:val="28"/>
-        </w:rPr>
-        <w:t>заполнен, и True, если нужны еще отзывы.</w:t>
+        <w:t>В конце файла описана точка входа if __name__ == ‘__main__’ (строки 177–209), которая запускается единожды и в которой создаются csv-файлы с необходимыми заголовками, получаются страницы с отзывами на фильмы и сериалы из коллекций и инициируются словари reviews_amount_train и reviews_amount_test для отслеживания процесса создания датасета. Итератор for link in all links применяет функцию parse_reviews(driver, url) для каждой из полученных ссылок с отзывами. Работа программы автоматически завершается при полном заполнении датасета или вручную.</w:t>
       </w:r>
     </w:p>
     <w:p>
@@ -6557,23 +6071,7 @@
           <w:sz w:val="28"/>
           <w:szCs w:val="28"/>
         </w:rPr>
-        <w:t>В конце файла описана точка входа if __name__ == ‘__main__’ (строки 177–209), которая запускается единожды и в которой создаются csv-файлы с необходимыми заголовками, получаются страницы с отзывами на фильмы и сериа</w:t>
-      </w:r>
-      <w:r>
-        <w:rPr>
-          <w:rFonts w:ascii="Times New Roman" w:eastAsia="Times New Roman" w:hAnsi="Times New Roman" w:cs="Times New Roman"/>
-          <w:sz w:val="28"/>
-          <w:szCs w:val="28"/>
-        </w:rPr>
-        <w:t>лы из коллекций и инициируются словари reviews_amount_train и reviews_amount_test для отслеживания процесса создания датасета. Итератор for link in all links применяет функцию parse_reviews(driver, url) для каждой из полученных ссылок с отзывами. Работа пр</w:t>
-      </w:r>
-      <w:r>
-        <w:rPr>
-          <w:rFonts w:ascii="Times New Roman" w:eastAsia="Times New Roman" w:hAnsi="Times New Roman" w:cs="Times New Roman"/>
-          <w:sz w:val="28"/>
-          <w:szCs w:val="28"/>
-        </w:rPr>
-        <w:t>ограммы автоматически завершается при полном заполнении датасета или вручную.</w:t>
+        <w:t>Перед запуском программы была поставлена цель собрать 20 тысяч отзывов для каждого из файла с ограничением по 2 тысячи отзывов на каждый лейбл. К сожалению, эта цель не была достигнута вследствие больших ресурсозатрат, а именно времени: программа непрерывно работала несколько суток, но ей не удалось собрать достаточное количество отзывов со средними оценками несмотря на сравнительно гораздо более быстрое наполнение файлов отзывами с рейтингами 1, 9 и 10. Мы связываем это с тем, что люди стремятся категоризировать свои мнения в терминах «плохо» и «хорошо», вследствие чего отзывы с рейтингами от 2 до 6 наиболее редки даже у произведений из коллекций худших.</w:t>
       </w:r>
     </w:p>
     <w:p>
@@ -6593,42 +6091,6 @@
           <w:sz w:val="28"/>
           <w:szCs w:val="28"/>
         </w:rPr>
-        <w:t>Перед запуском программы была поставлена цель собрать 20 тысяч отзывов для каждого из файла с ограничением по 2 тысячи отзывов на каждый лейбл. К сожалению, эта цель не была дост</w:t>
-      </w:r>
-      <w:r>
-        <w:rPr>
-          <w:rFonts w:ascii="Times New Roman" w:eastAsia="Times New Roman" w:hAnsi="Times New Roman" w:cs="Times New Roman"/>
-          <w:sz w:val="28"/>
-          <w:szCs w:val="28"/>
-        </w:rPr>
-        <w:t>игнута вследствие больших ресурсозатрат, а именно времени: программа непрерывно работала несколько суток, но ей не удалось собрать достаточное количество отзывов со средними оценками несмотря на сравнительно гораздо более быстрое наполнение файлов отзывами</w:t>
-      </w:r>
-      <w:r>
-        <w:rPr>
-          <w:rFonts w:ascii="Times New Roman" w:eastAsia="Times New Roman" w:hAnsi="Times New Roman" w:cs="Times New Roman"/>
-          <w:sz w:val="28"/>
-          <w:szCs w:val="28"/>
-        </w:rPr>
-        <w:t xml:space="preserve"> с рейтингами 1, 9 и 10. Мы связываем это с тем, что люди стремятся категоризировать свои мнения в терминах «плохо» и «хорошо», вследствие чего отзывы с рейтингами от 2 до 6 наиболее редки даже у произведений из коллекций худших.</w:t>
-      </w:r>
-    </w:p>
-    <w:p>
-      <w:pPr>
-        <w:spacing w:after="200" w:line="360" w:lineRule="auto"/>
-        <w:ind w:firstLine="425"/>
-        <w:jc w:val="both"/>
-        <w:rPr>
-          <w:rFonts w:ascii="Times New Roman" w:eastAsia="Times New Roman" w:hAnsi="Times New Roman" w:cs="Times New Roman"/>
-          <w:sz w:val="28"/>
-          <w:szCs w:val="28"/>
-        </w:rPr>
-      </w:pPr>
-      <w:r>
-        <w:rPr>
-          <w:rFonts w:ascii="Times New Roman" w:eastAsia="Times New Roman" w:hAnsi="Times New Roman" w:cs="Times New Roman"/>
-          <w:sz w:val="28"/>
-          <w:szCs w:val="28"/>
-        </w:rPr>
         <w:t>В файле «</w:t>
       </w:r>
       <w:r>
@@ -6645,15 +6107,7 @@
           <w:sz w:val="28"/>
           <w:szCs w:val="28"/>
         </w:rPr>
-        <w:t>» производится оценка размеров полученного датасета. Всего было собрано 16773 отзыва. Приведем итоговые значения словарей reviews_amount_train и reviews_amount_test для демонстрации полученных результатов работы программы crea</w:t>
-      </w:r>
-      <w:r>
-        <w:rPr>
-          <w:rFonts w:ascii="Times New Roman" w:eastAsia="Times New Roman" w:hAnsi="Times New Roman" w:cs="Times New Roman"/>
-          <w:sz w:val="28"/>
-          <w:szCs w:val="28"/>
-        </w:rPr>
-        <w:t>te_dataset.py:</w:t>
+        <w:t>» производится оценка размеров полученного датасета. Всего было собрано 16773 отзыва. Приведем итоговые значения словарей reviews_amount_train и reviews_amount_test для демонстрации полученных результатов работы программы create_dataset.py:</w:t>
       </w:r>
     </w:p>
     <w:p>
@@ -6703,27 +6157,27 @@
           <w:szCs w:val="28"/>
           <w:lang w:val="en-US"/>
         </w:rPr>
+        <w:t>Test ratings: {‘1’: 2000, ‘2’: 487, ‘3’: 318, ‘4’: 252, ‘5’: 350, ‘6’: 345, ‘7’: 526, ‘8’: 669, ‘9’: 1411, ‘10’: 2000}.</w:t>
+      </w:r>
+    </w:p>
+    <w:p>
+      <w:pPr>
+        <w:spacing w:after="200" w:line="360" w:lineRule="auto"/>
+        <w:jc w:val="both"/>
+        <w:rPr>
+          <w:rFonts w:ascii="Times New Roman" w:eastAsia="Times New Roman" w:hAnsi="Times New Roman" w:cs="Times New Roman"/>
+          <w:sz w:val="28"/>
+          <w:szCs w:val="28"/>
+        </w:rPr>
+      </w:pPr>
+      <w:r>
+        <w:rPr>
+          <w:rFonts w:ascii="Times New Roman" w:eastAsia="Times New Roman" w:hAnsi="Times New Roman" w:cs="Times New Roman"/>
+          <w:sz w:val="28"/>
+          <w:szCs w:val="28"/>
+          <w:lang w:val="en-US"/>
+        </w:rPr>
         <w:lastRenderedPageBreak/>
-        <w:t>Test ratings: {‘1’: 2000, ‘2’: 487, ‘3’: 318, ‘4’: 252, ‘5’: 350, ‘6’: 345, ‘7’: 526, ‘8’: 669, ‘9’: 1411, ‘10’: 2000}.</w:t>
-      </w:r>
-    </w:p>
-    <w:p>
-      <w:pPr>
-        <w:spacing w:after="200" w:line="360" w:lineRule="auto"/>
-        <w:jc w:val="both"/>
-        <w:rPr>
-          <w:rFonts w:ascii="Times New Roman" w:eastAsia="Times New Roman" w:hAnsi="Times New Roman" w:cs="Times New Roman"/>
-          <w:sz w:val="28"/>
-          <w:szCs w:val="28"/>
-        </w:rPr>
-      </w:pPr>
-      <w:r>
-        <w:rPr>
-          <w:rFonts w:ascii="Times New Roman" w:eastAsia="Times New Roman" w:hAnsi="Times New Roman" w:cs="Times New Roman"/>
-          <w:sz w:val="28"/>
-          <w:szCs w:val="28"/>
-          <w:lang w:val="en-US"/>
-        </w:rPr>
         <w:tab/>
       </w:r>
       <w:r>
@@ -6801,15 +6255,7 @@
           <w:sz w:val="28"/>
           <w:szCs w:val="28"/>
         </w:rPr>
-        <w:t>От шести до восьми звезд (1587 отзыв</w:t>
-      </w:r>
-      <w:r>
-        <w:rPr>
-          <w:rFonts w:ascii="Times New Roman" w:eastAsia="Times New Roman" w:hAnsi="Times New Roman" w:cs="Times New Roman"/>
-          <w:sz w:val="28"/>
-          <w:szCs w:val="28"/>
-        </w:rPr>
-        <w:t>ов в train и 1540 отзывов в test);</w:t>
+        <w:t>От шести до восьми звезд (1587 отзывов в train и 1540 отзывов в test);</w:t>
       </w:r>
     </w:p>
     <w:p>
@@ -6898,15 +6344,7 @@
           <w:sz w:val="28"/>
           <w:szCs w:val="28"/>
         </w:rPr>
-        <w:t>Длин</w:t>
-      </w:r>
-      <w:r>
-        <w:rPr>
-          <w:rFonts w:ascii="Times New Roman" w:eastAsia="Times New Roman" w:hAnsi="Times New Roman" w:cs="Times New Roman"/>
-          <w:sz w:val="28"/>
-          <w:szCs w:val="28"/>
-        </w:rPr>
-        <w:t>нейший текст из тестовых (токенов): 2085;</w:t>
+        <w:t>Длиннейший текст из тестовых (токенов): 2085;</w:t>
       </w:r>
     </w:p>
     <w:p>
@@ -6952,15 +6390,7 @@
           <w:sz w:val="28"/>
           <w:szCs w:val="28"/>
         </w:rPr>
-        <w:t>Разброс длин тестовых текстов (по числу токенов): {'0-100': 3538, '101-200': 27</w:t>
-      </w:r>
-      <w:r>
-        <w:rPr>
-          <w:rFonts w:ascii="Times New Roman" w:eastAsia="Times New Roman" w:hAnsi="Times New Roman" w:cs="Times New Roman"/>
-          <w:sz w:val="28"/>
-          <w:szCs w:val="28"/>
-        </w:rPr>
-        <w:t>12, '201-300': 1077, '301-500': 670, '500+': 361}.</w:t>
+        <w:t>Разброс длин тестовых текстов (по числу токенов): {'0-100': 3538, '101-200': 2712, '201-300': 1077, '301-500': 670, '500+': 361}.</w:t>
       </w:r>
     </w:p>
     <w:p>
@@ -7017,12 +6447,9 @@
         <w:spacing w:line="360" w:lineRule="auto"/>
         <w:ind w:firstLine="426"/>
       </w:pPr>
-      <w:bookmarkStart w:id="10" w:name="_Toc199977451"/>
-      <w:r>
-        <w:t>2.4 Применение кл</w:t>
-      </w:r>
-      <w:r>
-        <w:t>ассических методов</w:t>
+      <w:bookmarkStart w:id="10" w:name="_Toc200309952"/>
+      <w:r>
+        <w:t>2.4 Применение классических методов</w:t>
       </w:r>
       <w:bookmarkEnd w:id="10"/>
     </w:p>
@@ -7083,8 +6510,28 @@
           <w:sz w:val="28"/>
           <w:szCs w:val="28"/>
         </w:rPr>
+        <w:t>В строках 12–21 описывается функция preprocess_labels(y), которая принимает список лейблов от 1 до 10 и возвращает список с переопределенными лейблами по уже четырем категориям.</w:t>
+      </w:r>
+    </w:p>
+    <w:p>
+      <w:pPr>
+        <w:spacing w:after="200" w:line="360" w:lineRule="auto"/>
+        <w:ind w:firstLine="425"/>
+        <w:jc w:val="both"/>
+        <w:rPr>
+          <w:rFonts w:ascii="Times New Roman" w:eastAsia="Times New Roman" w:hAnsi="Times New Roman" w:cs="Times New Roman"/>
+          <w:sz w:val="28"/>
+          <w:szCs w:val="28"/>
+        </w:rPr>
+      </w:pPr>
+      <w:r>
+        <w:rPr>
+          <w:rFonts w:ascii="Times New Roman" w:eastAsia="Times New Roman" w:hAnsi="Times New Roman" w:cs="Times New Roman"/>
+          <w:sz w:val="28"/>
+          <w:szCs w:val="28"/>
+        </w:rPr>
         <w:lastRenderedPageBreak/>
-        <w:t>В строках 12–21 описывается функция preprocess_labels(y), которая принимает список лейблов от 1 до 10 и возвращает список с переопределенными лейблами по уже четырем категориям.</w:t>
+        <w:t>В строках 24–39 представлен класс Vocabulary, который позволяет строить частотный словарь слов в текстах.</w:t>
       </w:r>
     </w:p>
     <w:p>
@@ -7104,15 +6551,7 @@
           <w:sz w:val="28"/>
           <w:szCs w:val="28"/>
         </w:rPr>
-        <w:t>В строках 24–39 представлен класс Vocabulary, который позволяет строить частот</w:t>
-      </w:r>
-      <w:r>
-        <w:rPr>
-          <w:rFonts w:ascii="Times New Roman" w:eastAsia="Times New Roman" w:hAnsi="Times New Roman" w:cs="Times New Roman"/>
-          <w:sz w:val="28"/>
-          <w:szCs w:val="28"/>
-        </w:rPr>
-        <w:t>ный словарь слов в текстах.</w:t>
+        <w:t>В строках 42–64 описывается класс MultinomialNaiveBayesModel, который при своей инициализации принимает частотный словарь и инициализирует объект-классификатор MultinomialNB, с помощью которого в методе prediction(...) предсказывает лейблы тестовых текстов. Метод _text_to_bow(text) позволяет извлекать Bag of Words из каждого текста с опорой на частотный словарь.</w:t>
       </w:r>
     </w:p>
     <w:p>
@@ -7132,15 +6571,7 @@
           <w:sz w:val="28"/>
           <w:szCs w:val="28"/>
         </w:rPr>
-        <w:t>В строках 42–64 описывается класс MultinomialNaiveBayesModel, который при своей инициализации принимает частотный словарь и инициализирует объект-классификатор MultinomialNB, с помощью которого в методе prediction(...) предсказы</w:t>
-      </w:r>
-      <w:r>
-        <w:rPr>
-          <w:rFonts w:ascii="Times New Roman" w:eastAsia="Times New Roman" w:hAnsi="Times New Roman" w:cs="Times New Roman"/>
-          <w:sz w:val="28"/>
-          <w:szCs w:val="28"/>
-        </w:rPr>
-        <w:t>вает лейблы тестовых текстов. Метод _text_to_bow(text) позволяет извлекать Bag of Words из каждого текста с опорой на частотный словарь.</w:t>
+        <w:t>Строки 67–109 представляют класс TFIDFModel, который так же, как и предыдущий, принимает при своей инициализации частотный словарь, но инициализирует уже объект-классификатор LogisticRegression, с помощью которого в методе prediction(...) предсказывает лейблы тестовых текстов, основываясь на Tf-Idf для каждого текста. Признаки для Tf-Idf извлекаются для каждого текста с помощью метода _text_to_tfidf(text). Он также использует словарь idf_dict, который считается в методе _compute_idf(texts), запускающийся в prediction().</w:t>
       </w:r>
     </w:p>
     <w:p>
@@ -7160,23 +6591,7 @@
           <w:sz w:val="28"/>
           <w:szCs w:val="28"/>
         </w:rPr>
-        <w:t>Строки 67–109 представляют класс TFIDFModel, который так же, как и предыдущий, принимает при своей инициализации частотный словарь, но инициализирует уже объект-классификатор LogisticRegression, с помощью которого в методе prediction(...) предсказывает лей</w:t>
-      </w:r>
-      <w:r>
-        <w:rPr>
-          <w:rFonts w:ascii="Times New Roman" w:eastAsia="Times New Roman" w:hAnsi="Times New Roman" w:cs="Times New Roman"/>
-          <w:sz w:val="28"/>
-          <w:szCs w:val="28"/>
-        </w:rPr>
-        <w:t xml:space="preserve">блы тестовых текстов, основываясь на Tf-Idf для каждого текста. Признаки для Tf-Idf извлекаются для каждого текста с помощью метода _text_to_tfidf(text). Он также использует словарь idf_dict, который считается в методе _compute_idf(texts), запускающийся в </w:t>
-      </w:r>
-      <w:r>
-        <w:rPr>
-          <w:rFonts w:ascii="Times New Roman" w:eastAsia="Times New Roman" w:hAnsi="Times New Roman" w:cs="Times New Roman"/>
-          <w:sz w:val="28"/>
-          <w:szCs w:val="28"/>
-        </w:rPr>
-        <w:t>prediction().</w:t>
+        <w:t>В строках 112–132 описывается класс WordVectorsModel, который тоже использует LogisticRegression, но уже не пользуется частотным словарем, загружая предобработанные эмбеддинги с помощью gensim.downloader.load(‘fasttext-wiki-news-subwords-300’).</w:t>
       </w:r>
     </w:p>
     <w:p>
@@ -7196,52 +6611,7 @@
           <w:sz w:val="28"/>
           <w:szCs w:val="28"/>
         </w:rPr>
-        <w:t>В строках 112–132 описывается класс WordVectorsModel, который тоже использует LogisticRegression, но уже не пользуется частотным словарем, загружая предобработанные эмбеддинги с помощью gensim.downloader.load(‘fasttext-wiki-news-subwords-300’</w:t>
-      </w:r>
-      <w:r>
-        <w:rPr>
-          <w:rFonts w:ascii="Times New Roman" w:eastAsia="Times New Roman" w:hAnsi="Times New Roman" w:cs="Times New Roman"/>
-          <w:sz w:val="28"/>
-          <w:szCs w:val="28"/>
-        </w:rPr>
-        <w:t>).</w:t>
-      </w:r>
-    </w:p>
-    <w:p>
-      <w:pPr>
-        <w:spacing w:after="200" w:line="360" w:lineRule="auto"/>
-        <w:ind w:firstLine="425"/>
-        <w:jc w:val="both"/>
-        <w:rPr>
-          <w:rFonts w:ascii="Times New Roman" w:eastAsia="Times New Roman" w:hAnsi="Times New Roman" w:cs="Times New Roman"/>
-          <w:sz w:val="28"/>
-          <w:szCs w:val="28"/>
-        </w:rPr>
-      </w:pPr>
-      <w:r>
-        <w:rPr>
-          <w:rFonts w:ascii="Times New Roman" w:eastAsia="Times New Roman" w:hAnsi="Times New Roman" w:cs="Times New Roman"/>
-          <w:sz w:val="28"/>
-          <w:szCs w:val="28"/>
-        </w:rPr>
-        <w:t>В конце файла описана точка входа if __name__ == ‘__main__’ (строки 135–174), которая загружает данные из csv-файлов, создает частотный словарь на основе тренировочных текстов, инициализирует каждую из описанных ранее моделей и с помощью каждой из них п</w:t>
-      </w:r>
-      <w:r>
-        <w:rPr>
-          <w:rFonts w:ascii="Times New Roman" w:eastAsia="Times New Roman" w:hAnsi="Times New Roman" w:cs="Times New Roman"/>
-          <w:sz w:val="28"/>
-          <w:szCs w:val="28"/>
-        </w:rPr>
-        <w:t xml:space="preserve">редсказывает </w:t>
-      </w:r>
-      <w:r>
-        <w:rPr>
-          <w:rFonts w:ascii="Times New Roman" w:eastAsia="Times New Roman" w:hAnsi="Times New Roman" w:cs="Times New Roman"/>
-          <w:sz w:val="28"/>
-          <w:szCs w:val="28"/>
-        </w:rPr>
-        <w:lastRenderedPageBreak/>
-        <w:t>лейблы для тестовых текстов. Затем происходит оценка предсказаний моделей, результаты экранируются.</w:t>
+        <w:t>В конце файла описана точка входа if __name__ == ‘__main__’ (строки 135–174), которая загружает данные из csv-файлов, создает частотный словарь на основе тренировочных текстов, инициализирует каждую из описанных ранее моделей и с помощью каждой из них предсказывает лейблы для тестовых текстов. Затем происходит оценка предсказаний моделей, результаты экранируются.</w:t>
       </w:r>
     </w:p>
     <w:p>
@@ -7285,6 +6655,7 @@
           <w:szCs w:val="28"/>
           <w:lang w:val="en-US"/>
         </w:rPr>
+        <w:lastRenderedPageBreak/>
         <w:t xml:space="preserve">Model: NaiveBayes with Manual BOW. </w:t>
       </w:r>
       <w:r>
@@ -7317,16 +6688,7 @@
           <w:szCs w:val="28"/>
           <w:lang w:val="en-US"/>
         </w:rPr>
-        <w:t xml:space="preserve">Model: LogisticRegression with </w:t>
-      </w:r>
-      <w:r>
-        <w:rPr>
-          <w:rFonts w:ascii="Times New Roman" w:eastAsia="Times New Roman" w:hAnsi="Times New Roman" w:cs="Times New Roman"/>
-          <w:sz w:val="28"/>
-          <w:szCs w:val="28"/>
-          <w:lang w:val="en-US"/>
-        </w:rPr>
-        <w:t xml:space="preserve">Manual TF-IDF. </w:t>
+        <w:t xml:space="preserve">Model: LogisticRegression with Manual TF-IDF. </w:t>
       </w:r>
       <w:r>
         <w:rPr>
@@ -7379,15 +6741,7 @@
           <w:sz w:val="28"/>
           <w:szCs w:val="28"/>
         </w:rPr>
-        <w:t>Можем заметить, что все три модели работают примерно одинаково – средне. Тем не менее, наилучший результат был получен наивным байесовским классификатором, ч</w:t>
-      </w:r>
-      <w:r>
-        <w:rPr>
-          <w:rFonts w:ascii="Times New Roman" w:eastAsia="Times New Roman" w:hAnsi="Times New Roman" w:cs="Times New Roman"/>
-          <w:sz w:val="28"/>
-          <w:szCs w:val="28"/>
-        </w:rPr>
-        <w:t>то в сумме с его высокой по сравнению с остальными двумя скоростью делает его безоговорочным победителем.</w:t>
+        <w:t>Можем заметить, что все три модели работают примерно одинаково – средне. Тем не менее, наилучший результат был получен наивным байесовским классификатором, что в сумме с его высокой по сравнению с остальными двумя скоростью делает его безоговорочным победителем.</w:t>
       </w:r>
     </w:p>
     <w:p>
@@ -7408,7 +6762,7 @@
         <w:spacing w:line="360" w:lineRule="auto"/>
         <w:ind w:firstLine="426"/>
       </w:pPr>
-      <w:bookmarkStart w:id="11" w:name="_Toc199977452"/>
+      <w:bookmarkStart w:id="11" w:name="_Toc200309953"/>
       <w:r>
         <w:t>2.5 Применение нейронных сетей</w:t>
       </w:r>
@@ -7434,15 +6788,7 @@
           <w:sz w:val="28"/>
           <w:szCs w:val="28"/>
         </w:rPr>
-        <w:t>Основная реализация кода, связанного с нейронными сетями, происходит в файле «neural_networks.py». Для начала рассмотр</w:t>
-      </w:r>
-      <w:r>
-        <w:rPr>
-          <w:rFonts w:ascii="Times New Roman" w:eastAsia="Times New Roman" w:hAnsi="Times New Roman" w:cs="Times New Roman"/>
-          <w:sz w:val="28"/>
-          <w:szCs w:val="28"/>
-        </w:rPr>
-        <w:t>им его.</w:t>
+        <w:t>Основная реализация кода, связанного с нейронными сетями, происходит в файле «neural_networks.py». Для начала рассмотрим его.</w:t>
       </w:r>
     </w:p>
     <w:p>
@@ -7488,15 +6834,7 @@
           <w:sz w:val="28"/>
           <w:szCs w:val="28"/>
         </w:rPr>
-        <w:t>В строках 17–28 описывается функция preprocess_labels(y), идентичная той, которая используется в «classical_methods.py», но использующая лейблы от 0 до 3, поскольку это</w:t>
-      </w:r>
-      <w:r>
-        <w:rPr>
-          <w:rFonts w:ascii="Times New Roman" w:eastAsia="Times New Roman" w:hAnsi="Times New Roman" w:cs="Times New Roman"/>
-          <w:sz w:val="28"/>
-          <w:szCs w:val="28"/>
-        </w:rPr>
-        <w:t>го требует PyTorch, ибо nn.CrossEntropyLoss при количестве лейблов, равном 4, ожидает их в виде [0, 1, 2, 3].</w:t>
+        <w:t>В строках 17–28 описывается функция preprocess_labels(y), идентичная той, которая используется в «classical_methods.py», но использующая лейблы от 0 до 3, поскольку этого требует PyTorch, ибо nn.CrossEntropyLoss при количестве лейблов, равном 4, ожидает их в виде [0, 1, 2, 3].</w:t>
       </w:r>
     </w:p>
     <w:p>
@@ -7519,32 +6857,7 @@
           <w:sz w:val="28"/>
           <w:szCs w:val="28"/>
         </w:rPr>
-        <w:t>В строках 31–70 описывается класс ReviewsDataset, который является наследником класса Dataset модуля torch.utils.data. Во время своей инициализаци</w:t>
-      </w:r>
-      <w:r>
-        <w:rPr>
-          <w:rFonts w:ascii="Times New Roman" w:eastAsia="Times New Roman" w:hAnsi="Times New Roman" w:cs="Times New Roman"/>
-          <w:sz w:val="28"/>
-          <w:szCs w:val="28"/>
-        </w:rPr>
-        <w:t xml:space="preserve">и он принимает тексты и лейблы, опционально – словарь и максимальную длину последовательности токенов. Если словарь не передан, то он строится на основе текстов в методе build_vocab(), при этом </w:t>
-      </w:r>
-      <w:r>
-        <w:rPr>
-          <w:rFonts w:ascii="Times New Roman" w:eastAsia="Times New Roman" w:hAnsi="Times New Roman" w:cs="Times New Roman"/>
-          <w:sz w:val="28"/>
-          <w:szCs w:val="28"/>
-        </w:rPr>
-        <w:lastRenderedPageBreak/>
-        <w:t>первые два индекса (0 и 1) отводятся токенам &lt;PAD&gt; для заполне</w:t>
-      </w:r>
-      <w:r>
-        <w:rPr>
-          <w:rFonts w:ascii="Times New Roman" w:eastAsia="Times New Roman" w:hAnsi="Times New Roman" w:cs="Times New Roman"/>
-          <w:sz w:val="28"/>
-          <w:szCs w:val="28"/>
-        </w:rPr>
-        <w:t>ния последовательностей и &lt;UNK&gt;  для неизвестных токенов. Следующие индексы отводятся токенам по убыванию частотности в текстах.</w:t>
+        <w:t>В строках 31–70 описывается класс ReviewsDataset, который является наследником класса Dataset модуля torch.utils.data. Во время своей инициализации он принимает тексты и лейблы, опционально – словарь и максимальную длину последовательности токенов. Если словарь не передан, то он строится на основе текстов в методе build_vocab(), при этом первые два индекса (0 и 1) отводятся токенам &lt;PAD&gt; для заполнения последовательностей и &lt;UNK&gt;  для неизвестных токенов. Следующие индексы отводятся токенам по убыванию частотности в текстах.</w:t>
       </w:r>
     </w:p>
     <w:p>
@@ -7567,23 +6880,8 @@
           <w:sz w:val="28"/>
           <w:szCs w:val="28"/>
         </w:rPr>
-        <w:t>Метод text_to_sequence(text) конвертирует текст в список индексов, обрезая до max_len. По умолчанию max_len есть 150 токенов, ч</w:t>
-      </w:r>
-      <w:r>
-        <w:rPr>
-          <w:rFonts w:ascii="Times New Roman" w:eastAsia="Times New Roman" w:hAnsi="Times New Roman" w:cs="Times New Roman"/>
-          <w:sz w:val="28"/>
-          <w:szCs w:val="28"/>
-        </w:rPr>
-        <w:t>то оптимально для работы нейросетей. Метод len() определяется как количество текстов, а getitem(index) – как словарь из текста в виде его padded-последовательности (то есть дополненная при длине менее 300 токенов токенами &lt;PAD&gt;) текста по его индексу в спи</w:t>
-      </w:r>
-      <w:r>
-        <w:rPr>
-          <w:rFonts w:ascii="Times New Roman" w:eastAsia="Times New Roman" w:hAnsi="Times New Roman" w:cs="Times New Roman"/>
-          <w:sz w:val="28"/>
-          <w:szCs w:val="28"/>
-        </w:rPr>
-        <w:t>ске текстов и лейбла текста по его индексу в списке лейблов.</w:t>
+        <w:lastRenderedPageBreak/>
+        <w:t>Метод text_to_sequence(text) конвертирует текст в список индексов, обрезая до max_len. По умолчанию max_len есть 150 токенов, что оптимально для работы нейросетей. Метод len() определяется как количество текстов, а getitem(index) – как словарь из текста в виде его padded-последовательности (то есть дополненная при длине менее 300 токенов токенами &lt;PAD&gt;) текста по его индексу в списке текстов и лейбла текста по его индексу в списке лейблов.</w:t>
       </w:r>
     </w:p>
     <w:p>
@@ -7606,23 +6904,7 @@
           <w:sz w:val="28"/>
           <w:szCs w:val="28"/>
         </w:rPr>
-        <w:t>В строках 73–98 описывается класс RNNModel, который при инициализации принимает размер словаря (количество уникальных токенов), а также по умолчанию задает размерность векторного пространства рав</w:t>
-      </w:r>
-      <w:r>
-        <w:rPr>
-          <w:rFonts w:ascii="Times New Roman" w:eastAsia="Times New Roman" w:hAnsi="Times New Roman" w:cs="Times New Roman"/>
-          <w:sz w:val="28"/>
-          <w:szCs w:val="28"/>
-        </w:rPr>
-        <w:t>ной 300, размер скрытого состояния равным 512, количество RNN слоев равным 2, количество классов равным 4, вероятность дропаута между слоями равной 0,5 (для предотвращения переобучения) и использует ReLU (Rectified Linear Unit, имеющая формулу ReLU(x) = ma</w:t>
-      </w:r>
-      <w:r>
-        <w:rPr>
-          <w:rFonts w:ascii="Times New Roman" w:eastAsia="Times New Roman" w:hAnsi="Times New Roman" w:cs="Times New Roman"/>
-          <w:sz w:val="28"/>
-          <w:szCs w:val="28"/>
-        </w:rPr>
-        <w:t>x(0, x)) в качестве активации для ускорения обучения. Модель инициализирует слой эмбеддингов, RNN слои, Dropout слой и линейный слой, передавая необходимые параметры.</w:t>
+        <w:t>В строках 73–98 описывается класс RNNModel, который при инициализации принимает размер словаря (количество уникальных токенов), а также по умолчанию задает размерность векторного пространства равной 300, размер скрытого состояния равным 512, количество RNN слоев равным 2, количество классов равным 4, вероятность дропаута между слоями равной 0,5 (для предотвращения переобучения) и использует ReLU (Rectified Linear Unit, имеющая формулу ReLU(x) = max(0, x)) в качестве активации для ускорения обучения. Модель инициализирует слой эмбеддингов, RNN слои, Dropout слой и линейный слой, передавая необходимые параметры.</w:t>
       </w:r>
     </w:p>
     <w:p>
@@ -7645,32 +6927,7 @@
           <w:sz w:val="28"/>
           <w:szCs w:val="28"/>
         </w:rPr>
-        <w:t>Прямой проход RNN-модели описан в методе forward(x). Входные данные x в формате [batch, s</w:t>
-      </w:r>
-      <w:r>
-        <w:rPr>
-          <w:rFonts w:ascii="Times New Roman" w:eastAsia="Times New Roman" w:hAnsi="Times New Roman" w:cs="Times New Roman"/>
-          <w:sz w:val="28"/>
-          <w:szCs w:val="28"/>
-        </w:rPr>
-        <w:t>eq_len] проходят через слой эмбеддингов, реформатируясь в [batch, seq_len, emb_dim]. Эмбеддинги нормируются с помощью BatchNorm1d и обрабатываются в слоях RNN, которые возвращают rnn_out (выходы для всех временных шагов [batch, seq_len, hidden_dim]) и _ (п</w:t>
-      </w:r>
-      <w:r>
-        <w:rPr>
-          <w:rFonts w:ascii="Times New Roman" w:eastAsia="Times New Roman" w:hAnsi="Times New Roman" w:cs="Times New Roman"/>
-          <w:sz w:val="28"/>
-          <w:szCs w:val="28"/>
-        </w:rPr>
-        <w:t xml:space="preserve">оследнее скрытое состояние). Из rnn_out берется только последний временной шаг (rnn_out[:, -1, :]), к которому применяется </w:t>
-      </w:r>
-      <w:r>
-        <w:rPr>
-          <w:rFonts w:ascii="Times New Roman" w:eastAsia="Times New Roman" w:hAnsi="Times New Roman" w:cs="Times New Roman"/>
-          <w:sz w:val="28"/>
-          <w:szCs w:val="28"/>
-        </w:rPr>
-        <w:lastRenderedPageBreak/>
-        <w:t>dropout. Результат пропускается через полносвязный слой для получения логитов классификации.</w:t>
+        <w:t>Прямой проход RNN-модели описан в методе forward(x). Входные данные x в формате [batch, seq_len] проходят через слой эмбеддингов, реформатируясь в [batch, seq_len, emb_dim]. Эмбеддинги нормируются с помощью BatchNorm1d и обрабатываются в слоях RNN, которые возвращают rnn_out (выходы для всех временных шагов [batch, seq_len, hidden_dim]) и _ (последнее скрытое состояние). Из rnn_out берется только последний временной шаг (rnn_out[:, -1, :]), к которому применяется dropout. Результат пропускается через полносвязный слой для получения логитов классификации.</w:t>
       </w:r>
     </w:p>
     <w:p>
@@ -7693,15 +6950,8 @@
           <w:sz w:val="28"/>
           <w:szCs w:val="28"/>
         </w:rPr>
-        <w:t>В строках со 101 по 124 описывается реал</w:t>
-      </w:r>
-      <w:r>
-        <w:rPr>
-          <w:rFonts w:ascii="Times New Roman" w:eastAsia="Times New Roman" w:hAnsi="Times New Roman" w:cs="Times New Roman"/>
-          <w:sz w:val="28"/>
-          <w:szCs w:val="28"/>
-        </w:rPr>
-        <w:t>изация класса LSTMModel, отличающегося от RNNModel лишь слоями LSTM и тем, что dropout используется только между несколькими слоями. Аналогично с реализацией GRUModel в строках 127–151. Подробнее о работе LSTM и GRU описано в теоретической части.</w:t>
+        <w:lastRenderedPageBreak/>
+        <w:t>В строках со 101 по 124 описывается реализация класса LSTMModel, отличающегося от RNNModel лишь слоями LSTM и тем, что dropout используется только между несколькими слоями. Аналогично с реализацией GRUModel в строках 127–151. Подробнее о работе LSTM и GRU описано в теоретической части.</w:t>
       </w:r>
     </w:p>
     <w:p>
@@ -7724,15 +6974,7 @@
           <w:sz w:val="28"/>
           <w:szCs w:val="28"/>
         </w:rPr>
-        <w:t xml:space="preserve">В строках 154–180 описывается реализация TextCNN, также принимающая размер словаря при инициализации. Помимо типичного слоя эмбеддингов, имеет convs – список 1D-сверточных слоев разных размеров. filter_sizes = [2, 3, 4, 5], значит, 4 свертки: «окна» на 2, </w:t>
-      </w:r>
-      <w:r>
-        <w:rPr>
-          <w:rFonts w:ascii="Times New Roman" w:eastAsia="Times New Roman" w:hAnsi="Times New Roman" w:cs="Times New Roman"/>
-          <w:sz w:val="28"/>
-          <w:szCs w:val="28"/>
-        </w:rPr>
-        <w:t>3, 4 и 5 токенов. Каждая свертка имеет num_filters = 200, значит, извлекает 200 признаков на окно. Также реализованы типичный dropout-слой и линейный слой.</w:t>
+        <w:t>В строках 154–180 описывается реализация TextCNN, также принимающая размер словаря при инициализации. Помимо типичного слоя эмбеддингов, имеет convs – список 1D-сверточных слоев разных размеров. filter_sizes = [2, 3, 4, 5], значит, 4 свертки: «окна» на 2, 3, 4 и 5 токенов. Каждая свертка имеет num_filters = 200, значит, извлекает 200 признаков на окно. Также реализованы типичный dropout-слой и линейный слой.</w:t>
       </w:r>
     </w:p>
     <w:p>
@@ -7755,23 +6997,7 @@
           <w:sz w:val="28"/>
           <w:szCs w:val="28"/>
         </w:rPr>
-        <w:t>Прямой проход CNN-модели описан в методе forward(x). Сперва принимается x в формате [batch_size, seq</w:t>
-      </w:r>
-      <w:r>
-        <w:rPr>
-          <w:rFonts w:ascii="Times New Roman" w:eastAsia="Times New Roman" w:hAnsi="Times New Roman" w:cs="Times New Roman"/>
-          <w:sz w:val="28"/>
-          <w:szCs w:val="28"/>
-        </w:rPr>
-        <w:t>_len] и вследствие прохода через слой эмбеддингов получается embedded формата [batch_size, seq_len, emb_dim], который затем пермутируется в [batch_size, emb_dim, seq_len], что необходимо для совместимости с Conv1d. Затем каждая свертка проходит линейный сл</w:t>
-      </w:r>
-      <w:r>
-        <w:rPr>
-          <w:rFonts w:ascii="Times New Roman" w:eastAsia="Times New Roman" w:hAnsi="Times New Roman" w:cs="Times New Roman"/>
-          <w:sz w:val="28"/>
-          <w:szCs w:val="28"/>
-        </w:rPr>
-        <w:t>ой с макспулингом, собираются выходы всех сверток и совершается дропаут. В конце линейный слой преобразует признаки в классы.</w:t>
+        <w:t>Прямой проход CNN-модели описан в методе forward(x). Сперва принимается x в формате [batch_size, seq_len] и вследствие прохода через слой эмбеддингов получается embedded формата [batch_size, seq_len, emb_dim], который затем пермутируется в [batch_size, emb_dim, seq_len], что необходимо для совместимости с Conv1d. Затем каждая свертка проходит линейный слой с макспулингом, собираются выходы всех сверток и совершается дропаут. В конце линейный слой преобразует признаки в классы.</w:t>
       </w:r>
     </w:p>
     <w:p>
@@ -7794,23 +7020,7 @@
           <w:sz w:val="28"/>
           <w:szCs w:val="28"/>
         </w:rPr>
-        <w:t>В строках 183–241 реализуется функция train_and_evaluate(model, train_loader, test_loader, model_name, vocab, max_len, class_weigh</w:t>
-      </w:r>
-      <w:r>
-        <w:rPr>
-          <w:rFonts w:ascii="Times New Roman" w:eastAsia="Times New Roman" w:hAnsi="Times New Roman" w:cs="Times New Roman"/>
-          <w:sz w:val="28"/>
-          <w:szCs w:val="28"/>
-        </w:rPr>
-        <w:t>ts=None, num_epochs=10), которая выполняет полный цикл обучения и оценки нейросетевой модели для классификации текста. Сперва определяется доступное оборудование (GPU/CPU) и модель переносится на выбранное устройство. Использование GPU критически важно для</w:t>
-      </w:r>
-      <w:r>
-        <w:rPr>
-          <w:rFonts w:ascii="Times New Roman" w:eastAsia="Times New Roman" w:hAnsi="Times New Roman" w:cs="Times New Roman"/>
-          <w:sz w:val="28"/>
-          <w:szCs w:val="28"/>
-        </w:rPr>
-        <w:t xml:space="preserve"> вычисления </w:t>
+        <w:t xml:space="preserve">В строках 183–241 реализуется функция train_and_evaluate(model, train_loader, test_loader, model_name, vocab, max_len, class_weights=None, num_epochs=10), которая выполняет полный цикл обучения и оценки нейросетевой модели для классификации текста. Сперва определяется доступное оборудование (GPU/CPU) и модель переносится на выбранное устройство. Использование GPU критически важно для вычисления вычислений, потому программа выполнялась на персональном компьютере с видеокартой NVIDIA, поддерживающей CUDA. Затем подготавливаются </w:t>
       </w:r>
       <w:r>
         <w:rPr>
@@ -7819,15 +7029,7 @@
           <w:szCs w:val="28"/>
         </w:rPr>
         <w:lastRenderedPageBreak/>
-        <w:t>вычислений, потому программа выполнялась на персональном компьютере с видеокартой NVIDIA, поддерживающей CUDA. Затем подготавливаются компоненты обучения: функция потерь в виде CrossEntropyLoss с весами классов, являющаяся стандартным выбором д</w:t>
-      </w:r>
-      <w:r>
-        <w:rPr>
-          <w:rFonts w:ascii="Times New Roman" w:eastAsia="Times New Roman" w:hAnsi="Times New Roman" w:cs="Times New Roman"/>
-          <w:sz w:val="28"/>
-          <w:szCs w:val="28"/>
-        </w:rPr>
-        <w:t>ля многоклассовой классификации, и оптимизатор Adam – адаптивный алгоритм градиентного спуска, оптимизирующий все параметры модели.</w:t>
+        <w:t>компоненты обучения: функция потерь в виде CrossEntropyLoss с весами классов, являющаяся стандартным выбором для многоклассовой классификации, и оптимизатор Adam – адаптивный алгоритм градиентного спуска, оптимизирующий все параметры модели.</w:t>
       </w:r>
     </w:p>
     <w:p>
@@ -7850,23 +7052,7 @@
           <w:sz w:val="28"/>
           <w:szCs w:val="28"/>
         </w:rPr>
-        <w:t>Затем, в цикле обучения, для каждой эпохи и для каждого батча подготавливаются данные, обнуляются градиенты, происходит прям</w:t>
-      </w:r>
-      <w:r>
-        <w:rPr>
-          <w:rFonts w:ascii="Times New Roman" w:eastAsia="Times New Roman" w:hAnsi="Times New Roman" w:cs="Times New Roman"/>
-          <w:sz w:val="28"/>
-          <w:szCs w:val="28"/>
-        </w:rPr>
-        <w:t>ой проход, рассчитываются потери, происходят обратное распространение, обновление весов и агрегация потерь; параллельно все это логируется. Затем модель оценивается: model.eval() отключает dropout, torch.no_grad() существенно ускоряет вычисления, происходи</w:t>
-      </w:r>
-      <w:r>
-        <w:rPr>
-          <w:rFonts w:ascii="Times New Roman" w:eastAsia="Times New Roman" w:hAnsi="Times New Roman" w:cs="Times New Roman"/>
-          <w:sz w:val="28"/>
-          <w:szCs w:val="28"/>
-        </w:rPr>
-        <w:t>т подготовка данных, прямой проход, преобразование выходов в предсказания и сбор результатов. В конце подсчитываются метрики: accuracy_score и classification_report, а также модель сохраняется в папку.</w:t>
+        <w:t>Затем, в цикле обучения, для каждой эпохи и для каждого батча подготавливаются данные, обнуляются градиенты, происходит прямой проход, рассчитываются потери, происходят обратное распространение, обновление весов и агрегация потерь; параллельно все это логируется. Затем модель оценивается: model.eval() отключает dropout, torch.no_grad() существенно ускоряет вычисления, происходит подготовка данных, прямой проход, преобразование выходов в предсказания и сбор результатов. В конце подсчитываются метрики: accuracy_score и classification_report, а также модель сохраняется в папку.</w:t>
       </w:r>
     </w:p>
     <w:p>
@@ -7889,15 +7075,7 @@
           <w:sz w:val="28"/>
           <w:szCs w:val="28"/>
         </w:rPr>
-        <w:t>Сохранение модели осуществляется с помощью функции sav</w:t>
-      </w:r>
-      <w:r>
-        <w:rPr>
-          <w:rFonts w:ascii="Times New Roman" w:eastAsia="Times New Roman" w:hAnsi="Times New Roman" w:cs="Times New Roman"/>
-          <w:sz w:val="28"/>
-          <w:szCs w:val="28"/>
-        </w:rPr>
-        <w:t>e_model(model, vocab, max_len, model_name, accuracy), описываемой в строках 244–266. В директорию «\saved_models» сохраняются словарь, состояние модели и вся метаинформация.</w:t>
+        <w:t>Сохранение модели осуществляется с помощью функции save_model(model, vocab, max_len, model_name, accuracy), описываемой в строках 244–266. В директорию «\saved_models» сохраняются словарь, состояние модели и вся метаинформация.</w:t>
       </w:r>
     </w:p>
     <w:p>
@@ -7920,23 +7098,7 @@
           <w:sz w:val="28"/>
           <w:szCs w:val="28"/>
         </w:rPr>
-        <w:t>Строки 269–333 содержат основной код программы – точку входа if __name__ == ‘__mai</w:t>
-      </w:r>
-      <w:r>
-        <w:rPr>
-          <w:rFonts w:ascii="Times New Roman" w:eastAsia="Times New Roman" w:hAnsi="Times New Roman" w:cs="Times New Roman"/>
-          <w:sz w:val="28"/>
-          <w:szCs w:val="28"/>
-        </w:rPr>
-        <w:t>n__’. В этой части кода происходит сбор данных, переопределение лейблов, создаются объекты классов ReviewsDataset и DataLoader, строится словарь, инициализируются модели. Затем все модели проходят обучение и оценку, данные визуализируются, экранируется мод</w:t>
-      </w:r>
-      <w:r>
-        <w:rPr>
-          <w:rFonts w:ascii="Times New Roman" w:eastAsia="Times New Roman" w:hAnsi="Times New Roman" w:cs="Times New Roman"/>
-          <w:sz w:val="28"/>
-          <w:szCs w:val="28"/>
-        </w:rPr>
-        <w:t>ель с лучшей производительностью.</w:t>
+        <w:t>Строки 269–333 содержат основной код программы – точку входа if __name__ == ‘__main__’. В этой части кода происходит сбор данных, переопределение лейблов, создаются объекты классов ReviewsDataset и DataLoader, строится словарь, инициализируются модели. Затем все модели проходят обучение и оценку, данные визуализируются, экранируется модель с лучшей производительностью.</w:t>
       </w:r>
     </w:p>
     <w:p>
@@ -7959,16 +7121,7 @@
           <w:sz w:val="28"/>
           <w:szCs w:val="28"/>
         </w:rPr>
-        <w:t xml:space="preserve">В результате выполнения программы с оптимальными параметрами моделей, которые были определены в результате нескольких тестовых </w:t>
-      </w:r>
-      <w:r>
-        <w:rPr>
-          <w:rFonts w:ascii="Times New Roman" w:eastAsia="Times New Roman" w:hAnsi="Times New Roman" w:cs="Times New Roman"/>
-          <w:sz w:val="28"/>
-          <w:szCs w:val="28"/>
-        </w:rPr>
-        <w:lastRenderedPageBreak/>
-        <w:t>запусков, были получены следующие результаты точности предсказаний моделями</w:t>
+        <w:t>В результате выполнения программы с оптимальными параметрами моделей, которые были определены в результате нескольких тестовых запусков, были получены следующие результаты точности предсказаний моделями</w:t>
       </w:r>
       <w:r>
         <w:rPr>
@@ -8038,6 +7191,7 @@
           <w:sz w:val="28"/>
           <w:szCs w:val="28"/>
         </w:rPr>
+        <w:lastRenderedPageBreak/>
         <w:t>RNN – 27,96%;</w:t>
       </w:r>
     </w:p>
@@ -8064,15 +7218,7 @@
           <w:sz w:val="28"/>
           <w:szCs w:val="28"/>
         </w:rPr>
-        <w:t>LSTM</w:t>
-      </w:r>
-      <w:r>
-        <w:rPr>
-          <w:rFonts w:ascii="Times New Roman" w:eastAsia="Times New Roman" w:hAnsi="Times New Roman" w:cs="Times New Roman"/>
-          <w:sz w:val="28"/>
-          <w:szCs w:val="28"/>
-        </w:rPr>
-        <w:t xml:space="preserve"> – 47,88%;</w:t>
+        <w:t>LSTM – 47,88%;</w:t>
       </w:r>
     </w:p>
     <w:p>
@@ -8147,15 +7293,7 @@
           <w:sz w:val="28"/>
           <w:szCs w:val="28"/>
         </w:rPr>
-        <w:t>Мы связываем неудовлетворительные показатели базовой RNN модели с длинными зависимостями (150 токенов) и проблемой исчезающих градиентов. LSTM и GRU работают лучше, но все еще недостаточно хорошо, вероятно, из-за н</w:t>
-      </w:r>
-      <w:r>
-        <w:rPr>
-          <w:rFonts w:ascii="Times New Roman" w:eastAsia="Times New Roman" w:hAnsi="Times New Roman" w:cs="Times New Roman"/>
-          <w:sz w:val="28"/>
-          <w:szCs w:val="28"/>
-        </w:rPr>
-        <w:t>ебольшого объема обучающих данных. GRU может работать лучше LSTM вследствие преобладания текстов средней длины.</w:t>
+        <w:t>Мы связываем неудовлетворительные показатели базовой RNN модели с длинными зависимостями (150 токенов) и проблемой исчезающих градиентов. LSTM и GRU работают лучше, но все еще недостаточно хорошо, вероятно, из-за небольшого объема обучающих данных. GRU может работать лучше LSTM вследствие преобладания текстов средней длины.</w:t>
       </w:r>
     </w:p>
     <w:p>
@@ -8178,15 +7316,7 @@
           <w:sz w:val="28"/>
           <w:szCs w:val="28"/>
         </w:rPr>
-        <w:t>TextCNN показал хорошие результаты, близкие к точности классических методов, благодаря способности выявлять локальные признаки («absolutely amaz</w:t>
-      </w:r>
-      <w:r>
-        <w:rPr>
-          <w:rFonts w:ascii="Times New Roman" w:eastAsia="Times New Roman" w:hAnsi="Times New Roman" w:cs="Times New Roman"/>
-          <w:sz w:val="28"/>
-          <w:szCs w:val="28"/>
-        </w:rPr>
-        <w:t>ing», «the worst of all»), инвариантности к их позиции и параллельной обработки, позволяющей избежать «забывания».</w:t>
+        <w:t>TextCNN показал хорошие результаты, близкие к точности классических методов, благодаря способности выявлять локальные признаки («absolutely amazing», «the worst of all»), инвариантности к их позиции и параллельной обработки, позволяющей избежать «забывания».</w:t>
       </w:r>
     </w:p>
     <w:p>
@@ -8225,15 +7355,7 @@
           <w:sz w:val="28"/>
           <w:szCs w:val="28"/>
         </w:rPr>
-        <w:t>», в котором представляется возможным использование лучшей модели, которой оказалась TextCNN. При желании программу можно перенастроить на использование другой из сохранившихся моделей, для этого в строках 3–8 импортируются классы для каждой из модели, и в</w:t>
-      </w:r>
-      <w:r>
-        <w:rPr>
-          <w:rFonts w:ascii="Times New Roman" w:eastAsia="Times New Roman" w:hAnsi="Times New Roman" w:cs="Times New Roman"/>
-          <w:sz w:val="28"/>
-          <w:szCs w:val="28"/>
-        </w:rPr>
-        <w:t xml:space="preserve"> строках 11–35 функция load_model(model_name) загружает необходимую модель.</w:t>
+        <w:t>», в котором представляется возможным использование лучшей модели, которой оказалась TextCNN. При желании программу можно перенастроить на использование другой из сохранившихся моделей, для этого в строках 3–8 импортируются классы для каждой из модели, и в строках 11–35 функция load_model(model_name) загружает необходимую модель.</w:t>
       </w:r>
     </w:p>
     <w:p>
@@ -8279,24 +7401,7 @@
           <w:sz w:val="28"/>
           <w:szCs w:val="28"/>
         </w:rPr>
-        <w:t>Выполнение программы описано в строках 45–68: загружается модель, у пользователя запрашивается текст отзыва для предсказан</w:t>
-      </w:r>
-      <w:r>
-        <w:rPr>
-          <w:rFonts w:ascii="Times New Roman" w:eastAsia="Times New Roman" w:hAnsi="Times New Roman" w:cs="Times New Roman"/>
-          <w:sz w:val="28"/>
-          <w:szCs w:val="28"/>
-        </w:rPr>
-        <w:t xml:space="preserve">ия, который </w:t>
-      </w:r>
-      <w:r>
-        <w:rPr>
-          <w:rFonts w:ascii="Times New Roman" w:eastAsia="Times New Roman" w:hAnsi="Times New Roman" w:cs="Times New Roman"/>
-          <w:sz w:val="28"/>
-          <w:szCs w:val="28"/>
-        </w:rPr>
-        <w:lastRenderedPageBreak/>
-        <w:t>предобрабатывается и пропускается через сохраненное состояние модели для оценки лейбла.</w:t>
+        <w:t>Выполнение программы описано в строках 45–68: загружается модель, у пользователя запрашивается текст отзыва для предсказания, который предобрабатывается и пропускается через сохраненное состояние модели для оценки лейбла.</w:t>
       </w:r>
     </w:p>
     <w:p>
@@ -8319,6 +7424,7 @@
           <w:sz w:val="28"/>
           <w:szCs w:val="28"/>
         </w:rPr>
+        <w:lastRenderedPageBreak/>
         <w:t>Весь код программы можно увидеть в Приложении А, в котором размещена ссылка на GitHub-репозиторий.</w:t>
       </w:r>
     </w:p>
@@ -8342,15 +7448,7 @@
           <w:sz w:val="28"/>
           <w:szCs w:val="28"/>
         </w:rPr>
-        <w:t>Пример работы файла «application.py» можно увидеть в Прил</w:t>
-      </w:r>
-      <w:r>
-        <w:rPr>
-          <w:rFonts w:ascii="Times New Roman" w:eastAsia="Times New Roman" w:hAnsi="Times New Roman" w:cs="Times New Roman"/>
-          <w:sz w:val="28"/>
-          <w:szCs w:val="28"/>
-        </w:rPr>
-        <w:t>ожении B</w:t>
+        <w:t>Пример работы файла «application.py» можно увидеть в Приложении B</w:t>
       </w:r>
       <w:r>
         <w:rPr>
@@ -8571,6 +7669,36 @@
           <w:tab w:val="left" w:pos="426"/>
         </w:tabs>
         <w:spacing w:after="200" w:line="360" w:lineRule="auto"/>
+        <w:ind w:firstLine="425"/>
+        <w:jc w:val="both"/>
+        <w:rPr>
+          <w:rFonts w:ascii="Times New Roman" w:eastAsia="Times New Roman" w:hAnsi="Times New Roman" w:cs="Times New Roman"/>
+          <w:sz w:val="28"/>
+          <w:szCs w:val="28"/>
+        </w:rPr>
+      </w:pPr>
+    </w:p>
+    <w:p>
+      <w:pPr>
+        <w:tabs>
+          <w:tab w:val="left" w:pos="426"/>
+        </w:tabs>
+        <w:spacing w:after="200" w:line="360" w:lineRule="auto"/>
+        <w:ind w:firstLine="425"/>
+        <w:jc w:val="both"/>
+        <w:rPr>
+          <w:rFonts w:ascii="Times New Roman" w:eastAsia="Times New Roman" w:hAnsi="Times New Roman" w:cs="Times New Roman"/>
+          <w:sz w:val="28"/>
+          <w:szCs w:val="28"/>
+        </w:rPr>
+      </w:pPr>
+    </w:p>
+    <w:p>
+      <w:pPr>
+        <w:tabs>
+          <w:tab w:val="left" w:pos="426"/>
+        </w:tabs>
+        <w:spacing w:after="200" w:line="360" w:lineRule="auto"/>
         <w:jc w:val="both"/>
         <w:rPr>
           <w:rFonts w:ascii="Times New Roman" w:eastAsia="Times New Roman" w:hAnsi="Times New Roman" w:cs="Times New Roman"/>
@@ -8585,7 +7713,7 @@
         <w:spacing w:line="360" w:lineRule="auto"/>
         <w:ind w:firstLine="425"/>
       </w:pPr>
-      <w:bookmarkStart w:id="12" w:name="_Toc199977453"/>
+      <w:bookmarkStart w:id="12" w:name="_Toc200309954"/>
       <w:r>
         <w:lastRenderedPageBreak/>
         <w:t>Заключение</w:t>
@@ -8641,15 +7769,7 @@
           <w:sz w:val="28"/>
           <w:szCs w:val="28"/>
         </w:rPr>
-        <w:t>теоретические материалы, связанные с различными методами машинного обучения, используемыми в задаче классификации тек</w:t>
-      </w:r>
-      <w:r>
-        <w:rPr>
-          <w:rFonts w:ascii="Times New Roman" w:eastAsia="Times New Roman" w:hAnsi="Times New Roman" w:cs="Times New Roman"/>
-          <w:sz w:val="28"/>
-          <w:szCs w:val="28"/>
-        </w:rPr>
-        <w:t>стов.</w:t>
+        <w:t>теоретические материалы, связанные с различными методами машинного обучения, используемыми в задаче классификации текстов.</w:t>
       </w:r>
       <w:r>
         <w:rPr>
@@ -8850,13 +7970,196 @@
           <w:rFonts w:ascii="Times New Roman" w:eastAsia="Times New Roman" w:hAnsi="Times New Roman" w:cs="Times New Roman"/>
           <w:sz w:val="28"/>
           <w:szCs w:val="28"/>
-        </w:rPr>
-      </w:pPr>
+          <w:lang w:val="ru-RU"/>
+        </w:rPr>
+      </w:pPr>
+      <w:r>
+        <w:rPr>
+          <w:rFonts w:ascii="Times New Roman" w:eastAsia="Times New Roman" w:hAnsi="Times New Roman" w:cs="Times New Roman"/>
+          <w:sz w:val="28"/>
+          <w:szCs w:val="28"/>
+        </w:rPr>
+        <w:t xml:space="preserve">В качестве будущих улучшений полученных результатов лучшей нейронной модели, TextCNN, представляются возможными, например, реализация использования предобученных эмбеддингов для повышения </w:t>
+      </w:r>
+      <w:r>
+        <w:rPr>
+          <w:rFonts w:ascii="Times New Roman" w:eastAsia="Times New Roman" w:hAnsi="Times New Roman" w:cs="Times New Roman"/>
+          <w:sz w:val="28"/>
+          <w:szCs w:val="28"/>
+        </w:rPr>
+        <w:lastRenderedPageBreak/>
+        <w:t>качества векторных представлений и добавление фильтров больших размеров для захвата длинных зависимостей в текстах.</w:t>
+      </w:r>
     </w:p>
     <w:p>
       <w:pPr>
         <w:spacing w:after="200" w:line="360" w:lineRule="auto"/>
         <w:ind w:firstLine="425"/>
+        <w:jc w:val="both"/>
+        <w:rPr>
+          <w:rFonts w:ascii="Times New Roman" w:eastAsia="Times New Roman" w:hAnsi="Times New Roman" w:cs="Times New Roman"/>
+          <w:sz w:val="28"/>
+          <w:szCs w:val="28"/>
+        </w:rPr>
+      </w:pPr>
+    </w:p>
+    <w:p>
+      <w:pPr>
+        <w:spacing w:after="200" w:line="360" w:lineRule="auto"/>
+        <w:jc w:val="both"/>
+        <w:rPr>
+          <w:rFonts w:ascii="Times New Roman" w:eastAsia="Times New Roman" w:hAnsi="Times New Roman" w:cs="Times New Roman"/>
+          <w:sz w:val="28"/>
+          <w:szCs w:val="28"/>
+        </w:rPr>
+      </w:pPr>
+    </w:p>
+    <w:p>
+      <w:pPr>
+        <w:spacing w:after="200" w:line="360" w:lineRule="auto"/>
+        <w:jc w:val="both"/>
+        <w:rPr>
+          <w:rFonts w:ascii="Times New Roman" w:eastAsia="Times New Roman" w:hAnsi="Times New Roman" w:cs="Times New Roman"/>
+          <w:sz w:val="28"/>
+          <w:szCs w:val="28"/>
+        </w:rPr>
+      </w:pPr>
+    </w:p>
+    <w:p>
+      <w:pPr>
+        <w:spacing w:after="200" w:line="360" w:lineRule="auto"/>
+        <w:jc w:val="both"/>
+        <w:rPr>
+          <w:rFonts w:ascii="Times New Roman" w:eastAsia="Times New Roman" w:hAnsi="Times New Roman" w:cs="Times New Roman"/>
+          <w:sz w:val="28"/>
+          <w:szCs w:val="28"/>
+        </w:rPr>
+      </w:pPr>
+    </w:p>
+    <w:p>
+      <w:pPr>
+        <w:spacing w:after="200" w:line="360" w:lineRule="auto"/>
+        <w:jc w:val="both"/>
+        <w:rPr>
+          <w:rFonts w:ascii="Times New Roman" w:eastAsia="Times New Roman" w:hAnsi="Times New Roman" w:cs="Times New Roman"/>
+          <w:sz w:val="28"/>
+          <w:szCs w:val="28"/>
+        </w:rPr>
+      </w:pPr>
+    </w:p>
+    <w:p>
+      <w:pPr>
+        <w:spacing w:after="200" w:line="360" w:lineRule="auto"/>
+        <w:jc w:val="both"/>
+        <w:rPr>
+          <w:rFonts w:ascii="Times New Roman" w:eastAsia="Times New Roman" w:hAnsi="Times New Roman" w:cs="Times New Roman"/>
+          <w:sz w:val="28"/>
+          <w:szCs w:val="28"/>
+        </w:rPr>
+      </w:pPr>
+    </w:p>
+    <w:p>
+      <w:pPr>
+        <w:spacing w:after="200" w:line="360" w:lineRule="auto"/>
+        <w:jc w:val="both"/>
+        <w:rPr>
+          <w:rFonts w:ascii="Times New Roman" w:eastAsia="Times New Roman" w:hAnsi="Times New Roman" w:cs="Times New Roman"/>
+          <w:sz w:val="28"/>
+          <w:szCs w:val="28"/>
+        </w:rPr>
+      </w:pPr>
+    </w:p>
+    <w:p>
+      <w:pPr>
+        <w:spacing w:after="200" w:line="360" w:lineRule="auto"/>
+        <w:jc w:val="both"/>
+        <w:rPr>
+          <w:rFonts w:ascii="Times New Roman" w:eastAsia="Times New Roman" w:hAnsi="Times New Roman" w:cs="Times New Roman"/>
+          <w:sz w:val="28"/>
+          <w:szCs w:val="28"/>
+        </w:rPr>
+      </w:pPr>
+    </w:p>
+    <w:p>
+      <w:pPr>
+        <w:spacing w:after="200" w:line="360" w:lineRule="auto"/>
+        <w:jc w:val="both"/>
+        <w:rPr>
+          <w:rFonts w:ascii="Times New Roman" w:eastAsia="Times New Roman" w:hAnsi="Times New Roman" w:cs="Times New Roman"/>
+          <w:sz w:val="28"/>
+          <w:szCs w:val="28"/>
+        </w:rPr>
+      </w:pPr>
+    </w:p>
+    <w:p>
+      <w:pPr>
+        <w:spacing w:after="200" w:line="360" w:lineRule="auto"/>
+        <w:jc w:val="both"/>
+        <w:rPr>
+          <w:rFonts w:ascii="Times New Roman" w:eastAsia="Times New Roman" w:hAnsi="Times New Roman" w:cs="Times New Roman"/>
+          <w:sz w:val="28"/>
+          <w:szCs w:val="28"/>
+        </w:rPr>
+      </w:pPr>
+    </w:p>
+    <w:p>
+      <w:pPr>
+        <w:spacing w:after="200" w:line="360" w:lineRule="auto"/>
+        <w:jc w:val="both"/>
+        <w:rPr>
+          <w:rFonts w:ascii="Times New Roman" w:eastAsia="Times New Roman" w:hAnsi="Times New Roman" w:cs="Times New Roman"/>
+          <w:sz w:val="28"/>
+          <w:szCs w:val="28"/>
+        </w:rPr>
+      </w:pPr>
+    </w:p>
+    <w:p>
+      <w:pPr>
+        <w:spacing w:after="200" w:line="360" w:lineRule="auto"/>
+        <w:jc w:val="both"/>
+        <w:rPr>
+          <w:rFonts w:ascii="Times New Roman" w:eastAsia="Times New Roman" w:hAnsi="Times New Roman" w:cs="Times New Roman"/>
+          <w:sz w:val="28"/>
+          <w:szCs w:val="28"/>
+        </w:rPr>
+      </w:pPr>
+    </w:p>
+    <w:p>
+      <w:pPr>
+        <w:spacing w:after="200" w:line="360" w:lineRule="auto"/>
+        <w:jc w:val="both"/>
+        <w:rPr>
+          <w:rFonts w:ascii="Times New Roman" w:eastAsia="Times New Roman" w:hAnsi="Times New Roman" w:cs="Times New Roman"/>
+          <w:sz w:val="28"/>
+          <w:szCs w:val="28"/>
+        </w:rPr>
+      </w:pPr>
+    </w:p>
+    <w:p>
+      <w:pPr>
+        <w:spacing w:after="200" w:line="360" w:lineRule="auto"/>
+        <w:jc w:val="both"/>
+        <w:rPr>
+          <w:rFonts w:ascii="Times New Roman" w:eastAsia="Times New Roman" w:hAnsi="Times New Roman" w:cs="Times New Roman"/>
+          <w:sz w:val="28"/>
+          <w:szCs w:val="28"/>
+        </w:rPr>
+      </w:pPr>
+    </w:p>
+    <w:p>
+      <w:pPr>
+        <w:spacing w:after="200" w:line="360" w:lineRule="auto"/>
+        <w:jc w:val="both"/>
+        <w:rPr>
+          <w:rFonts w:ascii="Times New Roman" w:eastAsia="Times New Roman" w:hAnsi="Times New Roman" w:cs="Times New Roman"/>
+          <w:sz w:val="28"/>
+          <w:szCs w:val="28"/>
+        </w:rPr>
+      </w:pPr>
+    </w:p>
+    <w:p>
+      <w:pPr>
+        <w:spacing w:after="200" w:line="360" w:lineRule="auto"/>
         <w:jc w:val="both"/>
         <w:rPr>
           <w:rFonts w:ascii="Times New Roman" w:eastAsia="Times New Roman" w:hAnsi="Times New Roman" w:cs="Times New Roman"/>
@@ -8882,7 +8185,7 @@
         <w:spacing w:line="360" w:lineRule="auto"/>
         <w:ind w:firstLine="426"/>
       </w:pPr>
-      <w:bookmarkStart w:id="13" w:name="_Toc199977454"/>
+      <w:bookmarkStart w:id="13" w:name="_Toc200309955"/>
       <w:r>
         <w:lastRenderedPageBreak/>
         <w:t>Библиографический список</w:t>
@@ -8924,7 +8227,7 @@
         </w:rPr>
         <w:t xml:space="preserve"> [Электронный ресурс]. – URL: </w:t>
       </w:r>
-      <w:hyperlink r:id="rId15" w:history="1">
+      <w:hyperlink r:id="rId16" w:history="1">
         <w:r>
           <w:rPr>
             <w:rStyle w:val="af"/>
@@ -8949,7 +8252,15 @@
           <w:sz w:val="28"/>
           <w:szCs w:val="28"/>
         </w:rPr>
-        <w:t>(дата обращения: 03.06.2024). – Режим доступа: свободный. – Загл. с экрана.</w:t>
+        <w:t>(дата обращения: 03.06.2025</w:t>
+      </w:r>
+      <w:r>
+        <w:rPr>
+          <w:rFonts w:ascii="Times New Roman" w:eastAsia="Times New Roman" w:hAnsi="Times New Roman" w:cs="Times New Roman"/>
+          <w:sz w:val="28"/>
+          <w:szCs w:val="28"/>
+        </w:rPr>
+        <w:t>). – Режим доступа: свободный. – Загл. с экрана.</w:t>
       </w:r>
     </w:p>
     <w:p>
@@ -9005,7 +8316,7 @@
         </w:rPr>
         <w:t xml:space="preserve"> [Электронный ресурс]. – URL: </w:t>
       </w:r>
-      <w:hyperlink r:id="rId16" w:history="1">
+      <w:hyperlink r:id="rId17" w:history="1">
         <w:r>
           <w:rPr>
             <w:rStyle w:val="af"/>
@@ -9037,7 +8348,15 @@
           <w:sz w:val="28"/>
           <w:szCs w:val="28"/>
         </w:rPr>
-        <w:t>.06.2024). – Режим доступа: свободный. – Загл. с экрана.</w:t>
+        <w:t>.06.2025</w:t>
+      </w:r>
+      <w:r>
+        <w:rPr>
+          <w:rFonts w:ascii="Times New Roman" w:eastAsia="Times New Roman" w:hAnsi="Times New Roman" w:cs="Times New Roman"/>
+          <w:sz w:val="28"/>
+          <w:szCs w:val="28"/>
+        </w:rPr>
+        <w:t>). – Режим доступа: свободный. – Загл. с экрана.</w:t>
       </w:r>
     </w:p>
     <w:p>
@@ -9063,6 +8382,52 @@
           <w:rFonts w:ascii="Times New Roman" w:eastAsia="Times New Roman" w:hAnsi="Times New Roman" w:cs="Times New Roman"/>
           <w:sz w:val="28"/>
           <w:szCs w:val="28"/>
+        </w:rPr>
+        <w:t xml:space="preserve">Vanishing and Exploding Gradients Problems in Deep Learning [Электронный ресурс]. – URL: </w:t>
+      </w:r>
+      <w:hyperlink r:id="rId18" w:history="1">
+        <w:r>
+          <w:rPr>
+            <w:rStyle w:val="af"/>
+            <w:rFonts w:ascii="Times New Roman" w:eastAsia="Times New Roman" w:hAnsi="Times New Roman" w:cs="Times New Roman"/>
+            <w:sz w:val="28"/>
+            <w:szCs w:val="28"/>
+          </w:rPr>
+          <w:t>https://www.geeksforgeeks.org/vanishing-and-exploding-gradients-problems-in-deep-learning/</w:t>
+        </w:r>
+      </w:hyperlink>
+      <w:r>
+        <w:rPr>
+          <w:rFonts w:ascii="Times New Roman" w:eastAsia="Times New Roman" w:hAnsi="Times New Roman" w:cs="Times New Roman"/>
+          <w:sz w:val="28"/>
+          <w:szCs w:val="28"/>
+        </w:rPr>
+        <w:t xml:space="preserve"> (дата обращения: 03.06.2025). – Режим доступа: свободный. – Загл. с экрана.</w:t>
+      </w:r>
+    </w:p>
+    <w:p>
+      <w:pPr>
+        <w:numPr>
+          <w:ilvl w:val="0"/>
+          <w:numId w:val="7"/>
+        </w:numPr>
+        <w:tabs>
+          <w:tab w:val="center" w:pos="1134"/>
+        </w:tabs>
+        <w:spacing w:line="360" w:lineRule="auto"/>
+        <w:ind w:left="0" w:firstLine="709"/>
+        <w:jc w:val="both"/>
+        <w:rPr>
+          <w:rFonts w:ascii="Times New Roman" w:eastAsia="Times New Roman" w:hAnsi="Times New Roman" w:cs="Times New Roman"/>
+          <w:sz w:val="28"/>
+          <w:szCs w:val="28"/>
+        </w:rPr>
+      </w:pPr>
+      <w:r>
+        <w:rPr>
+          <w:rFonts w:ascii="Times New Roman" w:eastAsia="Times New Roman" w:hAnsi="Times New Roman" w:cs="Times New Roman"/>
+          <w:sz w:val="28"/>
+          <w:szCs w:val="28"/>
           <w:lang w:val="en-US"/>
         </w:rPr>
         <w:t>Introduction</w:t>
@@ -9156,7 +8521,7 @@
         </w:rPr>
         <w:t xml:space="preserve">[Электронный ресурс]. – URL: </w:t>
       </w:r>
-      <w:hyperlink r:id="rId17" w:history="1">
+      <w:hyperlink r:id="rId19" w:history="1">
         <w:r>
           <w:rPr>
             <w:rStyle w:val="af"/>
@@ -9189,7 +8554,15 @@
           <w:sz w:val="28"/>
           <w:szCs w:val="28"/>
         </w:rPr>
-        <w:t>.06.2024). – Режим доступа: свободный. – Загл. с экрана.</w:t>
+        <w:t>.06.2025</w:t>
+      </w:r>
+      <w:r>
+        <w:rPr>
+          <w:rFonts w:ascii="Times New Roman" w:eastAsia="Times New Roman" w:hAnsi="Times New Roman" w:cs="Times New Roman"/>
+          <w:sz w:val="28"/>
+          <w:szCs w:val="28"/>
+        </w:rPr>
+        <w:t>). – Режим доступа: свободный. – Загл. с экрана.</w:t>
       </w:r>
     </w:p>
     <w:p>
@@ -9217,7 +8590,16 @@
           <w:szCs w:val="28"/>
           <w:lang w:val="en-US"/>
         </w:rPr>
-        <w:t>Introcuvtion</w:t>
+        <w:t>Introduc</w:t>
+      </w:r>
+      <w:r>
+        <w:rPr>
+          <w:rFonts w:ascii="Times New Roman" w:eastAsia="Times New Roman" w:hAnsi="Times New Roman" w:cs="Times New Roman"/>
+          <w:sz w:val="28"/>
+          <w:szCs w:val="28"/>
+          <w:lang w:val="en-US"/>
+        </w:rPr>
+        <w:t>tion</w:t>
       </w:r>
       <w:r>
         <w:rPr>
@@ -9299,7 +8681,7 @@
         </w:rPr>
         <w:t xml:space="preserve"> [Электронный ресурс]. – URL: </w:t>
       </w:r>
-      <w:hyperlink r:id="rId18" w:history="1">
+      <w:hyperlink r:id="rId20" w:history="1">
         <w:r>
           <w:rPr>
             <w:rStyle w:val="af"/>
@@ -9332,7 +8714,15 @@
           <w:sz w:val="28"/>
           <w:szCs w:val="28"/>
         </w:rPr>
-        <w:t>.06.2024). – Режим доступа: свободный. – Загл. с экрана.</w:t>
+        <w:t>.06.2025</w:t>
+      </w:r>
+      <w:r>
+        <w:rPr>
+          <w:rFonts w:ascii="Times New Roman" w:eastAsia="Times New Roman" w:hAnsi="Times New Roman" w:cs="Times New Roman"/>
+          <w:sz w:val="28"/>
+          <w:szCs w:val="28"/>
+        </w:rPr>
+        <w:t>). – Режим доступа: свободный. – Загл. с экрана.</w:t>
       </w:r>
     </w:p>
     <w:p>
@@ -9404,32 +8794,11 @@
     <w:p>
       <w:pPr>
         <w:spacing w:after="200" w:line="360" w:lineRule="auto"/>
-        <w:ind w:firstLine="425"/>
-        <w:rPr>
-          <w:rFonts w:ascii="Times New Roman" w:eastAsia="Times New Roman" w:hAnsi="Times New Roman" w:cs="Times New Roman"/>
-          <w:sz w:val="28"/>
-          <w:szCs w:val="28"/>
-        </w:rPr>
-      </w:pPr>
-    </w:p>
-    <w:p>
-      <w:pPr>
-        <w:spacing w:after="200" w:line="360" w:lineRule="auto"/>
-        <w:ind w:firstLine="425"/>
-        <w:rPr>
-          <w:rFonts w:ascii="Times New Roman" w:eastAsia="Times New Roman" w:hAnsi="Times New Roman" w:cs="Times New Roman"/>
-          <w:sz w:val="28"/>
-          <w:szCs w:val="28"/>
-        </w:rPr>
-      </w:pPr>
-    </w:p>
-    <w:p>
-      <w:pPr>
-        <w:spacing w:after="200" w:line="360" w:lineRule="auto"/>
-        <w:rPr>
-          <w:rFonts w:ascii="Times New Roman" w:eastAsia="Times New Roman" w:hAnsi="Times New Roman" w:cs="Times New Roman"/>
-          <w:sz w:val="28"/>
-          <w:szCs w:val="28"/>
+        <w:rPr>
+          <w:rFonts w:ascii="Times New Roman" w:eastAsia="Times New Roman" w:hAnsi="Times New Roman" w:cs="Times New Roman"/>
+          <w:sz w:val="28"/>
+          <w:szCs w:val="28"/>
+          <w:lang w:val="ru-RU"/>
         </w:rPr>
       </w:pPr>
     </w:p>
@@ -9439,7 +8808,7 @@
         <w:spacing w:line="360" w:lineRule="auto"/>
         <w:ind w:firstLine="426"/>
       </w:pPr>
-      <w:bookmarkStart w:id="14" w:name="_Toc199977455"/>
+      <w:bookmarkStart w:id="14" w:name="_Toc200309956"/>
       <w:r>
         <w:lastRenderedPageBreak/>
         <w:t>Приложение А. Код программы</w:t>
@@ -9465,7 +8834,7 @@
         </w:rPr>
         <w:t xml:space="preserve">Код программы загружен на GitHub: </w:t>
       </w:r>
-      <w:hyperlink r:id="rId19" w:history="1">
+      <w:hyperlink r:id="rId21" w:history="1">
         <w:r>
           <w:rPr>
             <w:rStyle w:val="af"/>
@@ -9498,23 +8867,50 @@
           <w:lang w:val="ru-RU"/>
         </w:rPr>
       </w:pPr>
-      <w:bookmarkStart w:id="15" w:name="_Toc199977456"/>
-      <w:r>
-        <w:rPr>
-          <w:noProof/>
+      <w:bookmarkStart w:id="15" w:name="_Toc200309957"/>
+      <w:r>
+        <w:t>Приложение B</w:t>
+      </w:r>
+      <w:r>
+        <w:rPr>
+          <w:lang w:val="ru-RU"/>
+        </w:rPr>
+        <w:t>.1</w:t>
+      </w:r>
+      <w:r>
+        <w:t xml:space="preserve">. </w:t>
+      </w:r>
+      <w:r>
+        <w:rPr>
+          <w:lang w:val="ru-RU"/>
+        </w:rPr>
+        <w:t>Структура проекта</w:t>
+      </w:r>
+      <w:bookmarkEnd w:id="15"/>
+    </w:p>
+    <w:p>
+      <w:pPr>
+        <w:rPr>
+          <w:lang w:val="ru-RU"/>
+        </w:rPr>
+      </w:pPr>
+      <w:r>
+        <w:rPr>
+          <w:noProof/>
+          <w:lang w:val="ru-RU"/>
         </w:rPr>
         <mc:AlternateContent>
           <mc:Choice Requires="wps">
             <w:drawing>
-              <wp:anchor distT="0" distB="0" distL="114300" distR="114300" simplePos="0" relativeHeight="251669504" behindDoc="0" locked="0" layoutInCell="1" allowOverlap="1" wp14:anchorId="5AFAA18E" wp14:editId="5C149DAD">
+              <wp:anchor distT="0" distB="0" distL="114300" distR="114300" simplePos="0" relativeHeight="251669504" behindDoc="0" locked="0" layoutInCell="1" allowOverlap="1" wp14:anchorId="00F08BAB" wp14:editId="272AD9DE">
                 <wp:simplePos x="0" y="0"/>
                 <wp:positionH relativeFrom="column">
-                  <wp:posOffset>3404870</wp:posOffset>
+                  <wp:posOffset>3094355</wp:posOffset>
                 </wp:positionH>
                 <wp:positionV relativeFrom="paragraph">
-                  <wp:posOffset>3319145</wp:posOffset>
+                  <wp:posOffset>4311650</wp:posOffset>
                 </wp:positionV>
-                <wp:extent cx="1600200" cy="635"/>
+                <wp:extent cx="2021840" cy="635"/>
                 <wp:effectExtent l="0" t="0" r="0" b="0"/>
                 <wp:wrapTopAndBottom/>
                 <wp:docPr id="13" name="Надпись 13"/>
@@ -9526,7 +8922,7 @@
                       <wps:spPr>
                         <a:xfrm>
                           <a:off x="0" y="0"/>
-                          <a:ext cx="1600200" cy="635"/>
+                          <a:ext cx="2021840" cy="635"/>
                         </a:xfrm>
                         <a:prstGeom prst="rect">
                           <a:avLst/>
@@ -9590,16 +8986,19 @@
                     </wps:wsp>
                   </a:graphicData>
                 </a:graphic>
+                <wp14:sizeRelH relativeFrom="margin">
+                  <wp14:pctWidth>0</wp14:pctWidth>
+                </wp14:sizeRelH>
               </wp:anchor>
             </w:drawing>
           </mc:Choice>
           <mc:Fallback>
             <w:pict>
-              <v:shapetype w14:anchorId="5AFAA18E" id="_x0000_t202" coordsize="21600,21600" o:spt="202" path="m,l,21600r21600,l21600,xe">
+              <v:shapetype w14:anchorId="00F08BAB" id="_x0000_t202" coordsize="21600,21600" o:spt="202" path="m,l,21600r21600,l21600,xe">
                 <v:stroke joinstyle="miter"/>
                 <v:path gradientshapeok="t" o:connecttype="rect"/>
               </v:shapetype>
-              <v:shape id="Надпись 13" o:spid="_x0000_s1026" type="#_x0000_t202" style="position:absolute;left:0;text-align:left;margin-left:268.1pt;margin-top:261.35pt;width:126pt;height:.05pt;z-index:251669504;visibility:visible;mso-wrap-style:square;mso-wrap-distance-left:9pt;mso-wrap-distance-top:0;mso-wrap-distance-right:9pt;mso-wrap-distance-bottom:0;mso-position-horizontal:absolute;mso-position-horizontal-relative:text;mso-position-vertical:absolute;mso-position-vertical-relative:text;v-text-anchor:top" o:gfxdata="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" stroked="f">
+              <v:shape id="Надпись 13" o:spid="_x0000_s1026" type="#_x0000_t202" style="position:absolute;margin-left:243.65pt;margin-top:339.5pt;width:159.2pt;height:.05pt;z-index:251669504;visibility:visible;mso-wrap-style:square;mso-width-percent:0;mso-wrap-distance-left:9pt;mso-wrap-distance-top:0;mso-wrap-distance-right:9pt;mso-wrap-distance-bottom:0;mso-position-horizontal:absolute;mso-position-horizontal-relative:text;mso-position-vertical:absolute;mso-position-vertical-relative:text;mso-width-percent:0;mso-width-relative:margin;v-text-anchor:top" o:gfxdata="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" stroked="f">
                 <v:textbox style="mso-fit-shape-to-text:t" inset="0,0,0,0">
                   <w:txbxContent>
                     <w:p>
@@ -9654,70 +9053,16 @@
           <w:noProof/>
           <w:lang w:val="ru-RU"/>
         </w:rPr>
-        <w:drawing>
-          <wp:anchor distT="0" distB="0" distL="114300" distR="114300" simplePos="0" relativeHeight="251665408" behindDoc="0" locked="0" layoutInCell="1" allowOverlap="1" wp14:anchorId="1DF1CE91" wp14:editId="608E468C">
-            <wp:simplePos x="0" y="0"/>
-            <wp:positionH relativeFrom="column">
-              <wp:posOffset>3405352</wp:posOffset>
-            </wp:positionH>
-            <wp:positionV relativeFrom="paragraph">
-              <wp:posOffset>526415</wp:posOffset>
-            </wp:positionV>
-            <wp:extent cx="1600200" cy="2735580"/>
-            <wp:effectExtent l="0" t="0" r="0" b="7620"/>
-            <wp:wrapTopAndBottom/>
-            <wp:docPr id="9" name="Рисунок 9"/>
-            <wp:cNvGraphicFramePr>
-              <a:graphicFrameLocks xmlns:a="http://schemas.openxmlformats.org/drawingml/2006/main" noChangeAspect="1"/>
-            </wp:cNvGraphicFramePr>
-            <a:graphic xmlns:a="http://schemas.openxmlformats.org/drawingml/2006/main">
-              <a:graphicData uri="http://schemas.openxmlformats.org/drawingml/2006/picture">
-                <pic:pic xmlns:pic="http://schemas.openxmlformats.org/drawingml/2006/picture">
-                  <pic:nvPicPr>
-                    <pic:cNvPr id="1" name=""/>
-                    <pic:cNvPicPr/>
-                  </pic:nvPicPr>
-                  <pic:blipFill>
-                    <a:blip r:embed="rId20">
-                      <a:extLst>
-                        <a:ext uri="{28A0092B-C50C-407E-A947-70E740481C1C}">
-                          <a14:useLocalDpi xmlns:a14="http://schemas.microsoft.com/office/drawing/2010/main" val="0"/>
-                        </a:ext>
-                      </a:extLst>
-                    </a:blip>
-                    <a:stretch>
-                      <a:fillRect/>
-                    </a:stretch>
-                  </pic:blipFill>
-                  <pic:spPr>
-                    <a:xfrm>
-                      <a:off x="0" y="0"/>
-                      <a:ext cx="1600200" cy="2735580"/>
-                    </a:xfrm>
-                    <a:prstGeom prst="rect">
-                      <a:avLst/>
-                    </a:prstGeom>
-                  </pic:spPr>
-                </pic:pic>
-              </a:graphicData>
-            </a:graphic>
-          </wp:anchor>
-        </w:drawing>
-      </w:r>
-      <w:r>
-        <w:rPr>
-          <w:noProof/>
-        </w:rPr>
         <mc:AlternateContent>
           <mc:Choice Requires="wps">
             <w:drawing>
-              <wp:anchor distT="0" distB="0" distL="114300" distR="114300" simplePos="0" relativeHeight="251667456" behindDoc="0" locked="0" layoutInCell="1" allowOverlap="1" wp14:anchorId="4D3559B3" wp14:editId="12BF1700">
+              <wp:anchor distT="0" distB="0" distL="114300" distR="114300" simplePos="0" relativeHeight="251667456" behindDoc="0" locked="0" layoutInCell="1" allowOverlap="1" wp14:anchorId="73B84D33" wp14:editId="007688D4">
                 <wp:simplePos x="0" y="0"/>
                 <wp:positionH relativeFrom="column">
-                  <wp:posOffset>1014095</wp:posOffset>
+                  <wp:posOffset>913611</wp:posOffset>
                 </wp:positionH>
                 <wp:positionV relativeFrom="paragraph">
-                  <wp:posOffset>3308985</wp:posOffset>
+                  <wp:posOffset>2944306</wp:posOffset>
                 </wp:positionV>
                 <wp:extent cx="1838325" cy="635"/>
                 <wp:effectExtent l="0" t="0" r="0" b="0"/>
@@ -9791,7 +9136,7 @@
           </mc:Choice>
           <mc:Fallback>
             <w:pict>
-              <v:shape w14:anchorId="4D3559B3" id="Надпись 12" o:spid="_x0000_s1027" type="#_x0000_t202" style="position:absolute;left:0;text-align:left;margin-left:79.85pt;margin-top:260.55pt;width:144.75pt;height:.05pt;z-index:251667456;visibility:visible;mso-wrap-style:square;mso-wrap-distance-left:9pt;mso-wrap-distance-top:0;mso-wrap-distance-right:9pt;mso-wrap-distance-bottom:0;mso-position-horizontal:absolute;mso-position-horizontal-relative:text;mso-position-vertical:absolute;mso-position-vertical-relative:text;v-text-anchor:top" o:gfxdata="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" stroked="f">
+              <v:shape w14:anchorId="73B84D33" id="Надпись 12" o:spid="_x0000_s1027" type="#_x0000_t202" style="position:absolute;margin-left:71.95pt;margin-top:231.85pt;width:144.75pt;height:.05pt;z-index:251667456;visibility:visible;mso-wrap-style:square;mso-wrap-distance-left:9pt;mso-wrap-distance-top:0;mso-wrap-distance-right:9pt;mso-wrap-distance-bottom:0;mso-position-horizontal:absolute;mso-position-horizontal-relative:text;mso-position-vertical:absolute;mso-position-vertical-relative:text;v-text-anchor:top" o:gfxdata="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" stroked="f">
                 <v:textbox style="mso-fit-shape-to-text:t" inset="0,0,0,0">
                   <w:txbxContent>
                     <w:p>
@@ -9838,13 +9183,74 @@
           <w:lang w:val="ru-RU"/>
         </w:rPr>
         <w:drawing>
-          <wp:anchor distT="0" distB="0" distL="114300" distR="114300" simplePos="0" relativeHeight="251664384" behindDoc="0" locked="0" layoutInCell="1" allowOverlap="1" wp14:anchorId="47E20EDA" wp14:editId="46608F58">
+          <wp:anchor distT="0" distB="0" distL="114300" distR="114300" simplePos="0" relativeHeight="251670528" behindDoc="0" locked="0" layoutInCell="1" allowOverlap="1" wp14:anchorId="5E6BE4B0" wp14:editId="6C310C34">
             <wp:simplePos x="0" y="0"/>
             <wp:positionH relativeFrom="column">
-              <wp:posOffset>1014605</wp:posOffset>
+              <wp:posOffset>3093455</wp:posOffset>
             </wp:positionH>
             <wp:positionV relativeFrom="paragraph">
-              <wp:posOffset>526415</wp:posOffset>
+              <wp:posOffset>220980</wp:posOffset>
+            </wp:positionV>
+            <wp:extent cx="2021840" cy="4093210"/>
+            <wp:effectExtent l="0" t="0" r="0" b="2540"/>
+            <wp:wrapTopAndBottom/>
+            <wp:docPr id="15" name="Рисунок 15"/>
+            <wp:cNvGraphicFramePr>
+              <a:graphicFrameLocks xmlns:a="http://schemas.openxmlformats.org/drawingml/2006/main" noChangeAspect="1"/>
+            </wp:cNvGraphicFramePr>
+            <a:graphic xmlns:a="http://schemas.openxmlformats.org/drawingml/2006/main">
+              <a:graphicData uri="http://schemas.openxmlformats.org/drawingml/2006/picture">
+                <pic:pic xmlns:pic="http://schemas.openxmlformats.org/drawingml/2006/picture">
+                  <pic:nvPicPr>
+                    <pic:cNvPr id="1" name=""/>
+                    <pic:cNvPicPr/>
+                  </pic:nvPicPr>
+                  <pic:blipFill>
+                    <a:blip r:embed="rId22">
+                      <a:extLst>
+                        <a:ext uri="{28A0092B-C50C-407E-A947-70E740481C1C}">
+                          <a14:useLocalDpi xmlns:a14="http://schemas.microsoft.com/office/drawing/2010/main" val="0"/>
+                        </a:ext>
+                      </a:extLst>
+                    </a:blip>
+                    <a:stretch>
+                      <a:fillRect/>
+                    </a:stretch>
+                  </pic:blipFill>
+                  <pic:spPr>
+                    <a:xfrm>
+                      <a:off x="0" y="0"/>
+                      <a:ext cx="2021840" cy="4093210"/>
+                    </a:xfrm>
+                    <a:prstGeom prst="rect">
+                      <a:avLst/>
+                    </a:prstGeom>
+                  </pic:spPr>
+                </pic:pic>
+              </a:graphicData>
+            </a:graphic>
+            <wp14:sizeRelH relativeFrom="margin">
+              <wp14:pctWidth>0</wp14:pctWidth>
+            </wp14:sizeRelH>
+            <wp14:sizeRelV relativeFrom="margin">
+              <wp14:pctHeight>0</wp14:pctHeight>
+            </wp14:sizeRelV>
+          </wp:anchor>
+        </w:drawing>
+      </w:r>
+      <w:r>
+        <w:rPr>
+          <w:noProof/>
+          <w:lang w:val="ru-RU"/>
+        </w:rPr>
+        <w:drawing>
+          <wp:anchor distT="0" distB="0" distL="114300" distR="114300" simplePos="0" relativeHeight="251664384" behindDoc="0" locked="0" layoutInCell="1" allowOverlap="1" wp14:anchorId="30AE0B25" wp14:editId="1FEE65C8">
+            <wp:simplePos x="0" y="0"/>
+            <wp:positionH relativeFrom="column">
+              <wp:posOffset>913612</wp:posOffset>
+            </wp:positionH>
+            <wp:positionV relativeFrom="paragraph">
+              <wp:posOffset>219710</wp:posOffset>
             </wp:positionV>
             <wp:extent cx="1838325" cy="2725420"/>
             <wp:effectExtent l="0" t="0" r="9525" b="0"/>
@@ -9861,7 +9267,7 @@
                     <pic:cNvPicPr/>
                   </pic:nvPicPr>
                   <pic:blipFill>
-                    <a:blip r:embed="rId21">
+                    <a:blip r:embed="rId23">
                       <a:extLst>
                         <a:ext uri="{28A0092B-C50C-407E-A947-70E740481C1C}">
                           <a14:useLocalDpi xmlns:a14="http://schemas.microsoft.com/office/drawing/2010/main" val="0"/>
@@ -9894,32 +9300,6 @@
         </w:drawing>
       </w:r>
       <w:r>
-        <w:t>Приложение B</w:t>
-      </w:r>
-      <w:r>
-        <w:rPr>
-          <w:lang w:val="ru-RU"/>
-        </w:rPr>
-        <w:t>.1</w:t>
-      </w:r>
-      <w:r>
-        <w:t xml:space="preserve">. </w:t>
-      </w:r>
-      <w:r>
-        <w:rPr>
-          <w:lang w:val="ru-RU"/>
-        </w:rPr>
-        <w:t>Структура проекта</w:t>
-      </w:r>
-      <w:bookmarkEnd w:id="15"/>
-    </w:p>
-    <w:p>
-      <w:pPr>
-        <w:rPr>
-          <w:lang w:val="ru-RU"/>
-        </w:rPr>
-      </w:pPr>
-      <w:r>
         <w:rPr>
           <w:noProof/>
           <w:lang w:val="ru-RU"/>
@@ -9936,7 +9316,7 @@
           <w:lang w:val="ru-RU"/>
         </w:rPr>
       </w:pPr>
-      <w:bookmarkStart w:id="16" w:name="_Toc199977457"/>
+      <w:bookmarkStart w:id="16" w:name="_Toc200309958"/>
       <w:r>
         <w:lastRenderedPageBreak/>
         <w:t>Приложение B</w:t>
@@ -9968,7 +9348,7 @@
           <w:lang w:val="ru-RU"/>
         </w:rPr>
         <w:drawing>
-          <wp:inline distT="0" distB="0" distL="0" distR="0" wp14:anchorId="1E7D292B" wp14:editId="42A1205A">
+          <wp:inline distT="0" distB="0" distL="0" distR="0" wp14:anchorId="2B7A5E76" wp14:editId="1086B1A2">
             <wp:extent cx="5733415" cy="3440049"/>
             <wp:effectExtent l="0" t="0" r="635" b="8255"/>
             <wp:docPr id="10" name="Рисунок 10" descr="D:\Александр\PycharmProjects\Reviews\saved_models\models_comparison.png"/>
@@ -9985,7 +9365,7 @@
                     </pic:cNvPicPr>
                   </pic:nvPicPr>
                   <pic:blipFill>
-                    <a:blip r:embed="rId22">
+                    <a:blip r:embed="rId24">
                       <a:extLst>
                         <a:ext uri="{28A0092B-C50C-407E-A947-70E740481C1C}">
                           <a14:useLocalDpi xmlns:a14="http://schemas.microsoft.com/office/drawing/2010/main" val="0"/>
@@ -10055,8 +9435,9 @@
           <w:lang w:val="ru-RU"/>
         </w:rPr>
       </w:pPr>
-      <w:bookmarkStart w:id="17" w:name="_Toc199977458"/>
-      <w:r>
+      <w:bookmarkStart w:id="17" w:name="_Toc200309959"/>
+      <w:r>
+        <w:lastRenderedPageBreak/>
         <w:t>Приложение B</w:t>
       </w:r>
       <w:r>
@@ -10080,16 +9461,162 @@
       <w:pPr>
         <w:keepNext/>
       </w:pPr>
-      <w:r>
-        <w:rPr>
-          <w:noProof/>
+    </w:p>
+    <w:p>
+      <w:pPr>
+        <w:rPr>
+          <w:lang w:val="ru-RU"/>
+        </w:rPr>
+      </w:pPr>
+      <w:r>
+        <w:rPr>
+          <w:noProof/>
+        </w:rPr>
+        <mc:AlternateContent>
+          <mc:Choice Requires="wps">
+            <w:drawing>
+              <wp:anchor distT="0" distB="0" distL="114300" distR="114300" simplePos="0" relativeHeight="251673600" behindDoc="0" locked="0" layoutInCell="1" allowOverlap="1" wp14:anchorId="14B1DF31" wp14:editId="06CC23B6">
+                <wp:simplePos x="0" y="0"/>
+                <wp:positionH relativeFrom="column">
+                  <wp:posOffset>0</wp:posOffset>
+                </wp:positionH>
+                <wp:positionV relativeFrom="paragraph">
+                  <wp:posOffset>6120765</wp:posOffset>
+                </wp:positionV>
+                <wp:extent cx="5733415" cy="635"/>
+                <wp:effectExtent l="0" t="0" r="0" b="0"/>
+                <wp:wrapTopAndBottom/>
+                <wp:docPr id="17" name="Надпись 17"/>
+                <wp:cNvGraphicFramePr/>
+                <a:graphic xmlns:a="http://schemas.openxmlformats.org/drawingml/2006/main">
+                  <a:graphicData uri="http://schemas.microsoft.com/office/word/2010/wordprocessingShape">
+                    <wps:wsp>
+                      <wps:cNvSpPr txBox="1"/>
+                      <wps:spPr>
+                        <a:xfrm>
+                          <a:off x="0" y="0"/>
+                          <a:ext cx="5733415" cy="635"/>
+                        </a:xfrm>
+                        <a:prstGeom prst="rect">
+                          <a:avLst/>
+                        </a:prstGeom>
+                        <a:solidFill>
+                          <a:prstClr val="white"/>
+                        </a:solidFill>
+                        <a:ln>
+                          <a:noFill/>
+                        </a:ln>
+                      </wps:spPr>
+                      <wps:txbx>
+                        <w:txbxContent>
+                          <w:p>
+                            <w:pPr>
+                              <w:pStyle w:val="ae"/>
+                              <w:jc w:val="center"/>
+                              <w:rPr>
+                                <w:rFonts w:ascii="Times New Roman" w:hAnsi="Times New Roman" w:cs="Times New Roman"/>
+                                <w:color w:val="auto"/>
+                                <w:sz w:val="28"/>
+                                <w:szCs w:val="28"/>
+                                <w:lang w:val="ru-RU"/>
+                              </w:rPr>
+                            </w:pPr>
+                            <w:r>
+                              <w:rPr>
+                                <w:rFonts w:ascii="Times New Roman" w:hAnsi="Times New Roman" w:cs="Times New Roman"/>
+                                <w:color w:val="auto"/>
+                                <w:sz w:val="28"/>
+                                <w:szCs w:val="28"/>
+                              </w:rPr>
+                              <w:t>Рис.4</w:t>
+                            </w:r>
+                            <w:r>
+                              <w:rPr>
+                                <w:rFonts w:ascii="Times New Roman" w:hAnsi="Times New Roman" w:cs="Times New Roman"/>
+                                <w:color w:val="auto"/>
+                                <w:sz w:val="28"/>
+                                <w:szCs w:val="28"/>
+                                <w:lang w:val="ru-RU"/>
+                              </w:rPr>
+                              <w:t>: Пример использования программы</w:t>
+                            </w:r>
+                          </w:p>
+                        </w:txbxContent>
+                      </wps:txbx>
+                      <wps:bodyPr rot="0" spcFirstLastPara="0" vertOverflow="overflow" horzOverflow="overflow" vert="horz" wrap="square" lIns="0" tIns="0" rIns="0" bIns="0" numCol="1" spcCol="0" rtlCol="0" fromWordArt="0" anchor="t" anchorCtr="0" forceAA="0" compatLnSpc="1">
+                        <a:prstTxWarp prst="textNoShape">
+                          <a:avLst/>
+                        </a:prstTxWarp>
+                        <a:spAutoFit/>
+                      </wps:bodyPr>
+                    </wps:wsp>
+                  </a:graphicData>
+                </a:graphic>
+              </wp:anchor>
+            </w:drawing>
+          </mc:Choice>
+          <mc:Fallback>
+            <w:pict>
+              <v:shape w14:anchorId="14B1DF31" id="Надпись 17" o:spid="_x0000_s1028" type="#_x0000_t202" style="position:absolute;margin-left:0;margin-top:481.95pt;width:451.45pt;height:.05pt;z-index:251673600;visibility:visible;mso-wrap-style:square;mso-wrap-distance-left:9pt;mso-wrap-distance-top:0;mso-wrap-distance-right:9pt;mso-wrap-distance-bottom:0;mso-position-horizontal:absolute;mso-position-horizontal-relative:text;mso-position-vertical:absolute;mso-position-vertical-relative:text;v-text-anchor:top" o:gfxdata="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" stroked="f">
+                <v:textbox style="mso-fit-shape-to-text:t" inset="0,0,0,0">
+                  <w:txbxContent>
+                    <w:p>
+                      <w:pPr>
+                        <w:pStyle w:val="ae"/>
+                        <w:jc w:val="center"/>
+                        <w:rPr>
+                          <w:rFonts w:ascii="Times New Roman" w:hAnsi="Times New Roman" w:cs="Times New Roman"/>
+                          <w:color w:val="auto"/>
+                          <w:sz w:val="28"/>
+                          <w:szCs w:val="28"/>
+                          <w:lang w:val="ru-RU"/>
+                        </w:rPr>
+                      </w:pPr>
+                      <w:r>
+                        <w:rPr>
+                          <w:rFonts w:ascii="Times New Roman" w:hAnsi="Times New Roman" w:cs="Times New Roman"/>
+                          <w:color w:val="auto"/>
+                          <w:sz w:val="28"/>
+                          <w:szCs w:val="28"/>
+                        </w:rPr>
+                        <w:t>Рис.4</w:t>
+                      </w:r>
+                      <w:r>
+                        <w:rPr>
+                          <w:rFonts w:ascii="Times New Roman" w:hAnsi="Times New Roman" w:cs="Times New Roman"/>
+                          <w:color w:val="auto"/>
+                          <w:sz w:val="28"/>
+                          <w:szCs w:val="28"/>
+                          <w:lang w:val="ru-RU"/>
+                        </w:rPr>
+                        <w:t>: Пример использования программы</w:t>
+                      </w:r>
+                    </w:p>
+                  </w:txbxContent>
+                </v:textbox>
+                <w10:wrap type="topAndBottom"/>
+              </v:shape>
+            </w:pict>
+          </mc:Fallback>
+        </mc:AlternateContent>
+      </w:r>
+      <w:r>
+        <w:rPr>
           <w:lang w:val="ru-RU"/>
         </w:rPr>
         <w:drawing>
-          <wp:inline distT="0" distB="0" distL="0" distR="0" wp14:anchorId="712B250D" wp14:editId="1F3967D3">
-            <wp:extent cx="5733415" cy="3358515"/>
+          <wp:anchor distT="0" distB="0" distL="114300" distR="114300" simplePos="0" relativeHeight="251671552" behindDoc="0" locked="0" layoutInCell="1" allowOverlap="1" wp14:anchorId="4DF5AFCB" wp14:editId="6565D7FC">
+            <wp:simplePos x="0" y="0"/>
+            <wp:positionH relativeFrom="column">
+              <wp:posOffset>0</wp:posOffset>
+            </wp:positionH>
+            <wp:positionV relativeFrom="paragraph">
+              <wp:posOffset>0</wp:posOffset>
+            </wp:positionV>
+            <wp:extent cx="5733415" cy="6063615"/>
             <wp:effectExtent l="0" t="0" r="635" b="0"/>
-            <wp:docPr id="11" name="Рисунок 11"/>
+            <wp:wrapTopAndBottom/>
+            <wp:docPr id="16" name="Рисунок 16"/>
             <wp:cNvGraphicFramePr>
               <a:graphicFrameLocks xmlns:a="http://schemas.openxmlformats.org/drawingml/2006/main" noChangeAspect="1"/>
             </wp:cNvGraphicFramePr>
@@ -10101,7 +9628,13 @@
                     <pic:cNvPicPr/>
                   </pic:nvPicPr>
                   <pic:blipFill>
-                    <a:blip r:embed="rId23"/>
+                    <a:blip r:embed="rId25">
+                      <a:extLst>
+                        <a:ext uri="{28A0092B-C50C-407E-A947-70E740481C1C}">
+                          <a14:useLocalDpi xmlns:a14="http://schemas.microsoft.com/office/drawing/2010/main" val="0"/>
+                        </a:ext>
+                      </a:extLst>
+                    </a:blip>
                     <a:stretch>
                       <a:fillRect/>
                     </a:stretch>
@@ -10109,7 +9642,7 @@
                   <pic:spPr>
                     <a:xfrm>
                       <a:off x="0" y="0"/>
-                      <a:ext cx="5733415" cy="3358515"/>
+                      <a:ext cx="5733415" cy="6063615"/>
                     </a:xfrm>
                     <a:prstGeom prst="rect">
                       <a:avLst/>
@@ -10118,40 +9651,12 @@
                 </pic:pic>
               </a:graphicData>
             </a:graphic>
-          </wp:inline>
+          </wp:anchor>
         </w:drawing>
       </w:r>
     </w:p>
-    <w:p>
-      <w:pPr>
-        <w:pStyle w:val="ae"/>
-        <w:jc w:val="center"/>
-        <w:rPr>
-          <w:rFonts w:ascii="Times New Roman" w:hAnsi="Times New Roman" w:cs="Times New Roman"/>
-          <w:color w:val="auto"/>
-          <w:sz w:val="28"/>
-        </w:rPr>
-      </w:pPr>
-      <w:r>
-        <w:rPr>
-          <w:rFonts w:ascii="Times New Roman" w:hAnsi="Times New Roman" w:cs="Times New Roman"/>
-          <w:color w:val="auto"/>
-          <w:sz w:val="28"/>
-        </w:rPr>
-        <w:t xml:space="preserve">Рис.4: </w:t>
-      </w:r>
-      <w:r>
-        <w:rPr>
-          <w:rFonts w:ascii="Times New Roman" w:hAnsi="Times New Roman" w:cs="Times New Roman"/>
-          <w:color w:val="auto"/>
-          <w:sz w:val="28"/>
-          <w:lang w:val="ru-RU"/>
-        </w:rPr>
-        <w:t>Пример использования программы</w:t>
-      </w:r>
-    </w:p>
     <w:sectPr>
-      <w:footerReference w:type="default" r:id="rId24"/>
+      <w:footerReference w:type="default" r:id="rId26"/>
       <w:pgSz w:w="11909" w:h="16834"/>
       <w:pgMar w:top="1440" w:right="1440" w:bottom="1440" w:left="1440" w:header="720" w:footer="720" w:gutter="0"/>
       <w:pgNumType w:start="1"/>
@@ -10198,6 +9703,7 @@
         <w:docPartUnique/>
       </w:docPartObj>
     </w:sdtPr>
+    <w:sdtEndPr/>
     <w:sdtContent>
       <w:p>
         <w:pPr>
@@ -10497,6 +10003,7 @@
         <w:rPr>
           <w:rFonts w:ascii="Times New Roman" w:hAnsi="Times New Roman" w:cs="Times New Roman"/>
           <w:sz w:val="28"/>
+          <w:lang w:val="en-US"/>
         </w:rPr>
         <w:t xml:space="preserve"> https://numpy.org/</w:t>
       </w:r>
@@ -10524,6 +10031,7 @@
         <w:rPr>
           <w:rFonts w:ascii="Times New Roman" w:hAnsi="Times New Roman" w:cs="Times New Roman"/>
           <w:sz w:val="28"/>
+          <w:lang w:val="en-US"/>
         </w:rPr>
         <w:t xml:space="preserve"> https://pandas.pydata.org/</w:t>
       </w:r>
@@ -10551,6 +10059,7 @@
         <w:rPr>
           <w:rFonts w:ascii="Times New Roman" w:hAnsi="Times New Roman" w:cs="Times New Roman"/>
           <w:sz w:val="28"/>
+          <w:lang w:val="en-US"/>
         </w:rPr>
         <w:t xml:space="preserve"> https://www.selenium.dev/</w:t>
       </w:r>
@@ -10604,6 +10113,7 @@
         <w:rPr>
           <w:rFonts w:ascii="Times New Roman" w:hAnsi="Times New Roman" w:cs="Times New Roman"/>
           <w:sz w:val="28"/>
+          <w:lang w:val="en-US"/>
         </w:rPr>
         <w:t xml:space="preserve"> https://pytorch.org/</w:t>
       </w:r>
@@ -12579,7 +12089,6 @@
   <w:style w:type="character" w:default="1" w:styleId="a0">
     <w:name w:val="Default Paragraph Font"/>
     <w:uiPriority w:val="1"/>
-    <w:semiHidden/>
     <w:unhideWhenUsed/>
   </w:style>
   <w:style w:type="table" w:default="1" w:styleId="a1">
@@ -12652,9 +12161,7 @@
       <w:tblStyleRowBandSize w:val="1"/>
       <w:tblStyleColBandSize w:val="1"/>
       <w:tblCellMar>
-        <w:top w:w="0" w:type="dxa"/>
         <w:left w:w="108" w:type="dxa"/>
-        <w:bottom w:w="0" w:type="dxa"/>
         <w:right w:w="108" w:type="dxa"/>
       </w:tblCellMar>
     </w:tblPr>
@@ -12668,9 +12175,7 @@
       <w:tblStyleRowBandSize w:val="1"/>
       <w:tblStyleColBandSize w:val="1"/>
       <w:tblCellMar>
-        <w:top w:w="0" w:type="dxa"/>
         <w:left w:w="108" w:type="dxa"/>
-        <w:bottom w:w="0" w:type="dxa"/>
         <w:right w:w="108" w:type="dxa"/>
       </w:tblCellMar>
     </w:tblPr>
@@ -13188,7 +12693,7 @@
 </file>
 
 <file path=customXml/itemProps1.xml><?xml version="1.0" encoding="utf-8"?>
-<ds:datastoreItem xmlns:ds="http://schemas.openxmlformats.org/officeDocument/2006/customXml" ds:itemID="{DAF32BD9-7352-4FD2-B656-BD96E9E1F69F}">
+<ds:datastoreItem xmlns:ds="http://schemas.openxmlformats.org/officeDocument/2006/customXml" ds:itemID="{9CF2CF15-7E6E-45BA-A2F0-FF38061D897D}">
   <ds:schemaRefs>
     <ds:schemaRef ds:uri="http://schemas.openxmlformats.org/officeDocument/2006/bibliography"/>
   </ds:schemaRefs>

</xml_diff>